<commit_message>
Added design doc and removed failing test cases from the public method test files. Also included a few more test cases for command line format validation
</commit_message>
<xml_diff>
--- a/Readme.docx
+++ b/Readme.docx
@@ -29,7 +29,131 @@
         <w:rPr>
           <w:b/>
           <w:bCs/>
-          <w:u w:val="single"/>
+          <w:sz w:val="36"/>
+          <w:szCs w:val="36"/>
+          <w:u w:val="single"/>
+        </w:rPr>
+      </w:pPr>
+    </w:p>
+    <w:p>
+      <w:pPr>
+        <w:rPr>
+          <w:b/>
+          <w:bCs/>
+        </w:rPr>
+      </w:pPr>
+      <w:r>
+        <w:rPr>
+          <w:b/>
+          <w:bCs/>
+          <w:u w:val="single"/>
+        </w:rPr>
+        <w:t>Individual contributions</w:t>
+      </w:r>
+      <w:r>
+        <w:rPr>
+          <w:b/>
+          <w:bCs/>
+        </w:rPr>
+        <w:t>:</w:t>
+      </w:r>
+    </w:p>
+    <w:p>
+      <w:pPr>
+        <w:pStyle w:val="ListParagraph"/>
+        <w:numPr>
+          <w:ilvl w:val="0"/>
+          <w:numId w:val="5"/>
+        </w:numPr>
+        <w:rPr>
+          <w:b/>
+          <w:bCs/>
+        </w:rPr>
+      </w:pPr>
+      <w:r>
+        <w:t>Jashwin Acharya (</w:t>
+      </w:r>
+      <w:r>
+        <w:t xml:space="preserve">X500: </w:t>
+      </w:r>
+      <w:r>
+        <w:t xml:space="preserve">achar061): </w:t>
+      </w:r>
+    </w:p>
+    <w:p>
+      <w:pPr>
+        <w:pStyle w:val="ListParagraph"/>
+        <w:numPr>
+          <w:ilvl w:val="1"/>
+          <w:numId w:val="5"/>
+        </w:numPr>
+        <w:rPr>
+          <w:b/>
+          <w:bCs/>
+        </w:rPr>
+      </w:pPr>
+      <w:r>
+        <w:t>Implemented initial versions of the Subscribe, Publish and Unsubscribe functions</w:t>
+      </w:r>
+    </w:p>
+    <w:p>
+      <w:pPr>
+        <w:pStyle w:val="ListParagraph"/>
+        <w:numPr>
+          <w:ilvl w:val="1"/>
+          <w:numId w:val="5"/>
+        </w:numPr>
+        <w:rPr>
+          <w:b/>
+          <w:bCs/>
+        </w:rPr>
+      </w:pPr>
+      <w:r>
+        <w:t>Implemented article validation functions for Publish, Subscribe and Unsubscribe commands and also wrote multiple test cases to test those validation methods</w:t>
+      </w:r>
+    </w:p>
+    <w:p>
+      <w:pPr>
+        <w:pStyle w:val="ListParagraph"/>
+        <w:numPr>
+          <w:ilvl w:val="1"/>
+          <w:numId w:val="5"/>
+        </w:numPr>
+        <w:rPr>
+          <w:b/>
+          <w:bCs/>
+        </w:rPr>
+      </w:pPr>
+      <w:r>
+        <w:t xml:space="preserve">Implemented PubSub Client command line interface along with the corresponding command line format validation functions and </w:t>
+      </w:r>
+      <w:r>
+        <w:t>multi-thread implementations for making RMI calls and receiving published articles via UDP</w:t>
+      </w:r>
+    </w:p>
+    <w:p>
+      <w:pPr>
+        <w:pStyle w:val="ListParagraph"/>
+        <w:numPr>
+          <w:ilvl w:val="1"/>
+          <w:numId w:val="5"/>
+        </w:numPr>
+        <w:rPr>
+          <w:b/>
+          <w:bCs/>
+        </w:rPr>
+      </w:pPr>
+      <w:r>
+        <w:t>Implemented functionality for pinging the server every 10 seconds from the client.</w:t>
+      </w:r>
+    </w:p>
+    <w:p>
+      <w:pPr>
+        <w:pStyle w:val="ListParagraph"/>
+        <w:ind w:left="1440"/>
+        <w:rPr>
+          <w:b/>
+          <w:bCs/>
         </w:rPr>
       </w:pPr>
     </w:p>
@@ -306,10 +430,20 @@
         </w:numPr>
       </w:pPr>
       <w:r>
-        <w:t xml:space="preserve">Type “rmiregistry 1099 &amp;” in both terminals and hit “ENTER” on the keyboard. </w:t>
-      </w:r>
-      <w:r>
-        <w:t>Keep this terminal running while manually running the PubSub server and clients</w:t>
+        <w:lastRenderedPageBreak/>
+        <w:t>Type “rmiregistry 1099 &amp;” in both terminals and hit “ENTER” on the keyboard. Keep th</w:t>
+      </w:r>
+      <w:r>
+        <w:t>ese</w:t>
+      </w:r>
+      <w:r>
+        <w:t xml:space="preserve"> terminal</w:t>
+      </w:r>
+      <w:r>
+        <w:t>s</w:t>
+      </w:r>
+      <w:r>
+        <w:t xml:space="preserve"> running while manually running the PubSub server and clients</w:t>
       </w:r>
     </w:p>
     <w:p>
@@ -402,7 +536,6 @@
         </w:numPr>
       </w:pPr>
       <w:r>
-        <w:lastRenderedPageBreak/>
         <w:t>Type “java PubSubClient localhost” and hit ENTER. Upon pressing ENTER, a welcome message will be shown which highlight all possible options for making RMI calls to the server</w:t>
       </w:r>
     </w:p>
@@ -462,6 +595,9 @@
     <w:p/>
     <w:p>
       <w:r>
+        <w:rPr>
+          <w:noProof/>
+        </w:rPr>
         <w:drawing>
           <wp:inline distT="0" distB="0" distL="0" distR="0" wp14:anchorId="0FE79981" wp14:editId="7ED6D34F">
             <wp:extent cx="5943600" cy="2307590"/>
@@ -562,6 +698,9 @@
     <w:p/>
     <w:p>
       <w:r>
+        <w:rPr>
+          <w:noProof/>
+        </w:rPr>
         <w:drawing>
           <wp:inline distT="0" distB="0" distL="0" distR="0" wp14:anchorId="125E75B6" wp14:editId="6E9096D1">
             <wp:extent cx="5943600" cy="438785"/>
@@ -614,6 +753,10 @@
     <w:p/>
     <w:p>
       <w:r>
+        <w:rPr>
+          <w:noProof/>
+        </w:rPr>
+        <w:lastRenderedPageBreak/>
         <w:drawing>
           <wp:inline distT="0" distB="0" distL="0" distR="0" wp14:anchorId="43EA374B" wp14:editId="60526F56">
             <wp:extent cx="5943600" cy="891540"/>
@@ -692,7 +835,6 @@
           <w:szCs w:val="28"/>
           <w:u w:val="single"/>
         </w:rPr>
-        <w:lastRenderedPageBreak/>
         <w:t xml:space="preserve">Leave </w:t>
       </w:r>
       <w:r>
@@ -726,6 +868,9 @@
     </w:p>
     <w:p>
       <w:r>
+        <w:rPr>
+          <w:noProof/>
+        </w:rPr>
         <w:drawing>
           <wp:inline distT="0" distB="0" distL="0" distR="0" wp14:anchorId="39CED29D" wp14:editId="095EBE7F">
             <wp:extent cx="5943600" cy="568325"/>
@@ -771,6 +916,9 @@
     </w:p>
     <w:p>
       <w:r>
+        <w:rPr>
+          <w:noProof/>
+        </w:rPr>
         <w:drawing>
           <wp:inline distT="0" distB="0" distL="0" distR="0" wp14:anchorId="2B179DAB" wp14:editId="44087E17">
             <wp:extent cx="5499100" cy="190500"/>
@@ -863,6 +1011,9 @@
     <w:p/>
     <w:p>
       <w:r>
+        <w:rPr>
+          <w:noProof/>
+        </w:rPr>
         <w:drawing>
           <wp:inline distT="0" distB="0" distL="0" distR="0" wp14:anchorId="65CB1D39" wp14:editId="789175BA">
             <wp:extent cx="5943600" cy="441325"/>
@@ -908,6 +1059,9 @@
     </w:p>
     <w:p>
       <w:r>
+        <w:rPr>
+          <w:noProof/>
+        </w:rPr>
         <w:drawing>
           <wp:inline distT="0" distB="0" distL="0" distR="0" wp14:anchorId="508E605F" wp14:editId="3E0296BB">
             <wp:extent cx="5943600" cy="193040"/>
@@ -1013,6 +1167,9 @@
     <w:p/>
     <w:p>
       <w:r>
+        <w:rPr>
+          <w:noProof/>
+        </w:rPr>
         <w:drawing>
           <wp:inline distT="0" distB="0" distL="0" distR="0" wp14:anchorId="12B0C96F" wp14:editId="2C57F9D8">
             <wp:extent cx="5943600" cy="410845"/>
@@ -1058,6 +1215,9 @@
     </w:p>
     <w:p>
       <w:r>
+        <w:rPr>
+          <w:noProof/>
+        </w:rPr>
         <w:drawing>
           <wp:inline distT="0" distB="0" distL="0" distR="0" wp14:anchorId="03FC2ADD" wp14:editId="08CB9716">
             <wp:extent cx="5943600" cy="108585"/>
@@ -1110,6 +1270,9 @@
     </w:p>
     <w:p>
       <w:r>
+        <w:rPr>
+          <w:noProof/>
+        </w:rPr>
         <w:drawing>
           <wp:inline distT="0" distB="0" distL="0" distR="0" wp14:anchorId="29FF5B60" wp14:editId="43BCC0BC">
             <wp:extent cx="5943600" cy="629920"/>
@@ -1156,6 +1319,9 @@
     <w:p/>
     <w:p>
       <w:r>
+        <w:rPr>
+          <w:noProof/>
+        </w:rPr>
         <w:drawing>
           <wp:inline distT="0" distB="0" distL="0" distR="0" wp14:anchorId="659649D8" wp14:editId="515774CC">
             <wp:extent cx="5943600" cy="557530"/>
@@ -1201,6 +1367,9 @@
     <w:p/>
     <w:p>
       <w:r>
+        <w:rPr>
+          <w:noProof/>
+        </w:rPr>
         <w:drawing>
           <wp:inline distT="0" distB="0" distL="0" distR="0" wp14:anchorId="7CC4AE9F" wp14:editId="206BFDD4">
             <wp:extent cx="5664200" cy="1244600"/>
@@ -1277,6 +1446,9 @@
     <w:p/>
     <w:p>
       <w:r>
+        <w:rPr>
+          <w:noProof/>
+        </w:rPr>
         <w:drawing>
           <wp:inline distT="0" distB="0" distL="0" distR="0" wp14:anchorId="42610331" wp14:editId="6B43A8C6">
             <wp:extent cx="5943600" cy="370205"/>
@@ -1322,6 +1494,9 @@
     </w:p>
     <w:p>
       <w:r>
+        <w:rPr>
+          <w:noProof/>
+        </w:rPr>
         <w:drawing>
           <wp:inline distT="0" distB="0" distL="0" distR="0" wp14:anchorId="3F94FBFB" wp14:editId="2CC42E8C">
             <wp:extent cx="5943600" cy="110490"/>
@@ -1362,33 +1537,27 @@
     <w:p/>
     <w:p>
       <w:r>
-        <w:t>Similar to the “subscribe” command, the format of the “</w:t>
+        <w:t>Similar to the “subscribe” command, the format of the “unsubscribe” command matters. For example: “</w:t>
       </w:r>
       <w:r>
         <w:t>unsubscribe</w:t>
       </w:r>
       <w:r>
-        <w:t>” command matters. For example: “</w:t>
+        <w:t>:</w:t>
+      </w:r>
+      <w:r>
+        <w:t xml:space="preserve"> Sports</w:t>
+      </w:r>
+      <w:r>
+        <w:t>;;;</w:t>
+      </w:r>
+      <w:r>
+        <w:t>” is valid but “</w:t>
       </w:r>
       <w:r>
         <w:t>unsubscribe</w:t>
       </w:r>
       <w:r>
-        <w:t>:</w:t>
-      </w:r>
-      <w:r>
-        <w:t xml:space="preserve"> Sports</w:t>
-      </w:r>
-      <w:r>
-        <w:t>;;;</w:t>
-      </w:r>
-      <w:r>
-        <w:t>” is valid but “</w:t>
-      </w:r>
-      <w:r>
-        <w:t>unsubscribe</w:t>
-      </w:r>
-      <w:r>
         <w:t xml:space="preserve"> Sports;;;” is invalid</w:t>
       </w:r>
       <w:r>
@@ -1415,6 +1584,7 @@
     </w:p>
     <w:p>
       <w:r>
+        <w:lastRenderedPageBreak/>
         <w:t>The “Display”</w:t>
       </w:r>
       <w:r>
@@ -1427,6 +1597,9 @@
     <w:p/>
     <w:p>
       <w:r>
+        <w:rPr>
+          <w:noProof/>
+        </w:rPr>
         <w:drawing>
           <wp:inline distT="0" distB="0" distL="0" distR="0" wp14:anchorId="0000F2E5" wp14:editId="162B6C77">
             <wp:extent cx="5943600" cy="751840"/>
@@ -1466,9 +1639,6 @@
     </w:p>
     <w:p/>
     <w:p/>
-    <w:p/>
-    <w:p/>
-    <w:p/>
     <w:p>
       <w:pPr>
         <w:rPr>
@@ -1488,6 +1658,117 @@
           <w:u w:val="single"/>
         </w:rPr>
         <w:t>Executing unit tests:</w:t>
+      </w:r>
+    </w:p>
+    <w:p>
+      <w:pPr>
+        <w:rPr>
+          <w:rFonts w:ascii="Arial" w:eastAsia="Times New Roman" w:hAnsi="Arial" w:cs="Arial"/>
+          <w:color w:val="000000"/>
+          <w:sz w:val="20"/>
+          <w:szCs w:val="20"/>
+        </w:rPr>
+      </w:pPr>
+    </w:p>
+    <w:p>
+      <w:pPr>
+        <w:rPr>
+          <w:rFonts w:ascii="Arial" w:eastAsia="Times New Roman" w:hAnsi="Arial" w:cs="Arial"/>
+          <w:b/>
+          <w:bCs/>
+          <w:color w:val="000000"/>
+          <w:sz w:val="22"/>
+          <w:szCs w:val="22"/>
+          <w:u w:val="single"/>
+        </w:rPr>
+      </w:pPr>
+      <w:r>
+        <w:rPr>
+          <w:rFonts w:ascii="Arial" w:eastAsia="Times New Roman" w:hAnsi="Arial" w:cs="Arial"/>
+          <w:b/>
+          <w:bCs/>
+          <w:color w:val="000000"/>
+          <w:sz w:val="22"/>
+          <w:szCs w:val="22"/>
+          <w:u w:val="single"/>
+        </w:rPr>
+        <w:t>Testing</w:t>
+      </w:r>
+      <w:r>
+        <w:rPr>
+          <w:rFonts w:ascii="Arial" w:eastAsia="Times New Roman" w:hAnsi="Arial" w:cs="Arial"/>
+          <w:b/>
+          <w:bCs/>
+          <w:color w:val="000000"/>
+          <w:sz w:val="22"/>
+          <w:szCs w:val="22"/>
+          <w:u w:val="single"/>
+        </w:rPr>
+        <w:t xml:space="preserve"> Classes</w:t>
+      </w:r>
+    </w:p>
+    <w:p>
+      <w:pPr>
+        <w:rPr>
+          <w:rFonts w:ascii="Arial" w:eastAsia="Times New Roman" w:hAnsi="Arial" w:cs="Arial"/>
+          <w:color w:val="000000"/>
+          <w:sz w:val="20"/>
+          <w:szCs w:val="20"/>
+        </w:rPr>
+      </w:pPr>
+      <w:r>
+        <w:rPr>
+          <w:rFonts w:ascii="Arial" w:eastAsia="Times New Roman" w:hAnsi="Arial" w:cs="Arial"/>
+          <w:color w:val="000000"/>
+          <w:sz w:val="20"/>
+          <w:szCs w:val="20"/>
+        </w:rPr>
+        <w:t xml:space="preserve">We defined multiple </w:t>
+      </w:r>
+      <w:r>
+        <w:rPr>
+          <w:rFonts w:ascii="Arial" w:eastAsia="Times New Roman" w:hAnsi="Arial" w:cs="Arial"/>
+          <w:color w:val="000000"/>
+          <w:sz w:val="20"/>
+          <w:szCs w:val="20"/>
+        </w:rPr>
+        <w:t xml:space="preserve">JUNIT </w:t>
+      </w:r>
+      <w:r>
+        <w:rPr>
+          <w:rFonts w:ascii="Arial" w:eastAsia="Times New Roman" w:hAnsi="Arial" w:cs="Arial"/>
+          <w:color w:val="000000"/>
+          <w:sz w:val="20"/>
+          <w:szCs w:val="20"/>
+        </w:rPr>
+        <w:t xml:space="preserve">test classes that tested </w:t>
+      </w:r>
+      <w:r>
+        <w:rPr>
+          <w:rFonts w:ascii="Arial" w:eastAsia="Times New Roman" w:hAnsi="Arial" w:cs="Arial"/>
+          <w:color w:val="000000"/>
+          <w:sz w:val="20"/>
+          <w:szCs w:val="20"/>
+        </w:rPr>
+        <w:t>public</w:t>
+      </w:r>
+      <w:r>
+        <w:rPr>
+          <w:rFonts w:ascii="Arial" w:eastAsia="Times New Roman" w:hAnsi="Arial" w:cs="Arial"/>
+          <w:color w:val="000000"/>
+          <w:sz w:val="20"/>
+          <w:szCs w:val="20"/>
+        </w:rPr>
+        <w:t xml:space="preserve"> methods in PubSubServer such as Join, Leave, Publish, Subscribe and Unsubscribe as well as private methods which were defined for performing article format and command line format validation.</w:t>
+      </w:r>
+      <w:r>
+        <w:rPr>
+          <w:rFonts w:ascii="Arial" w:eastAsia="Times New Roman" w:hAnsi="Arial" w:cs="Arial"/>
+          <w:color w:val="000000"/>
+          <w:sz w:val="20"/>
+          <w:szCs w:val="20"/>
+        </w:rPr>
+        <w:t xml:space="preserve"> We designed 27 test cases (14 positive and 13 negative) that were designed for catching both valid and invalid article formats for the Publish, Subscribe and Unsubscribe functions. Invalid article formats for the Publish function included articles where the first three fields are all empty or only the contents field is missing or all 4 fields are empty. Invalid article formats for the Subscribe functions included articles where either an empty string was passed as the Article name or the contents field was populated or when none of the fields are populated. We also included 9 test cases for checking the command format of the input received from the PubSubClient User interface which included 3 positive test cases and 6 negative test cases that tested incorrect formats such as “publish Sports;;;contents”. The public facing method tests are an extension of the aforementioned test cases and we have included 6 test cases for validating the Join() function out of which 1 is a positive case while</w:t>
       </w:r>
     </w:p>
     <w:p>
@@ -1913,6 +2194,95 @@
       </w:pPr>
     </w:lvl>
   </w:abstractNum>
+  <w:abstractNum w:abstractNumId="4" w15:restartNumberingAfterBreak="0">
+    <w:nsid w:val="62BA3C25"/>
+    <w:multiLevelType w:val="hybridMultilevel"/>
+    <w:tmpl w:val="0288611C"/>
+    <w:lvl w:ilvl="0" w:tplc="0409000F">
+      <w:start w:val="1"/>
+      <w:numFmt w:val="decimal"/>
+      <w:lvlText w:val="%1."/>
+      <w:lvlJc w:val="left"/>
+      <w:pPr>
+        <w:ind w:left="720" w:hanging="360"/>
+      </w:pPr>
+      <w:rPr>
+        <w:rFonts w:hint="default"/>
+      </w:rPr>
+    </w:lvl>
+    <w:lvl w:ilvl="1" w:tplc="04090019">
+      <w:start w:val="1"/>
+      <w:numFmt w:val="lowerLetter"/>
+      <w:lvlText w:val="%2."/>
+      <w:lvlJc w:val="left"/>
+      <w:pPr>
+        <w:ind w:left="1440" w:hanging="360"/>
+      </w:pPr>
+    </w:lvl>
+    <w:lvl w:ilvl="2" w:tplc="0409001B" w:tentative="1">
+      <w:start w:val="1"/>
+      <w:numFmt w:val="lowerRoman"/>
+      <w:lvlText w:val="%3."/>
+      <w:lvlJc w:val="right"/>
+      <w:pPr>
+        <w:ind w:left="2160" w:hanging="180"/>
+      </w:pPr>
+    </w:lvl>
+    <w:lvl w:ilvl="3" w:tplc="0409000F" w:tentative="1">
+      <w:start w:val="1"/>
+      <w:numFmt w:val="decimal"/>
+      <w:lvlText w:val="%4."/>
+      <w:lvlJc w:val="left"/>
+      <w:pPr>
+        <w:ind w:left="2880" w:hanging="360"/>
+      </w:pPr>
+    </w:lvl>
+    <w:lvl w:ilvl="4" w:tplc="04090019" w:tentative="1">
+      <w:start w:val="1"/>
+      <w:numFmt w:val="lowerLetter"/>
+      <w:lvlText w:val="%5."/>
+      <w:lvlJc w:val="left"/>
+      <w:pPr>
+        <w:ind w:left="3600" w:hanging="360"/>
+      </w:pPr>
+    </w:lvl>
+    <w:lvl w:ilvl="5" w:tplc="0409001B" w:tentative="1">
+      <w:start w:val="1"/>
+      <w:numFmt w:val="lowerRoman"/>
+      <w:lvlText w:val="%6."/>
+      <w:lvlJc w:val="right"/>
+      <w:pPr>
+        <w:ind w:left="4320" w:hanging="180"/>
+      </w:pPr>
+    </w:lvl>
+    <w:lvl w:ilvl="6" w:tplc="0409000F" w:tentative="1">
+      <w:start w:val="1"/>
+      <w:numFmt w:val="decimal"/>
+      <w:lvlText w:val="%7."/>
+      <w:lvlJc w:val="left"/>
+      <w:pPr>
+        <w:ind w:left="5040" w:hanging="360"/>
+      </w:pPr>
+    </w:lvl>
+    <w:lvl w:ilvl="7" w:tplc="04090019" w:tentative="1">
+      <w:start w:val="1"/>
+      <w:numFmt w:val="lowerLetter"/>
+      <w:lvlText w:val="%8."/>
+      <w:lvlJc w:val="left"/>
+      <w:pPr>
+        <w:ind w:left="5760" w:hanging="360"/>
+      </w:pPr>
+    </w:lvl>
+    <w:lvl w:ilvl="8" w:tplc="0409001B" w:tentative="1">
+      <w:start w:val="1"/>
+      <w:numFmt w:val="lowerRoman"/>
+      <w:lvlText w:val="%9."/>
+      <w:lvlJc w:val="right"/>
+      <w:pPr>
+        <w:ind w:left="6480" w:hanging="180"/>
+      </w:pPr>
+    </w:lvl>
+  </w:abstractNum>
   <w:num w:numId="1" w16cid:durableId="1942104631">
     <w:abstractNumId w:val="2"/>
   </w:num>
@@ -1924,6 +2294,9 @@
   </w:num>
   <w:num w:numId="4" w16cid:durableId="2057508841">
     <w:abstractNumId w:val="0"/>
+  </w:num>
+  <w:num w:numId="5" w16cid:durableId="203713646">
+    <w:abstractNumId w:val="4"/>
   </w:num>
 </w:numbering>
 </file>

</xml_diff>

<commit_message>
changes to readme doc, comments changed in tests
</commit_message>
<xml_diff>
--- a/Readme.docx
+++ b/Readme.docx
@@ -70,13 +70,8 @@
           <w:bCs/>
         </w:rPr>
       </w:pPr>
-      <w:proofErr w:type="spellStart"/>
-      <w:r>
-        <w:t>Jashwin</w:t>
-      </w:r>
-      <w:proofErr w:type="spellEnd"/>
-      <w:r>
-        <w:t xml:space="preserve"> Acharya (X500: achar061): </w:t>
+      <w:r>
+        <w:t xml:space="preserve">Jashwin Acharya (X500: achar061): </w:t>
       </w:r>
     </w:p>
     <w:p>
@@ -108,15 +103,7 @@
         </w:rPr>
       </w:pPr>
       <w:r>
-        <w:t xml:space="preserve">Implemented article validation functions for Publish, Subscribe and Unsubscribe commands </w:t>
-      </w:r>
-      <w:proofErr w:type="gramStart"/>
-      <w:r>
-        <w:t>and also</w:t>
-      </w:r>
-      <w:proofErr w:type="gramEnd"/>
-      <w:r>
-        <w:t xml:space="preserve"> wrote multiple test cases to test those validation methods</w:t>
+        <w:t>Implemented article validation functions for Publish, Subscribe and Unsubscribe commands and also wrote multiple test cases to test those validation methods</w:t>
       </w:r>
     </w:p>
     <w:p>
@@ -137,13 +124,8 @@
       <w:r>
         <w:t xml:space="preserve">the complete </w:t>
       </w:r>
-      <w:proofErr w:type="spellStart"/>
-      <w:r>
-        <w:t>PubSub</w:t>
-      </w:r>
-      <w:proofErr w:type="spellEnd"/>
-      <w:r>
-        <w:t xml:space="preserve"> Client command line interface along with the corresponding command line format validation functions and</w:t>
+      <w:r>
+        <w:t>PubSub Client command line interface along with the corresponding command line format validation functions and</w:t>
       </w:r>
       <w:r>
         <w:t xml:space="preserve"> complete</w:t>
@@ -181,23 +163,7 @@
         </w:rPr>
       </w:pPr>
       <w:r>
-        <w:t xml:space="preserve">Al </w:t>
-      </w:r>
-      <w:proofErr w:type="spellStart"/>
-      <w:r>
-        <w:t>Yaqdhan</w:t>
-      </w:r>
-      <w:proofErr w:type="spellEnd"/>
-      <w:r>
-        <w:t xml:space="preserve"> Al </w:t>
-      </w:r>
-      <w:proofErr w:type="spellStart"/>
-      <w:r>
-        <w:t>Maawali</w:t>
-      </w:r>
-      <w:proofErr w:type="spellEnd"/>
-      <w:r>
-        <w:t xml:space="preserve"> (X500: almaa009): </w:t>
+        <w:t xml:space="preserve">Al Yaqdhan Al Maawali (X500: almaa009): </w:t>
       </w:r>
     </w:p>
     <w:p>
@@ -246,6 +212,70 @@
       </w:pPr>
       <w:r>
         <w:t>Created some J-unit tests to test the validity of the clients input in the command line.</w:t>
+      </w:r>
+    </w:p>
+    <w:p>
+      <w:pPr>
+        <w:pStyle w:val="ListParagraph"/>
+        <w:numPr>
+          <w:ilvl w:val="0"/>
+          <w:numId w:val="3"/>
+        </w:numPr>
+        <w:rPr>
+          <w:b/>
+          <w:bCs/>
+        </w:rPr>
+      </w:pPr>
+      <w:r>
+        <w:t>William Stahl (X500: stahl186)</w:t>
+      </w:r>
+    </w:p>
+    <w:p>
+      <w:pPr>
+        <w:pStyle w:val="ListParagraph"/>
+        <w:numPr>
+          <w:ilvl w:val="1"/>
+          <w:numId w:val="3"/>
+        </w:numPr>
+        <w:rPr>
+          <w:b/>
+          <w:bCs/>
+        </w:rPr>
+      </w:pPr>
+      <w:r>
+        <w:t>Implemented data structures and logic for publishing to clients according to their subscriptions.</w:t>
+      </w:r>
+    </w:p>
+    <w:p>
+      <w:pPr>
+        <w:pStyle w:val="ListParagraph"/>
+        <w:numPr>
+          <w:ilvl w:val="1"/>
+          <w:numId w:val="3"/>
+        </w:numPr>
+        <w:rPr>
+          <w:b/>
+          <w:bCs/>
+        </w:rPr>
+      </w:pPr>
+      <w:r>
+        <w:t>Implemented initial versions of Join, Leave.</w:t>
+      </w:r>
+    </w:p>
+    <w:p>
+      <w:pPr>
+        <w:pStyle w:val="ListParagraph"/>
+        <w:numPr>
+          <w:ilvl w:val="1"/>
+          <w:numId w:val="3"/>
+        </w:numPr>
+        <w:rPr>
+          <w:b/>
+          <w:bCs/>
+        </w:rPr>
+      </w:pPr>
+      <w:r>
+        <w:t>Wrote tests for public methods of PubSubServer class, which includes ClientTestThread.</w:t>
       </w:r>
     </w:p>
     <w:p>
@@ -293,15 +323,7 @@
     </w:p>
     <w:p>
       <w:r>
-        <w:t xml:space="preserve">The following steps </w:t>
-      </w:r>
-      <w:proofErr w:type="gramStart"/>
-      <w:r>
-        <w:t>have to</w:t>
-      </w:r>
-      <w:proofErr w:type="gramEnd"/>
-      <w:r>
-        <w:t xml:space="preserve"> executed in the order specified below for successfully running the Client(s) and server:</w:t>
+        <w:t>The following steps have to executed in the order specified below for successfully running the Client(s) and server:</w:t>
       </w:r>
     </w:p>
     <w:p>
@@ -313,15 +335,7 @@
         </w:numPr>
       </w:pPr>
       <w:r>
-        <w:t>Navigate to the “</w:t>
-      </w:r>
-      <w:proofErr w:type="spellStart"/>
-      <w:r>
-        <w:t>src</w:t>
-      </w:r>
-      <w:proofErr w:type="spellEnd"/>
-      <w:r>
-        <w:t>” folder in the attached zip file</w:t>
+        <w:t>Navigate to the “src” folder in the attached zip file</w:t>
       </w:r>
     </w:p>
     <w:p>
@@ -333,15 +347,7 @@
         </w:numPr>
       </w:pPr>
       <w:r>
-        <w:t>Open 3 separate terminals in the “</w:t>
-      </w:r>
-      <w:proofErr w:type="spellStart"/>
-      <w:r>
-        <w:t>src</w:t>
-      </w:r>
-      <w:proofErr w:type="spellEnd"/>
-      <w:r>
-        <w:t>” folder</w:t>
+        <w:t>Open 3 separate terminals in the “src” folder</w:t>
       </w:r>
     </w:p>
     <w:p>
@@ -353,23 +359,7 @@
         </w:numPr>
       </w:pPr>
       <w:r>
-        <w:t>In one terminal, type “</w:t>
-      </w:r>
-      <w:proofErr w:type="spellStart"/>
-      <w:r>
-        <w:t>rmiregistry</w:t>
-      </w:r>
-      <w:proofErr w:type="spellEnd"/>
-      <w:r>
-        <w:t xml:space="preserve"> 1099 &amp;” and hit “ENTER” on the keyboard. Keep this terminal running while manually running the </w:t>
-      </w:r>
-      <w:proofErr w:type="spellStart"/>
-      <w:r>
-        <w:t>PubSub</w:t>
-      </w:r>
-      <w:proofErr w:type="spellEnd"/>
-      <w:r>
-        <w:t xml:space="preserve"> server and clients</w:t>
+        <w:t>In one terminal, type “rmiregistry 1099 &amp;” and hit “ENTER” on the keyboard. Keep this terminal running while manually running the PubSub server and clients</w:t>
       </w:r>
     </w:p>
     <w:p>
@@ -393,15 +383,7 @@
         </w:numPr>
       </w:pPr>
       <w:r>
-        <w:t>Type “</w:t>
-      </w:r>
-      <w:proofErr w:type="spellStart"/>
-      <w:r>
-        <w:t>javac</w:t>
-      </w:r>
-      <w:proofErr w:type="spellEnd"/>
-      <w:r>
-        <w:t xml:space="preserve"> PubSubServer.java” and hit ENTER</w:t>
+        <w:t>Type “javac PubSubServer.java” and hit ENTER</w:t>
       </w:r>
     </w:p>
     <w:p>
@@ -413,23 +395,7 @@
         </w:numPr>
       </w:pPr>
       <w:r>
-        <w:t xml:space="preserve">Type “java </w:t>
-      </w:r>
-      <w:proofErr w:type="spellStart"/>
-      <w:r>
-        <w:t>PubSubServer</w:t>
-      </w:r>
-      <w:proofErr w:type="spellEnd"/>
-      <w:r>
-        <w:t xml:space="preserve">” and hit ENTER. Upon pressing ENTER, the following message will be displayed in the terminal: “Publish-Subscribe server is ready as: </w:t>
-      </w:r>
-      <w:proofErr w:type="spellStart"/>
-      <w:r>
-        <w:t>PubSubServer</w:t>
-      </w:r>
-      <w:proofErr w:type="spellEnd"/>
-      <w:r>
-        <w:t>”</w:t>
+        <w:t>Type “java PubSubServer” and hit ENTER. Upon pressing ENTER, the following message will be displayed in the terminal: “Publish-Subscribe server is ready as: PubSubServer”</w:t>
       </w:r>
     </w:p>
     <w:p>
@@ -453,15 +419,7 @@
         </w:numPr>
       </w:pPr>
       <w:r>
-        <w:t>Type “</w:t>
-      </w:r>
-      <w:proofErr w:type="spellStart"/>
-      <w:r>
-        <w:t>javac</w:t>
-      </w:r>
-      <w:proofErr w:type="spellEnd"/>
-      <w:r>
-        <w:t xml:space="preserve"> PubSubClient.java” and hit ENTER</w:t>
+        <w:t>Type “javac PubSubClient.java” and hit ENTER</w:t>
       </w:r>
     </w:p>
     <w:p>
@@ -473,15 +431,8 @@
         </w:numPr>
       </w:pPr>
       <w:r>
-        <w:t xml:space="preserve">Type “java </w:t>
-      </w:r>
-      <w:proofErr w:type="spellStart"/>
-      <w:r>
-        <w:t>PubSubClient</w:t>
-      </w:r>
-      <w:proofErr w:type="spellEnd"/>
-      <w:r>
-        <w:t xml:space="preserve"> localhost” and hit ENTER. Upon pressing ENTER, a welcome message will be shown which highlight all possible options for making RMI calls to the server</w:t>
+        <w:lastRenderedPageBreak/>
+        <w:t>Type “java PubSubClient localhost” and hit ENTER. Upon pressing ENTER, a welcome message will be shown which highlight all possible options for making RMI calls to the server</w:t>
       </w:r>
     </w:p>
     <w:p/>
@@ -510,15 +461,7 @@
         <w:t>multiple clients</w:t>
       </w:r>
       <w:r>
-        <w:t>, then you can open multiple more terminals in the “</w:t>
-      </w:r>
-      <w:proofErr w:type="spellStart"/>
-      <w:r>
-        <w:t>src</w:t>
-      </w:r>
-      <w:proofErr w:type="spellEnd"/>
-      <w:r>
-        <w:t xml:space="preserve">” folder and follow </w:t>
+        <w:t xml:space="preserve">, then you can open multiple more terminals in the “src” folder and follow </w:t>
       </w:r>
       <w:r>
         <w:rPr>
@@ -528,11 +471,7 @@
         <w:t>step 5 above</w:t>
       </w:r>
       <w:r>
-        <w:t xml:space="preserve"> to have multiple clients communicate with </w:t>
-      </w:r>
-      <w:r>
-        <w:lastRenderedPageBreak/>
-        <w:t>the server. The maximum clients our application can support is 5, but new clients can join the server once an existing client leaves.</w:t>
+        <w:t xml:space="preserve"> to have multiple clients communicate with the server. The maximum clients our application can support is 5, but new clients can join the server once an existing client leaves.</w:t>
       </w:r>
     </w:p>
     <w:p/>
@@ -559,15 +498,7 @@
     </w:p>
     <w:p>
       <w:r>
-        <w:t xml:space="preserve">Our implementation allows the server and clients to be on different computers and still communicate with each other. To test this feature, please perform the following steps (assuming you have a </w:t>
-      </w:r>
-      <w:proofErr w:type="gramStart"/>
-      <w:r>
-        <w:t>2 computer</w:t>
-      </w:r>
-      <w:proofErr w:type="gramEnd"/>
-      <w:r>
-        <w:t xml:space="preserve"> setup):</w:t>
+        <w:t>Our implementation allows the server and clients to be on different computers and still communicate with each other. To test this feature, please perform the following steps (assuming you have a 2 computer setup):</w:t>
       </w:r>
     </w:p>
     <w:p>
@@ -579,15 +510,7 @@
         </w:numPr>
       </w:pPr>
       <w:r>
-        <w:t>Navigate to the “</w:t>
-      </w:r>
-      <w:proofErr w:type="spellStart"/>
-      <w:r>
-        <w:t>src</w:t>
-      </w:r>
-      <w:proofErr w:type="spellEnd"/>
-      <w:r>
-        <w:t>” folder on both computers</w:t>
+        <w:t>Navigate to the “src” folder on both computers</w:t>
       </w:r>
     </w:p>
     <w:p>
@@ -599,15 +522,7 @@
         </w:numPr>
       </w:pPr>
       <w:r>
-        <w:t>Open a terminal window in the “</w:t>
-      </w:r>
-      <w:proofErr w:type="spellStart"/>
-      <w:r>
-        <w:t>src</w:t>
-      </w:r>
-      <w:proofErr w:type="spellEnd"/>
-      <w:r>
-        <w:t>” folder on both computers</w:t>
+        <w:t>Open a terminal window in the “src” folder on both computers</w:t>
       </w:r>
     </w:p>
     <w:p>
@@ -619,23 +534,7 @@
         </w:numPr>
       </w:pPr>
       <w:r>
-        <w:t>Type “</w:t>
-      </w:r>
-      <w:proofErr w:type="spellStart"/>
-      <w:r>
-        <w:t>rmiregistry</w:t>
-      </w:r>
-      <w:proofErr w:type="spellEnd"/>
-      <w:r>
-        <w:t xml:space="preserve"> 1099 &amp;” in both terminals and hit “ENTER” on the keyboard. Keep these terminals running while manually running the </w:t>
-      </w:r>
-      <w:proofErr w:type="spellStart"/>
-      <w:r>
-        <w:t>PubSub</w:t>
-      </w:r>
-      <w:proofErr w:type="spellEnd"/>
-      <w:r>
-        <w:t xml:space="preserve"> server and clients</w:t>
+        <w:t>Type “rmiregistry 1099 &amp;” in both terminals and hit “ENTER” on the keyboard. Keep these terminals running while manually running the PubSub server and clients</w:t>
       </w:r>
     </w:p>
     <w:p>
@@ -668,15 +567,7 @@
         </w:numPr>
       </w:pPr>
       <w:r>
-        <w:t>Type “</w:t>
-      </w:r>
-      <w:proofErr w:type="spellStart"/>
-      <w:r>
-        <w:t>javac</w:t>
-      </w:r>
-      <w:proofErr w:type="spellEnd"/>
-      <w:r>
-        <w:t xml:space="preserve"> PubSubServer.java” and hit ENTER</w:t>
+        <w:t>Type “javac PubSubServer.java” and hit ENTER</w:t>
       </w:r>
     </w:p>
     <w:p>
@@ -688,23 +579,7 @@
         </w:numPr>
       </w:pPr>
       <w:r>
-        <w:t xml:space="preserve">Type “java </w:t>
-      </w:r>
-      <w:proofErr w:type="spellStart"/>
-      <w:r>
-        <w:t>PubSubServer</w:t>
-      </w:r>
-      <w:proofErr w:type="spellEnd"/>
-      <w:r>
-        <w:t xml:space="preserve">” and hit ENTER. Upon pressing ENTER, the following message will be displayed in the terminal: “Publish-Subscribe server is ready as: </w:t>
-      </w:r>
-      <w:proofErr w:type="spellStart"/>
-      <w:r>
-        <w:t>PubSubServer</w:t>
-      </w:r>
-      <w:proofErr w:type="spellEnd"/>
-      <w:r>
-        <w:t>”</w:t>
+        <w:t>Type “java PubSubServer” and hit ENTER. Upon pressing ENTER, the following message will be displayed in the terminal: “Publish-Subscribe server is ready as: PubSubServer”</w:t>
       </w:r>
     </w:p>
     <w:p>
@@ -737,15 +612,7 @@
         </w:numPr>
       </w:pPr>
       <w:r>
-        <w:t>Type “</w:t>
-      </w:r>
-      <w:proofErr w:type="spellStart"/>
-      <w:r>
-        <w:t>javac</w:t>
-      </w:r>
-      <w:proofErr w:type="spellEnd"/>
-      <w:r>
-        <w:t xml:space="preserve"> PubSubClient.java” and hit ENTER</w:t>
+        <w:t>Type “javac PubSubClient.java” and hit ENTER</w:t>
       </w:r>
     </w:p>
     <w:p>
@@ -757,15 +624,7 @@
         </w:numPr>
       </w:pPr>
       <w:r>
-        <w:t xml:space="preserve">Type “java </w:t>
-      </w:r>
-      <w:proofErr w:type="spellStart"/>
-      <w:r>
-        <w:t>PubSubClient</w:t>
-      </w:r>
-      <w:proofErr w:type="spellEnd"/>
-      <w:r>
-        <w:t xml:space="preserve"> localhost” and hit ENTER. Upon pressing ENTER, a welcome message will be shown which highlight all possible options for making RMI calls to the server</w:t>
+        <w:t>Type “java PubSubClient localhost” and hit ENTER. Upon pressing ENTER, a welcome message will be shown which highlight all possible options for making RMI calls to the server</w:t>
       </w:r>
     </w:p>
     <w:p>
@@ -807,6 +666,7 @@
         <w:rPr>
           <w:noProof/>
         </w:rPr>
+        <w:lastRenderedPageBreak/>
         <w:drawing>
           <wp:inline distT="0" distB="0" distL="0" distR="0" wp14:anchorId="18AE953C" wp14:editId="7C9FE6F3">
             <wp:extent cx="5943600" cy="2307590"/>
@@ -878,7 +738,6 @@
           <w:szCs w:val="28"/>
           <w:u w:val="single"/>
         </w:rPr>
-        <w:lastRenderedPageBreak/>
         <w:t>Join Command:</w:t>
       </w:r>
     </w:p>
@@ -1250,15 +1109,7 @@
         <w:t>Note</w:t>
       </w:r>
       <w:r>
-        <w:t xml:space="preserve">: The format of the “subscribe” command matters. “subscribe: </w:t>
-      </w:r>
-      <w:proofErr w:type="gramStart"/>
-      <w:r>
-        <w:t>Sports;;;</w:t>
-      </w:r>
-      <w:proofErr w:type="gramEnd"/>
-      <w:r>
-        <w:t xml:space="preserve">” is a valid command, but “subscribe Sports;;;” is </w:t>
+        <w:t xml:space="preserve">: The format of the “subscribe” command matters. “subscribe: Sports;;;” is a valid command, but “subscribe Sports;;;” is </w:t>
       </w:r>
       <w:r>
         <w:rPr>
@@ -1290,7 +1141,6 @@
           <w:szCs w:val="28"/>
           <w:u w:val="single"/>
         </w:rPr>
-        <w:lastRenderedPageBreak/>
         <w:t>Publish Command:</w:t>
       </w:r>
     </w:p>
@@ -1504,15 +1354,7 @@
     </w:p>
     <w:p>
       <w:r>
-        <w:t xml:space="preserve">Once you press “Enter”, the command will be </w:t>
-      </w:r>
-      <w:proofErr w:type="gramStart"/>
-      <w:r>
-        <w:t>executed</w:t>
-      </w:r>
-      <w:proofErr w:type="gramEnd"/>
-      <w:r>
-        <w:t xml:space="preserve"> and you can continue entering commands as below:</w:t>
+        <w:t>Once you press “Enter”, the command will be executed and you can continue entering commands as below:</w:t>
       </w:r>
     </w:p>
     <w:p/>
@@ -1521,6 +1363,7 @@
         <w:rPr>
           <w:noProof/>
         </w:rPr>
+        <w:lastRenderedPageBreak/>
         <w:drawing>
           <wp:inline distT="0" distB="0" distL="0" distR="0" wp14:anchorId="252A6465" wp14:editId="665A504E">
             <wp:extent cx="5664200" cy="1244600"/>
@@ -1562,21 +1405,8 @@
     </w:p>
     <w:p/>
     <w:p>
-      <w:proofErr w:type="gramStart"/>
-      <w:r>
-        <w:t>Similar to</w:t>
-      </w:r>
-      <w:proofErr w:type="gramEnd"/>
-      <w:r>
-        <w:t xml:space="preserve"> the “subscribe” command, the format of the “publish” command matters. For example: “publish: </w:t>
-      </w:r>
-      <w:proofErr w:type="gramStart"/>
-      <w:r>
-        <w:t>Sports;;;</w:t>
-      </w:r>
-      <w:proofErr w:type="gramEnd"/>
-      <w:r>
-        <w:t>contents” is valid but “publish Sports;;;contents” is invalid since the colon is missing.</w:t>
+      <w:r>
+        <w:t>Similar to the “subscribe” command, the format of the “publish” command matters. For example: “publish: Sports;;;contents” is valid but “publish Sports;;;contents” is invalid since the colon is missing.</w:t>
       </w:r>
     </w:p>
     <w:p/>
@@ -1603,15 +1433,7 @@
     </w:p>
     <w:p>
       <w:r>
-        <w:t xml:space="preserve">Type “unsubscribe: </w:t>
-      </w:r>
-      <w:proofErr w:type="gramStart"/>
-      <w:r>
-        <w:t>Sports;;;</w:t>
-      </w:r>
-      <w:proofErr w:type="gramEnd"/>
-      <w:r>
-        <w:t>” in the client terminal(s) to unsubscribe from an article:</w:t>
+        <w:t>Type “unsubscribe: Sports;;;” in the client terminal(s) to unsubscribe from an article:</w:t>
       </w:r>
     </w:p>
     <w:p/>
@@ -1670,7 +1492,6 @@
         <w:rPr>
           <w:noProof/>
         </w:rPr>
-        <w:lastRenderedPageBreak/>
         <w:drawing>
           <wp:inline distT="0" distB="0" distL="0" distR="0" wp14:anchorId="1B0E1DA7" wp14:editId="07943FA0">
             <wp:extent cx="5943600" cy="110490"/>
@@ -1712,21 +1533,8 @@
     </w:p>
     <w:p/>
     <w:p>
-      <w:proofErr w:type="gramStart"/>
-      <w:r>
-        <w:t>Similar to</w:t>
-      </w:r>
-      <w:proofErr w:type="gramEnd"/>
-      <w:r>
-        <w:t xml:space="preserve"> the “subscribe” command, the format of the “unsubscribe” command matters. For example: “unsubscribe: </w:t>
-      </w:r>
-      <w:proofErr w:type="gramStart"/>
-      <w:r>
-        <w:t>Sports;;;</w:t>
-      </w:r>
-      <w:proofErr w:type="gramEnd"/>
-      <w:r>
-        <w:t>” is valid but “unsubscribe Sports;;;” is invalid since the colon is missing.</w:t>
+      <w:r>
+        <w:t>Similar to the “subscribe” command, the format of the “unsubscribe” command matters. For example: “unsubscribe: Sports;;;” is valid but “unsubscribe Sports;;;” is invalid since the colon is missing.</w:t>
       </w:r>
     </w:p>
     <w:p/>
@@ -1871,9 +1679,8 @@
           <w:sz w:val="20"/>
           <w:szCs w:val="20"/>
         </w:rPr>
-        <w:t xml:space="preserve">We defined multiple JUNIT test classes that tested public methods in </w:t>
-      </w:r>
-      <w:proofErr w:type="spellStart"/>
+        <w:t xml:space="preserve">We defined multiple JUNIT test classes that tested public methods in PubSubServer such as Join, Leave, Publish, Subscribe and Unsubscribe as well as private methods which were defined for performing article format and command line format validation. We designed 27 test cases (14 positive and 13 negative) that were designed for catching both valid and invalid article formats for the Publish, Subscribe and Unsubscribe functions. Invalid article formats for the Publish function included articles where the first three fields are all empty or only the contents field is missing or all 4 fields are empty. Invalid article formats for the Subscribe functions included articles where either an empty string was passed as the </w:t>
+      </w:r>
       <w:r>
         <w:rPr>
           <w:rFonts w:ascii="Arial" w:eastAsia="Times New Roman" w:hAnsi="Arial" w:cs="Arial"/>
@@ -1881,29 +1688,29 @@
           <w:sz w:val="20"/>
           <w:szCs w:val="20"/>
         </w:rPr>
-        <w:t>PubSubServer</w:t>
-      </w:r>
-      <w:proofErr w:type="spellEnd"/>
-      <w:r>
+        <w:lastRenderedPageBreak/>
+        <w:t>Article name or the contents field was populated or when none of the fields are populated. We also included 9 test cases for checking the command format of the input received from the PubSubClient User interface which included 3 positive test cases and 6 negative test cases that tested incorrect formats such as “publish Sports;;;contents”.</w:t>
+      </w:r>
+    </w:p>
+    <w:p>
+      <w:pPr>
         <w:rPr>
           <w:rFonts w:ascii="Arial" w:eastAsia="Times New Roman" w:hAnsi="Arial" w:cs="Arial"/>
           <w:color w:val="000000"/>
           <w:sz w:val="20"/>
           <w:szCs w:val="20"/>
         </w:rPr>
-        <w:t xml:space="preserve"> such as Join, Leave, Publish, Subscribe and Unsubscribe as well as private methods which were defined for performing article format and command line format validation. We designed 27 test cases (14 positive and 13 negative) that were designed for catching both valid and invalid article formats for the Publish, Subscribe and Unsubscribe functions. Invalid article formats for the Publish function included articles where the first three fields are all empty or only the contents field is </w:t>
-      </w:r>
-      <w:proofErr w:type="gramStart"/>
-      <w:r>
+      </w:pPr>
+    </w:p>
+    <w:p>
+      <w:pPr>
         <w:rPr>
           <w:rFonts w:ascii="Arial" w:eastAsia="Times New Roman" w:hAnsi="Arial" w:cs="Arial"/>
           <w:color w:val="000000"/>
           <w:sz w:val="20"/>
           <w:szCs w:val="20"/>
         </w:rPr>
-        <w:t>missing</w:t>
-      </w:r>
-      <w:proofErr w:type="gramEnd"/>
+      </w:pPr>
       <w:r>
         <w:rPr>
           <w:rFonts w:ascii="Arial" w:eastAsia="Times New Roman" w:hAnsi="Arial" w:cs="Arial"/>
@@ -1911,9 +1718,8 @@
           <w:sz w:val="20"/>
           <w:szCs w:val="20"/>
         </w:rPr>
-        <w:t xml:space="preserve"> or all 4 fields are empty. Invalid article formats for the Subscribe functions included articles where either an empty string was passed as the Article </w:t>
-      </w:r>
-      <w:proofErr w:type="gramStart"/>
+        <w:t xml:space="preserve">The public facing method tests are </w:t>
+      </w:r>
       <w:r>
         <w:rPr>
           <w:rFonts w:ascii="Arial" w:eastAsia="Times New Roman" w:hAnsi="Arial" w:cs="Arial"/>
@@ -1921,9 +1727,8 @@
           <w:sz w:val="20"/>
           <w:szCs w:val="20"/>
         </w:rPr>
-        <w:t>name</w:t>
-      </w:r>
-      <w:proofErr w:type="gramEnd"/>
+        <w:t xml:space="preserve">in another class, </w:t>
+      </w:r>
       <w:r>
         <w:rPr>
           <w:rFonts w:ascii="Arial" w:eastAsia="Times New Roman" w:hAnsi="Arial" w:cs="Arial"/>
@@ -1931,9 +1736,8 @@
           <w:sz w:val="20"/>
           <w:szCs w:val="20"/>
         </w:rPr>
-        <w:t xml:space="preserve"> or the contents field was populated or when none of the fields are populated. We also included 9 test cases for checking the command format of the input received from the </w:t>
-      </w:r>
-      <w:proofErr w:type="spellStart"/>
+        <w:t xml:space="preserve">and we have included </w:t>
+      </w:r>
       <w:r>
         <w:rPr>
           <w:rFonts w:ascii="Arial" w:eastAsia="Times New Roman" w:hAnsi="Arial" w:cs="Arial"/>
@@ -1941,19 +1745,23 @@
           <w:sz w:val="20"/>
           <w:szCs w:val="20"/>
         </w:rPr>
-        <w:t>PubSubClient</w:t>
-      </w:r>
-      <w:proofErr w:type="spellEnd"/>
-      <w:r>
+        <w:t>9 tests:</w:t>
+      </w:r>
+    </w:p>
+    <w:p>
+      <w:pPr>
+        <w:pStyle w:val="ListParagraph"/>
+        <w:numPr>
+          <w:ilvl w:val="0"/>
+          <w:numId w:val="5"/>
+        </w:numPr>
         <w:rPr>
           <w:rFonts w:ascii="Arial" w:eastAsia="Times New Roman" w:hAnsi="Arial" w:cs="Arial"/>
           <w:color w:val="000000"/>
           <w:sz w:val="20"/>
           <w:szCs w:val="20"/>
         </w:rPr>
-        <w:t xml:space="preserve"> User interface which included 3 positive test cases and 6 negative test cases that tested incorrect formats such as “publish </w:t>
-      </w:r>
-      <w:proofErr w:type="gramStart"/>
+      </w:pPr>
       <w:r>
         <w:rPr>
           <w:rFonts w:ascii="Arial" w:eastAsia="Times New Roman" w:hAnsi="Arial" w:cs="Arial"/>
@@ -1961,19 +1769,23 @@
           <w:sz w:val="20"/>
           <w:szCs w:val="20"/>
         </w:rPr>
-        <w:t>Sports;;;</w:t>
-      </w:r>
-      <w:proofErr w:type="gramEnd"/>
-      <w:r>
+        <w:t>CheckJoin: 5 negative (invalid Port/IP, already joined, etc.) cases and 1 positive case</w:t>
+      </w:r>
+    </w:p>
+    <w:p>
+      <w:pPr>
+        <w:pStyle w:val="ListParagraph"/>
+        <w:numPr>
+          <w:ilvl w:val="0"/>
+          <w:numId w:val="5"/>
+        </w:numPr>
         <w:rPr>
           <w:rFonts w:ascii="Arial" w:eastAsia="Times New Roman" w:hAnsi="Arial" w:cs="Arial"/>
           <w:color w:val="000000"/>
           <w:sz w:val="20"/>
           <w:szCs w:val="20"/>
         </w:rPr>
-        <w:t xml:space="preserve">contents”. The public facing method tests are an extension of the aforementioned test cases and we have included 6 test cases for validating the </w:t>
-      </w:r>
-      <w:proofErr w:type="gramStart"/>
+      </w:pPr>
       <w:r>
         <w:rPr>
           <w:rFonts w:ascii="Arial" w:eastAsia="Times New Roman" w:hAnsi="Arial" w:cs="Arial"/>
@@ -1981,17 +1793,208 @@
           <w:sz w:val="20"/>
           <w:szCs w:val="20"/>
         </w:rPr>
-        <w:t>Join(</w:t>
-      </w:r>
-      <w:proofErr w:type="gramEnd"/>
-      <w:r>
+        <w:t>CheckServerCapacity: Negative case where client is rejected from full server</w:t>
+      </w:r>
+    </w:p>
+    <w:p>
+      <w:pPr>
+        <w:pStyle w:val="ListParagraph"/>
+        <w:numPr>
+          <w:ilvl w:val="0"/>
+          <w:numId w:val="5"/>
+        </w:numPr>
         <w:rPr>
           <w:rFonts w:ascii="Arial" w:eastAsia="Times New Roman" w:hAnsi="Arial" w:cs="Arial"/>
           <w:color w:val="000000"/>
           <w:sz w:val="20"/>
           <w:szCs w:val="20"/>
         </w:rPr>
-        <w:t>) function out of which 1 is a positive case while</w:t>
+      </w:pPr>
+      <w:r>
+        <w:rPr>
+          <w:rFonts w:ascii="Arial" w:eastAsia="Times New Roman" w:hAnsi="Arial" w:cs="Arial"/>
+          <w:color w:val="000000"/>
+          <w:sz w:val="20"/>
+          <w:szCs w:val="20"/>
+        </w:rPr>
+        <w:t>CheckLeave: Negative cases before and after client has left (which is a positive case)</w:t>
+      </w:r>
+    </w:p>
+    <w:p>
+      <w:pPr>
+        <w:pStyle w:val="ListParagraph"/>
+        <w:numPr>
+          <w:ilvl w:val="0"/>
+          <w:numId w:val="5"/>
+        </w:numPr>
+        <w:rPr>
+          <w:rFonts w:ascii="Arial" w:eastAsia="Times New Roman" w:hAnsi="Arial" w:cs="Arial"/>
+          <w:color w:val="000000"/>
+          <w:sz w:val="20"/>
+          <w:szCs w:val="20"/>
+        </w:rPr>
+      </w:pPr>
+      <w:r>
+        <w:rPr>
+          <w:rFonts w:ascii="Arial" w:eastAsia="Times New Roman" w:hAnsi="Arial" w:cs="Arial"/>
+          <w:color w:val="000000"/>
+          <w:sz w:val="20"/>
+          <w:szCs w:val="20"/>
+        </w:rPr>
+        <w:t>CheckInvalidSubscribe: Negative cases where the topic is invalid, contents are present, empty fields, using IP/Port info that hasn’t joined</w:t>
+      </w:r>
+    </w:p>
+    <w:p>
+      <w:pPr>
+        <w:pStyle w:val="ListParagraph"/>
+        <w:numPr>
+          <w:ilvl w:val="0"/>
+          <w:numId w:val="5"/>
+        </w:numPr>
+        <w:rPr>
+          <w:rFonts w:ascii="Arial" w:eastAsia="Times New Roman" w:hAnsi="Arial" w:cs="Arial"/>
+          <w:color w:val="000000"/>
+          <w:sz w:val="20"/>
+          <w:szCs w:val="20"/>
+        </w:rPr>
+      </w:pPr>
+      <w:r>
+        <w:rPr>
+          <w:rFonts w:ascii="Arial" w:eastAsia="Times New Roman" w:hAnsi="Arial" w:cs="Arial"/>
+          <w:color w:val="000000"/>
+          <w:sz w:val="20"/>
+          <w:szCs w:val="20"/>
+        </w:rPr>
+        <w:t>CheckValidSubscription: Positive cases of all 6 combinations ranging from all three fields to just one of the three</w:t>
+      </w:r>
+    </w:p>
+    <w:p>
+      <w:pPr>
+        <w:pStyle w:val="ListParagraph"/>
+        <w:numPr>
+          <w:ilvl w:val="0"/>
+          <w:numId w:val="5"/>
+        </w:numPr>
+        <w:rPr>
+          <w:rFonts w:ascii="Arial" w:eastAsia="Times New Roman" w:hAnsi="Arial" w:cs="Arial"/>
+          <w:color w:val="000000"/>
+          <w:sz w:val="20"/>
+          <w:szCs w:val="20"/>
+        </w:rPr>
+      </w:pPr>
+      <w:r>
+        <w:rPr>
+          <w:rFonts w:ascii="Arial" w:eastAsia="Times New Roman" w:hAnsi="Arial" w:cs="Arial"/>
+          <w:color w:val="000000"/>
+          <w:sz w:val="20"/>
+          <w:szCs w:val="20"/>
+        </w:rPr>
+        <w:t>CheckInvalidUnsubscirbe: Negative cases of unsubscribing from articles the client wasn’t subscribed to EXACTLY, invalid topics, strings, non-joined IP/Port, not confusing with other client’s subscriptions</w:t>
+      </w:r>
+    </w:p>
+    <w:p>
+      <w:pPr>
+        <w:pStyle w:val="ListParagraph"/>
+        <w:numPr>
+          <w:ilvl w:val="0"/>
+          <w:numId w:val="5"/>
+        </w:numPr>
+        <w:rPr>
+          <w:rFonts w:ascii="Arial" w:eastAsia="Times New Roman" w:hAnsi="Arial" w:cs="Arial"/>
+          <w:color w:val="000000"/>
+          <w:sz w:val="20"/>
+          <w:szCs w:val="20"/>
+        </w:rPr>
+      </w:pPr>
+      <w:r>
+        <w:rPr>
+          <w:rFonts w:ascii="Arial" w:eastAsia="Times New Roman" w:hAnsi="Arial" w:cs="Arial"/>
+          <w:color w:val="000000"/>
+          <w:sz w:val="20"/>
+          <w:szCs w:val="20"/>
+        </w:rPr>
+        <w:t xml:space="preserve">CheckValidUnsubscribe: </w:t>
+      </w:r>
+      <w:r>
+        <w:rPr>
+          <w:rFonts w:ascii="Arial" w:eastAsia="Times New Roman" w:hAnsi="Arial" w:cs="Arial"/>
+          <w:color w:val="000000"/>
+          <w:sz w:val="20"/>
+          <w:szCs w:val="20"/>
+        </w:rPr>
+        <w:t>Positive cases where clients unsubscribing do not clobber each other’s subscriptions</w:t>
+      </w:r>
+    </w:p>
+    <w:p>
+      <w:pPr>
+        <w:pStyle w:val="ListParagraph"/>
+        <w:numPr>
+          <w:ilvl w:val="0"/>
+          <w:numId w:val="5"/>
+        </w:numPr>
+        <w:rPr>
+          <w:rFonts w:ascii="Arial" w:eastAsia="Times New Roman" w:hAnsi="Arial" w:cs="Arial"/>
+          <w:color w:val="000000"/>
+          <w:sz w:val="20"/>
+          <w:szCs w:val="20"/>
+        </w:rPr>
+      </w:pPr>
+      <w:r>
+        <w:rPr>
+          <w:rFonts w:ascii="Arial" w:eastAsia="Times New Roman" w:hAnsi="Arial" w:cs="Arial"/>
+          <w:color w:val="000000"/>
+          <w:sz w:val="20"/>
+          <w:szCs w:val="20"/>
+        </w:rPr>
+        <w:t>CheckPing: Positive case where server is successfully pinged</w:t>
+      </w:r>
+    </w:p>
+    <w:p>
+      <w:pPr>
+        <w:pStyle w:val="ListParagraph"/>
+        <w:numPr>
+          <w:ilvl w:val="0"/>
+          <w:numId w:val="5"/>
+        </w:numPr>
+        <w:rPr>
+          <w:rFonts w:ascii="Arial" w:eastAsia="Times New Roman" w:hAnsi="Arial" w:cs="Arial"/>
+          <w:color w:val="000000"/>
+          <w:sz w:val="20"/>
+          <w:szCs w:val="20"/>
+        </w:rPr>
+      </w:pPr>
+      <w:r>
+        <w:rPr>
+          <w:rFonts w:ascii="Arial" w:eastAsia="Times New Roman" w:hAnsi="Arial" w:cs="Arial"/>
+          <w:color w:val="000000"/>
+          <w:sz w:val="20"/>
+          <w:szCs w:val="20"/>
+        </w:rPr>
+        <w:t>CheckReception: Positive case where client receives content it is subscribed to and not other content.</w:t>
+      </w:r>
+    </w:p>
+    <w:p>
+      <w:pPr>
+        <w:pStyle w:val="ListParagraph"/>
+        <w:numPr>
+          <w:ilvl w:val="1"/>
+          <w:numId w:val="5"/>
+        </w:numPr>
+        <w:rPr>
+          <w:rFonts w:ascii="Arial" w:eastAsia="Times New Roman" w:hAnsi="Arial" w:cs="Arial"/>
+          <w:color w:val="000000"/>
+          <w:sz w:val="20"/>
+          <w:szCs w:val="20"/>
+        </w:rPr>
+      </w:pPr>
+      <w:r>
+        <w:rPr>
+          <w:rFonts w:ascii="Arial" w:eastAsia="Times New Roman" w:hAnsi="Arial" w:cs="Arial"/>
+          <w:color w:val="000000"/>
+          <w:sz w:val="20"/>
+          <w:szCs w:val="20"/>
+        </w:rPr>
+        <w:t>NOTE: This test uses UDP, so UDP failures may cause this test to fail.</w:t>
       </w:r>
     </w:p>
     <w:p>
@@ -2502,6 +2505,92 @@
       </w:pPr>
     </w:lvl>
   </w:abstractNum>
+  <w:abstractNum w:abstractNumId="4" w15:restartNumberingAfterBreak="0">
+    <w:nsid w:val="6DEB1774"/>
+    <w:multiLevelType w:val="hybridMultilevel"/>
+    <w:tmpl w:val="E9A05B26"/>
+    <w:lvl w:ilvl="0" w:tplc="0409000F">
+      <w:start w:val="1"/>
+      <w:numFmt w:val="decimal"/>
+      <w:lvlText w:val="%1."/>
+      <w:lvlJc w:val="left"/>
+      <w:pPr>
+        <w:ind w:left="720" w:hanging="360"/>
+      </w:pPr>
+    </w:lvl>
+    <w:lvl w:ilvl="1" w:tplc="04090019">
+      <w:start w:val="1"/>
+      <w:numFmt w:val="lowerLetter"/>
+      <w:lvlText w:val="%2."/>
+      <w:lvlJc w:val="left"/>
+      <w:pPr>
+        <w:ind w:left="1440" w:hanging="360"/>
+      </w:pPr>
+    </w:lvl>
+    <w:lvl w:ilvl="2" w:tplc="0409001B" w:tentative="1">
+      <w:start w:val="1"/>
+      <w:numFmt w:val="lowerRoman"/>
+      <w:lvlText w:val="%3."/>
+      <w:lvlJc w:val="right"/>
+      <w:pPr>
+        <w:ind w:left="2160" w:hanging="180"/>
+      </w:pPr>
+    </w:lvl>
+    <w:lvl w:ilvl="3" w:tplc="0409000F" w:tentative="1">
+      <w:start w:val="1"/>
+      <w:numFmt w:val="decimal"/>
+      <w:lvlText w:val="%4."/>
+      <w:lvlJc w:val="left"/>
+      <w:pPr>
+        <w:ind w:left="2880" w:hanging="360"/>
+      </w:pPr>
+    </w:lvl>
+    <w:lvl w:ilvl="4" w:tplc="04090019" w:tentative="1">
+      <w:start w:val="1"/>
+      <w:numFmt w:val="lowerLetter"/>
+      <w:lvlText w:val="%5."/>
+      <w:lvlJc w:val="left"/>
+      <w:pPr>
+        <w:ind w:left="3600" w:hanging="360"/>
+      </w:pPr>
+    </w:lvl>
+    <w:lvl w:ilvl="5" w:tplc="0409001B" w:tentative="1">
+      <w:start w:val="1"/>
+      <w:numFmt w:val="lowerRoman"/>
+      <w:lvlText w:val="%6."/>
+      <w:lvlJc w:val="right"/>
+      <w:pPr>
+        <w:ind w:left="4320" w:hanging="180"/>
+      </w:pPr>
+    </w:lvl>
+    <w:lvl w:ilvl="6" w:tplc="0409000F" w:tentative="1">
+      <w:start w:val="1"/>
+      <w:numFmt w:val="decimal"/>
+      <w:lvlText w:val="%7."/>
+      <w:lvlJc w:val="left"/>
+      <w:pPr>
+        <w:ind w:left="5040" w:hanging="360"/>
+      </w:pPr>
+    </w:lvl>
+    <w:lvl w:ilvl="7" w:tplc="04090019" w:tentative="1">
+      <w:start w:val="1"/>
+      <w:numFmt w:val="lowerLetter"/>
+      <w:lvlText w:val="%8."/>
+      <w:lvlJc w:val="left"/>
+      <w:pPr>
+        <w:ind w:left="5760" w:hanging="360"/>
+      </w:pPr>
+    </w:lvl>
+    <w:lvl w:ilvl="8" w:tplc="0409001B" w:tentative="1">
+      <w:start w:val="1"/>
+      <w:numFmt w:val="lowerRoman"/>
+      <w:lvlText w:val="%9."/>
+      <w:lvlJc w:val="right"/>
+      <w:pPr>
+        <w:ind w:left="6480" w:hanging="180"/>
+      </w:pPr>
+    </w:lvl>
+  </w:abstractNum>
   <w:num w:numId="1" w16cid:durableId="1340694756">
     <w:abstractNumId w:val="1"/>
   </w:num>
@@ -2513,6 +2602,9 @@
   </w:num>
   <w:num w:numId="4" w16cid:durableId="1400054070">
     <w:abstractNumId w:val="2"/>
+  </w:num>
+  <w:num w:numId="5" w16cid:durableId="1516765840">
+    <w:abstractNumId w:val="4"/>
   </w:num>
 </w:numbering>
 </file>

</xml_diff>

<commit_message>
updated Readme, including pdf
</commit_message>
<xml_diff>
--- a/Readme.docx
+++ b/Readme.docx
@@ -70,8 +70,13 @@
           <w:bCs/>
         </w:rPr>
       </w:pPr>
-      <w:r>
-        <w:t xml:space="preserve">Jashwin Acharya (X500: achar061): </w:t>
+      <w:proofErr w:type="spellStart"/>
+      <w:r>
+        <w:t>Jashwin</w:t>
+      </w:r>
+      <w:proofErr w:type="spellEnd"/>
+      <w:r>
+        <w:t xml:space="preserve"> Acharya (X500: achar061): </w:t>
       </w:r>
     </w:p>
     <w:p>
@@ -124,8 +129,13 @@
       <w:r>
         <w:t xml:space="preserve">the complete </w:t>
       </w:r>
-      <w:r>
-        <w:t>PubSub Client command line interface along with the corresponding command line format validation functions and</w:t>
+      <w:proofErr w:type="spellStart"/>
+      <w:r>
+        <w:t>PubSub</w:t>
+      </w:r>
+      <w:proofErr w:type="spellEnd"/>
+      <w:r>
+        <w:t xml:space="preserve"> Client command line interface along with the corresponding command line format validation functions and</w:t>
       </w:r>
       <w:r>
         <w:t xml:space="preserve"> complete</w:t>
@@ -163,7 +173,23 @@
         </w:rPr>
       </w:pPr>
       <w:r>
-        <w:t xml:space="preserve">Al Yaqdhan Al Maawali (X500: almaa009): </w:t>
+        <w:t xml:space="preserve">Al </w:t>
+      </w:r>
+      <w:proofErr w:type="spellStart"/>
+      <w:r>
+        <w:t>Yaqdhan</w:t>
+      </w:r>
+      <w:proofErr w:type="spellEnd"/>
+      <w:r>
+        <w:t xml:space="preserve"> Al </w:t>
+      </w:r>
+      <w:proofErr w:type="spellStart"/>
+      <w:r>
+        <w:t>Maawali</w:t>
+      </w:r>
+      <w:proofErr w:type="spellEnd"/>
+      <w:r>
+        <w:t xml:space="preserve"> (X500: almaa009): </w:t>
       </w:r>
     </w:p>
     <w:p>
@@ -275,7 +301,23 @@
         </w:rPr>
       </w:pPr>
       <w:r>
-        <w:t>Wrote tests for public methods of PubSubServer class, which includes ClientTestThread.</w:t>
+        <w:t xml:space="preserve">Wrote tests for public methods of </w:t>
+      </w:r>
+      <w:proofErr w:type="spellStart"/>
+      <w:r>
+        <w:t>PubSubServer</w:t>
+      </w:r>
+      <w:proofErr w:type="spellEnd"/>
+      <w:r>
+        <w:t xml:space="preserve"> class, which includes </w:t>
+      </w:r>
+      <w:proofErr w:type="spellStart"/>
+      <w:r>
+        <w:t>ClientTestThread</w:t>
+      </w:r>
+      <w:proofErr w:type="spellEnd"/>
+      <w:r>
+        <w:t>.</w:t>
       </w:r>
     </w:p>
     <w:p>
@@ -335,7 +377,15 @@
         </w:numPr>
       </w:pPr>
       <w:r>
-        <w:t>Navigate to the “src” folder in the attached zip file</w:t>
+        <w:t>Navigate to the “</w:t>
+      </w:r>
+      <w:proofErr w:type="spellStart"/>
+      <w:r>
+        <w:t>src</w:t>
+      </w:r>
+      <w:proofErr w:type="spellEnd"/>
+      <w:r>
+        <w:t>” folder in the attached zip file</w:t>
       </w:r>
     </w:p>
     <w:p>
@@ -347,7 +397,15 @@
         </w:numPr>
       </w:pPr>
       <w:r>
-        <w:t>Open 3 separate terminals in the “src” folder</w:t>
+        <w:t>Open 3 separate terminals in the “</w:t>
+      </w:r>
+      <w:proofErr w:type="spellStart"/>
+      <w:r>
+        <w:t>src</w:t>
+      </w:r>
+      <w:proofErr w:type="spellEnd"/>
+      <w:r>
+        <w:t>” folder</w:t>
       </w:r>
     </w:p>
     <w:p>
@@ -359,7 +417,23 @@
         </w:numPr>
       </w:pPr>
       <w:r>
-        <w:t>In one terminal, type “rmiregistry 1099 &amp;” and hit “ENTER” on the keyboard. Keep this terminal running while manually running the PubSub server and clients</w:t>
+        <w:t>In one terminal, type “</w:t>
+      </w:r>
+      <w:proofErr w:type="spellStart"/>
+      <w:r>
+        <w:t>rmiregistry</w:t>
+      </w:r>
+      <w:proofErr w:type="spellEnd"/>
+      <w:r>
+        <w:t xml:space="preserve"> 1099 &amp;” and hit “ENTER” on the keyboard. Keep this terminal running while manually running the </w:t>
+      </w:r>
+      <w:proofErr w:type="spellStart"/>
+      <w:r>
+        <w:t>PubSub</w:t>
+      </w:r>
+      <w:proofErr w:type="spellEnd"/>
+      <w:r>
+        <w:t xml:space="preserve"> server and clients</w:t>
       </w:r>
     </w:p>
     <w:p>
@@ -383,7 +457,15 @@
         </w:numPr>
       </w:pPr>
       <w:r>
-        <w:t>Type “javac PubSubServer.java” and hit ENTER</w:t>
+        <w:t>Type “</w:t>
+      </w:r>
+      <w:proofErr w:type="spellStart"/>
+      <w:r>
+        <w:t>javac</w:t>
+      </w:r>
+      <w:proofErr w:type="spellEnd"/>
+      <w:r>
+        <w:t xml:space="preserve"> PubSubServer.java” and hit ENTER</w:t>
       </w:r>
     </w:p>
     <w:p>
@@ -395,7 +477,23 @@
         </w:numPr>
       </w:pPr>
       <w:r>
-        <w:t>Type “java PubSubServer” and hit ENTER. Upon pressing ENTER, the following message will be displayed in the terminal: “Publish-Subscribe server is ready as: PubSubServer”</w:t>
+        <w:t xml:space="preserve">Type “java </w:t>
+      </w:r>
+      <w:proofErr w:type="spellStart"/>
+      <w:r>
+        <w:t>PubSubServer</w:t>
+      </w:r>
+      <w:proofErr w:type="spellEnd"/>
+      <w:r>
+        <w:t xml:space="preserve">” and hit ENTER. Upon pressing ENTER, the following message will be displayed in the terminal: “Publish-Subscribe server is ready as: </w:t>
+      </w:r>
+      <w:proofErr w:type="spellStart"/>
+      <w:r>
+        <w:t>PubSubServer</w:t>
+      </w:r>
+      <w:proofErr w:type="spellEnd"/>
+      <w:r>
+        <w:t>”</w:t>
       </w:r>
     </w:p>
     <w:p>
@@ -419,7 +517,15 @@
         </w:numPr>
       </w:pPr>
       <w:r>
-        <w:t>Type “javac PubSubClient.java” and hit ENTER</w:t>
+        <w:t>Type “</w:t>
+      </w:r>
+      <w:proofErr w:type="spellStart"/>
+      <w:r>
+        <w:t>javac</w:t>
+      </w:r>
+      <w:proofErr w:type="spellEnd"/>
+      <w:r>
+        <w:t xml:space="preserve"> PubSubClient.java” and hit ENTER</w:t>
       </w:r>
     </w:p>
     <w:p>
@@ -432,7 +538,15 @@
       </w:pPr>
       <w:r>
         <w:lastRenderedPageBreak/>
-        <w:t>Type “java PubSubClient localhost” and hit ENTER. Upon pressing ENTER, a welcome message will be shown which highlight all possible options for making RMI calls to the server</w:t>
+        <w:t xml:space="preserve">Type “java </w:t>
+      </w:r>
+      <w:proofErr w:type="spellStart"/>
+      <w:r>
+        <w:t>PubSubClient</w:t>
+      </w:r>
+      <w:proofErr w:type="spellEnd"/>
+      <w:r>
+        <w:t xml:space="preserve"> localhost” and hit ENTER. Upon pressing ENTER, a welcome message will be shown which highlight all possible options for making RMI calls to the server</w:t>
       </w:r>
     </w:p>
     <w:p/>
@@ -461,7 +575,15 @@
         <w:t>multiple clients</w:t>
       </w:r>
       <w:r>
-        <w:t xml:space="preserve">, then you can open multiple more terminals in the “src” folder and follow </w:t>
+        <w:t>, then you can open multiple more terminals in the “</w:t>
+      </w:r>
+      <w:proofErr w:type="spellStart"/>
+      <w:r>
+        <w:t>src</w:t>
+      </w:r>
+      <w:proofErr w:type="spellEnd"/>
+      <w:r>
+        <w:t xml:space="preserve">” folder and follow </w:t>
       </w:r>
       <w:r>
         <w:rPr>
@@ -510,7 +632,15 @@
         </w:numPr>
       </w:pPr>
       <w:r>
-        <w:t>Navigate to the “src” folder on both computers</w:t>
+        <w:t>Navigate to the “</w:t>
+      </w:r>
+      <w:proofErr w:type="spellStart"/>
+      <w:r>
+        <w:t>src</w:t>
+      </w:r>
+      <w:proofErr w:type="spellEnd"/>
+      <w:r>
+        <w:t>” folder on both computers</w:t>
       </w:r>
     </w:p>
     <w:p>
@@ -522,7 +652,15 @@
         </w:numPr>
       </w:pPr>
       <w:r>
-        <w:t>Open a terminal window in the “src” folder on both computers</w:t>
+        <w:t>Open a terminal window in the “</w:t>
+      </w:r>
+      <w:proofErr w:type="spellStart"/>
+      <w:r>
+        <w:t>src</w:t>
+      </w:r>
+      <w:proofErr w:type="spellEnd"/>
+      <w:r>
+        <w:t>” folder on both computers</w:t>
       </w:r>
     </w:p>
     <w:p>
@@ -534,7 +672,23 @@
         </w:numPr>
       </w:pPr>
       <w:r>
-        <w:t>Type “rmiregistry 1099 &amp;” in both terminals and hit “ENTER” on the keyboard. Keep these terminals running while manually running the PubSub server and clients</w:t>
+        <w:t>Type “</w:t>
+      </w:r>
+      <w:proofErr w:type="spellStart"/>
+      <w:r>
+        <w:t>rmiregistry</w:t>
+      </w:r>
+      <w:proofErr w:type="spellEnd"/>
+      <w:r>
+        <w:t xml:space="preserve"> 1099 &amp;” in both terminals and hit “ENTER” on the keyboard. Keep these terminals running while manually running the </w:t>
+      </w:r>
+      <w:proofErr w:type="spellStart"/>
+      <w:r>
+        <w:t>PubSub</w:t>
+      </w:r>
+      <w:proofErr w:type="spellEnd"/>
+      <w:r>
+        <w:t xml:space="preserve"> server and clients</w:t>
       </w:r>
     </w:p>
     <w:p>
@@ -567,7 +721,15 @@
         </w:numPr>
       </w:pPr>
       <w:r>
-        <w:t>Type “javac PubSubServer.java” and hit ENTER</w:t>
+        <w:t>Type “</w:t>
+      </w:r>
+      <w:proofErr w:type="spellStart"/>
+      <w:r>
+        <w:t>javac</w:t>
+      </w:r>
+      <w:proofErr w:type="spellEnd"/>
+      <w:r>
+        <w:t xml:space="preserve"> PubSubServer.java” and hit ENTER</w:t>
       </w:r>
     </w:p>
     <w:p>
@@ -579,7 +741,23 @@
         </w:numPr>
       </w:pPr>
       <w:r>
-        <w:t>Type “java PubSubServer” and hit ENTER. Upon pressing ENTER, the following message will be displayed in the terminal: “Publish-Subscribe server is ready as: PubSubServer”</w:t>
+        <w:t xml:space="preserve">Type “java </w:t>
+      </w:r>
+      <w:proofErr w:type="spellStart"/>
+      <w:r>
+        <w:t>PubSubServer</w:t>
+      </w:r>
+      <w:proofErr w:type="spellEnd"/>
+      <w:r>
+        <w:t xml:space="preserve">” and hit ENTER. Upon pressing ENTER, the following message will be displayed in the terminal: “Publish-Subscribe server is ready as: </w:t>
+      </w:r>
+      <w:proofErr w:type="spellStart"/>
+      <w:r>
+        <w:t>PubSubServer</w:t>
+      </w:r>
+      <w:proofErr w:type="spellEnd"/>
+      <w:r>
+        <w:t>”</w:t>
       </w:r>
     </w:p>
     <w:p>
@@ -612,7 +790,15 @@
         </w:numPr>
       </w:pPr>
       <w:r>
-        <w:t>Type “javac PubSubClient.java” and hit ENTER</w:t>
+        <w:t>Type “</w:t>
+      </w:r>
+      <w:proofErr w:type="spellStart"/>
+      <w:r>
+        <w:t>javac</w:t>
+      </w:r>
+      <w:proofErr w:type="spellEnd"/>
+      <w:r>
+        <w:t xml:space="preserve"> PubSubClient.java” and hit ENTER</w:t>
       </w:r>
     </w:p>
     <w:p>
@@ -624,7 +810,15 @@
         </w:numPr>
       </w:pPr>
       <w:r>
-        <w:t>Type “java PubSubClient localhost” and hit ENTER. Upon pressing ENTER, a welcome message will be shown which highlight all possible options for making RMI calls to the server</w:t>
+        <w:t xml:space="preserve">Type “java </w:t>
+      </w:r>
+      <w:proofErr w:type="spellStart"/>
+      <w:r>
+        <w:t>PubSubClient</w:t>
+      </w:r>
+      <w:proofErr w:type="spellEnd"/>
+      <w:r>
+        <w:t xml:space="preserve"> localhost” and hit ENTER. Upon pressing ENTER, a welcome message will be shown which highlight all possible options for making RMI calls to the server</w:t>
       </w:r>
     </w:p>
     <w:p>
@@ -1625,7 +1819,37 @@
           <w:szCs w:val="36"/>
           <w:u w:val="single"/>
         </w:rPr>
-        <w:t>Executing unit tests:</w:t>
+        <w:t>U</w:t>
+      </w:r>
+      <w:r>
+        <w:rPr>
+          <w:b/>
+          <w:bCs/>
+          <w:sz w:val="36"/>
+          <w:szCs w:val="36"/>
+          <w:u w:val="single"/>
+        </w:rPr>
+        <w:t>nit tests</w:t>
+      </w:r>
+      <w:r>
+        <w:rPr>
+          <w:b/>
+          <w:bCs/>
+          <w:sz w:val="36"/>
+          <w:szCs w:val="36"/>
+          <w:u w:val="single"/>
+        </w:rPr>
+        <w:t xml:space="preserve"> (Execution instructions in README.md)</w:t>
+      </w:r>
+      <w:r>
+        <w:rPr>
+          <w:b/>
+          <w:bCs/>
+          <w:sz w:val="36"/>
+          <w:szCs w:val="36"/>
+          <w:u w:val="single"/>
+        </w:rPr>
+        <w:t>:</w:t>
       </w:r>
     </w:p>
     <w:p>
@@ -1679,7 +1903,27 @@
           <w:sz w:val="20"/>
           <w:szCs w:val="20"/>
         </w:rPr>
-        <w:t xml:space="preserve">We defined multiple JUNIT test classes that tested public methods in PubSubServer such as Join, Leave, Publish, Subscribe and Unsubscribe as well as private methods which were defined for performing article format and command line format validation. We designed 27 test cases (14 positive and 13 negative) that were designed for catching both valid and invalid article formats for the Publish, Subscribe and Unsubscribe functions. Invalid article formats for the Publish function included articles where the first three fields are all empty or only the contents field is missing or all 4 fields are empty. Invalid article formats for the Subscribe functions included articles where either an empty string was passed as the </w:t>
+        <w:t xml:space="preserve">We defined multiple JUNIT test classes that tested public methods in </w:t>
+      </w:r>
+      <w:proofErr w:type="spellStart"/>
+      <w:r>
+        <w:rPr>
+          <w:rFonts w:ascii="Arial" w:eastAsia="Times New Roman" w:hAnsi="Arial" w:cs="Arial"/>
+          <w:color w:val="000000"/>
+          <w:sz w:val="20"/>
+          <w:szCs w:val="20"/>
+        </w:rPr>
+        <w:t>PubSubServer</w:t>
+      </w:r>
+      <w:proofErr w:type="spellEnd"/>
+      <w:r>
+        <w:rPr>
+          <w:rFonts w:ascii="Arial" w:eastAsia="Times New Roman" w:hAnsi="Arial" w:cs="Arial"/>
+          <w:color w:val="000000"/>
+          <w:sz w:val="20"/>
+          <w:szCs w:val="20"/>
+        </w:rPr>
+        <w:t xml:space="preserve"> such as Join, Leave, Publish, Subscribe and Unsubscribe as well as private methods which were defined for performing article format and command line format validation. We designed 27 test cases (14 positive and 13 negative) that were designed for catching both valid and invalid article formats for the Publish, Subscribe and Unsubscribe functions. Invalid article formats for the Publish function included articles where the first three fields are all empty or only the contents field is missing or all 4 fields are empty. Invalid article formats for the Subscribe functions included articles where either an empty string was passed as the </w:t>
       </w:r>
       <w:r>
         <w:rPr>
@@ -1689,7 +1933,27 @@
           <w:szCs w:val="20"/>
         </w:rPr>
         <w:lastRenderedPageBreak/>
-        <w:t>Article name or the contents field was populated or when none of the fields are populated. We also included 9 test cases for checking the command format of the input received from the PubSubClient User interface which included 3 positive test cases and 6 negative test cases that tested incorrect formats such as “publish Sports;;;contents”.</w:t>
+        <w:t xml:space="preserve">Article name or the contents field was populated or when none of the fields are populated. We also included 9 test cases for checking the command format of the input received from the </w:t>
+      </w:r>
+      <w:proofErr w:type="spellStart"/>
+      <w:r>
+        <w:rPr>
+          <w:rFonts w:ascii="Arial" w:eastAsia="Times New Roman" w:hAnsi="Arial" w:cs="Arial"/>
+          <w:color w:val="000000"/>
+          <w:sz w:val="20"/>
+          <w:szCs w:val="20"/>
+        </w:rPr>
+        <w:t>PubSubClient</w:t>
+      </w:r>
+      <w:proofErr w:type="spellEnd"/>
+      <w:r>
+        <w:rPr>
+          <w:rFonts w:ascii="Arial" w:eastAsia="Times New Roman" w:hAnsi="Arial" w:cs="Arial"/>
+          <w:color w:val="000000"/>
+          <w:sz w:val="20"/>
+          <w:szCs w:val="20"/>
+        </w:rPr>
+        <w:t xml:space="preserve"> User interface which included 3 positive test cases and 6 negative test cases that tested incorrect formats such as “publish Sports;;;contents”.</w:t>
       </w:r>
     </w:p>
     <w:p>
@@ -1762,14 +2026,25 @@
           <w:szCs w:val="20"/>
         </w:rPr>
       </w:pPr>
-      <w:r>
-        <w:rPr>
-          <w:rFonts w:ascii="Arial" w:eastAsia="Times New Roman" w:hAnsi="Arial" w:cs="Arial"/>
-          <w:color w:val="000000"/>
-          <w:sz w:val="20"/>
-          <w:szCs w:val="20"/>
-        </w:rPr>
-        <w:t>CheckJoin: 5 negative (invalid Port/IP, already joined, etc.) cases and 1 positive case</w:t>
+      <w:proofErr w:type="spellStart"/>
+      <w:r>
+        <w:rPr>
+          <w:rFonts w:ascii="Arial" w:eastAsia="Times New Roman" w:hAnsi="Arial" w:cs="Arial"/>
+          <w:color w:val="000000"/>
+          <w:sz w:val="20"/>
+          <w:szCs w:val="20"/>
+        </w:rPr>
+        <w:t>CheckJoin</w:t>
+      </w:r>
+      <w:proofErr w:type="spellEnd"/>
+      <w:r>
+        <w:rPr>
+          <w:rFonts w:ascii="Arial" w:eastAsia="Times New Roman" w:hAnsi="Arial" w:cs="Arial"/>
+          <w:color w:val="000000"/>
+          <w:sz w:val="20"/>
+          <w:szCs w:val="20"/>
+        </w:rPr>
+        <w:t>: 5 negative (invalid Port/IP, already joined, etc.) cases and 1 positive case</w:t>
       </w:r>
     </w:p>
     <w:p>
@@ -1786,14 +2061,25 @@
           <w:szCs w:val="20"/>
         </w:rPr>
       </w:pPr>
-      <w:r>
-        <w:rPr>
-          <w:rFonts w:ascii="Arial" w:eastAsia="Times New Roman" w:hAnsi="Arial" w:cs="Arial"/>
-          <w:color w:val="000000"/>
-          <w:sz w:val="20"/>
-          <w:szCs w:val="20"/>
-        </w:rPr>
-        <w:t>CheckServerCapacity: Negative case where client is rejected from full server</w:t>
+      <w:proofErr w:type="spellStart"/>
+      <w:r>
+        <w:rPr>
+          <w:rFonts w:ascii="Arial" w:eastAsia="Times New Roman" w:hAnsi="Arial" w:cs="Arial"/>
+          <w:color w:val="000000"/>
+          <w:sz w:val="20"/>
+          <w:szCs w:val="20"/>
+        </w:rPr>
+        <w:t>CheckServerCapacity</w:t>
+      </w:r>
+      <w:proofErr w:type="spellEnd"/>
+      <w:r>
+        <w:rPr>
+          <w:rFonts w:ascii="Arial" w:eastAsia="Times New Roman" w:hAnsi="Arial" w:cs="Arial"/>
+          <w:color w:val="000000"/>
+          <w:sz w:val="20"/>
+          <w:szCs w:val="20"/>
+        </w:rPr>
+        <w:t>: Negative case where client is rejected from full server</w:t>
       </w:r>
     </w:p>
     <w:p>
@@ -1810,14 +2096,25 @@
           <w:szCs w:val="20"/>
         </w:rPr>
       </w:pPr>
-      <w:r>
-        <w:rPr>
-          <w:rFonts w:ascii="Arial" w:eastAsia="Times New Roman" w:hAnsi="Arial" w:cs="Arial"/>
-          <w:color w:val="000000"/>
-          <w:sz w:val="20"/>
-          <w:szCs w:val="20"/>
-        </w:rPr>
-        <w:t>CheckLeave: Negative cases before and after client has left (which is a positive case)</w:t>
+      <w:proofErr w:type="spellStart"/>
+      <w:r>
+        <w:rPr>
+          <w:rFonts w:ascii="Arial" w:eastAsia="Times New Roman" w:hAnsi="Arial" w:cs="Arial"/>
+          <w:color w:val="000000"/>
+          <w:sz w:val="20"/>
+          <w:szCs w:val="20"/>
+        </w:rPr>
+        <w:t>CheckLeave</w:t>
+      </w:r>
+      <w:proofErr w:type="spellEnd"/>
+      <w:r>
+        <w:rPr>
+          <w:rFonts w:ascii="Arial" w:eastAsia="Times New Roman" w:hAnsi="Arial" w:cs="Arial"/>
+          <w:color w:val="000000"/>
+          <w:sz w:val="20"/>
+          <w:szCs w:val="20"/>
+        </w:rPr>
+        <w:t>: Negative cases before and after client has left (which is a positive case)</w:t>
       </w:r>
     </w:p>
     <w:p>
@@ -1834,14 +2131,25 @@
           <w:szCs w:val="20"/>
         </w:rPr>
       </w:pPr>
-      <w:r>
-        <w:rPr>
-          <w:rFonts w:ascii="Arial" w:eastAsia="Times New Roman" w:hAnsi="Arial" w:cs="Arial"/>
-          <w:color w:val="000000"/>
-          <w:sz w:val="20"/>
-          <w:szCs w:val="20"/>
-        </w:rPr>
-        <w:t>CheckInvalidSubscribe: Negative cases where the topic is invalid, contents are present, empty fields, using IP/Port info that hasn’t joined</w:t>
+      <w:proofErr w:type="spellStart"/>
+      <w:r>
+        <w:rPr>
+          <w:rFonts w:ascii="Arial" w:eastAsia="Times New Roman" w:hAnsi="Arial" w:cs="Arial"/>
+          <w:color w:val="000000"/>
+          <w:sz w:val="20"/>
+          <w:szCs w:val="20"/>
+        </w:rPr>
+        <w:t>CheckInvalidSubscribe</w:t>
+      </w:r>
+      <w:proofErr w:type="spellEnd"/>
+      <w:r>
+        <w:rPr>
+          <w:rFonts w:ascii="Arial" w:eastAsia="Times New Roman" w:hAnsi="Arial" w:cs="Arial"/>
+          <w:color w:val="000000"/>
+          <w:sz w:val="20"/>
+          <w:szCs w:val="20"/>
+        </w:rPr>
+        <w:t>: Negative cases where the topic is invalid, contents are present, empty fields, using IP/Port info that hasn’t joined</w:t>
       </w:r>
     </w:p>
     <w:p>
@@ -1858,14 +2166,25 @@
           <w:szCs w:val="20"/>
         </w:rPr>
       </w:pPr>
-      <w:r>
-        <w:rPr>
-          <w:rFonts w:ascii="Arial" w:eastAsia="Times New Roman" w:hAnsi="Arial" w:cs="Arial"/>
-          <w:color w:val="000000"/>
-          <w:sz w:val="20"/>
-          <w:szCs w:val="20"/>
-        </w:rPr>
-        <w:t>CheckValidSubscription: Positive cases of all 6 combinations ranging from all three fields to just one of the three</w:t>
+      <w:proofErr w:type="spellStart"/>
+      <w:r>
+        <w:rPr>
+          <w:rFonts w:ascii="Arial" w:eastAsia="Times New Roman" w:hAnsi="Arial" w:cs="Arial"/>
+          <w:color w:val="000000"/>
+          <w:sz w:val="20"/>
+          <w:szCs w:val="20"/>
+        </w:rPr>
+        <w:t>CheckValidSubscription</w:t>
+      </w:r>
+      <w:proofErr w:type="spellEnd"/>
+      <w:r>
+        <w:rPr>
+          <w:rFonts w:ascii="Arial" w:eastAsia="Times New Roman" w:hAnsi="Arial" w:cs="Arial"/>
+          <w:color w:val="000000"/>
+          <w:sz w:val="20"/>
+          <w:szCs w:val="20"/>
+        </w:rPr>
+        <w:t>: Positive cases of all 6 combinations ranging from all three fields to just one of the three</w:t>
       </w:r>
     </w:p>
     <w:p>
@@ -1882,14 +2201,25 @@
           <w:szCs w:val="20"/>
         </w:rPr>
       </w:pPr>
-      <w:r>
-        <w:rPr>
-          <w:rFonts w:ascii="Arial" w:eastAsia="Times New Roman" w:hAnsi="Arial" w:cs="Arial"/>
-          <w:color w:val="000000"/>
-          <w:sz w:val="20"/>
-          <w:szCs w:val="20"/>
-        </w:rPr>
-        <w:t>CheckInvalidUnsubscirbe: Negative cases of unsubscribing from articles the client wasn’t subscribed to EXACTLY, invalid topics, strings, non-joined IP/Port, not confusing with other client’s subscriptions</w:t>
+      <w:proofErr w:type="spellStart"/>
+      <w:r>
+        <w:rPr>
+          <w:rFonts w:ascii="Arial" w:eastAsia="Times New Roman" w:hAnsi="Arial" w:cs="Arial"/>
+          <w:color w:val="000000"/>
+          <w:sz w:val="20"/>
+          <w:szCs w:val="20"/>
+        </w:rPr>
+        <w:t>CheckInvalidUnsubscirbe</w:t>
+      </w:r>
+      <w:proofErr w:type="spellEnd"/>
+      <w:r>
+        <w:rPr>
+          <w:rFonts w:ascii="Arial" w:eastAsia="Times New Roman" w:hAnsi="Arial" w:cs="Arial"/>
+          <w:color w:val="000000"/>
+          <w:sz w:val="20"/>
+          <w:szCs w:val="20"/>
+        </w:rPr>
+        <w:t>: Negative cases of unsubscribing from articles the client wasn’t subscribed to EXACTLY, invalid topics, strings, non-joined IP/Port, not confusing with other client’s subscriptions</w:t>
       </w:r>
     </w:p>
     <w:p>
@@ -1906,14 +2236,25 @@
           <w:szCs w:val="20"/>
         </w:rPr>
       </w:pPr>
-      <w:r>
-        <w:rPr>
-          <w:rFonts w:ascii="Arial" w:eastAsia="Times New Roman" w:hAnsi="Arial" w:cs="Arial"/>
-          <w:color w:val="000000"/>
-          <w:sz w:val="20"/>
-          <w:szCs w:val="20"/>
-        </w:rPr>
-        <w:t xml:space="preserve">CheckValidUnsubscribe: </w:t>
+      <w:proofErr w:type="spellStart"/>
+      <w:r>
+        <w:rPr>
+          <w:rFonts w:ascii="Arial" w:eastAsia="Times New Roman" w:hAnsi="Arial" w:cs="Arial"/>
+          <w:color w:val="000000"/>
+          <w:sz w:val="20"/>
+          <w:szCs w:val="20"/>
+        </w:rPr>
+        <w:t>CheckValidUnsubscribe</w:t>
+      </w:r>
+      <w:proofErr w:type="spellEnd"/>
+      <w:r>
+        <w:rPr>
+          <w:rFonts w:ascii="Arial" w:eastAsia="Times New Roman" w:hAnsi="Arial" w:cs="Arial"/>
+          <w:color w:val="000000"/>
+          <w:sz w:val="20"/>
+          <w:szCs w:val="20"/>
+        </w:rPr>
+        <w:t xml:space="preserve">: </w:t>
       </w:r>
       <w:r>
         <w:rPr>
@@ -1939,14 +2280,25 @@
           <w:szCs w:val="20"/>
         </w:rPr>
       </w:pPr>
-      <w:r>
-        <w:rPr>
-          <w:rFonts w:ascii="Arial" w:eastAsia="Times New Roman" w:hAnsi="Arial" w:cs="Arial"/>
-          <w:color w:val="000000"/>
-          <w:sz w:val="20"/>
-          <w:szCs w:val="20"/>
-        </w:rPr>
-        <w:t>CheckPing: Positive case where server is successfully pinged</w:t>
+      <w:proofErr w:type="spellStart"/>
+      <w:r>
+        <w:rPr>
+          <w:rFonts w:ascii="Arial" w:eastAsia="Times New Roman" w:hAnsi="Arial" w:cs="Arial"/>
+          <w:color w:val="000000"/>
+          <w:sz w:val="20"/>
+          <w:szCs w:val="20"/>
+        </w:rPr>
+        <w:t>CheckPing</w:t>
+      </w:r>
+      <w:proofErr w:type="spellEnd"/>
+      <w:r>
+        <w:rPr>
+          <w:rFonts w:ascii="Arial" w:eastAsia="Times New Roman" w:hAnsi="Arial" w:cs="Arial"/>
+          <w:color w:val="000000"/>
+          <w:sz w:val="20"/>
+          <w:szCs w:val="20"/>
+        </w:rPr>
+        <w:t>: Positive case where server is successfully pinged</w:t>
       </w:r>
     </w:p>
     <w:p>
@@ -1963,14 +2315,45 @@
           <w:szCs w:val="20"/>
         </w:rPr>
       </w:pPr>
-      <w:r>
-        <w:rPr>
-          <w:rFonts w:ascii="Arial" w:eastAsia="Times New Roman" w:hAnsi="Arial" w:cs="Arial"/>
-          <w:color w:val="000000"/>
-          <w:sz w:val="20"/>
-          <w:szCs w:val="20"/>
-        </w:rPr>
-        <w:t>CheckReception: Positive case where client receives content it is subscribed to and not other content.</w:t>
+      <w:proofErr w:type="spellStart"/>
+      <w:r>
+        <w:rPr>
+          <w:rFonts w:ascii="Arial" w:eastAsia="Times New Roman" w:hAnsi="Arial" w:cs="Arial"/>
+          <w:color w:val="000000"/>
+          <w:sz w:val="20"/>
+          <w:szCs w:val="20"/>
+        </w:rPr>
+        <w:t>CheckReception</w:t>
+      </w:r>
+      <w:proofErr w:type="spellEnd"/>
+      <w:r>
+        <w:rPr>
+          <w:rFonts w:ascii="Arial" w:eastAsia="Times New Roman" w:hAnsi="Arial" w:cs="Arial"/>
+          <w:color w:val="000000"/>
+          <w:sz w:val="20"/>
+          <w:szCs w:val="20"/>
+        </w:rPr>
+        <w:t xml:space="preserve">: Positive case where client receives content it is subscribed to and </w:t>
+      </w:r>
+      <w:proofErr w:type="spellStart"/>
+      <w:r>
+        <w:rPr>
+          <w:rFonts w:ascii="Arial" w:eastAsia="Times New Roman" w:hAnsi="Arial" w:cs="Arial"/>
+          <w:color w:val="000000"/>
+          <w:sz w:val="20"/>
+          <w:szCs w:val="20"/>
+        </w:rPr>
+        <w:t>not</w:t>
+      </w:r>
+      <w:proofErr w:type="spellEnd"/>
+      <w:r>
+        <w:rPr>
+          <w:rFonts w:ascii="Arial" w:eastAsia="Times New Roman" w:hAnsi="Arial" w:cs="Arial"/>
+          <w:color w:val="000000"/>
+          <w:sz w:val="20"/>
+          <w:szCs w:val="20"/>
+        </w:rPr>
+        <w:t xml:space="preserve"> other content.</w:t>
       </w:r>
     </w:p>
     <w:p>

</xml_diff>

<commit_message>
Made a few minor changes and added test description and execution instructions in the README
</commit_message>
<xml_diff>
--- a/Readme.docx
+++ b/Readme.docx
@@ -68,14 +68,24 @@
         <w:rPr>
           <w:b/>
           <w:bCs/>
+          <w:sz w:val="22"/>
+          <w:szCs w:val="22"/>
         </w:rPr>
       </w:pPr>
       <w:proofErr w:type="spellStart"/>
       <w:r>
+        <w:rPr>
+          <w:sz w:val="22"/>
+          <w:szCs w:val="22"/>
+        </w:rPr>
         <w:t>Jashwin</w:t>
       </w:r>
       <w:proofErr w:type="spellEnd"/>
       <w:r>
+        <w:rPr>
+          <w:sz w:val="22"/>
+          <w:szCs w:val="22"/>
+        </w:rPr>
         <w:t xml:space="preserve"> Acharya (X500: achar061): </w:t>
       </w:r>
     </w:p>
@@ -89,9 +99,15 @@
         <w:rPr>
           <w:b/>
           <w:bCs/>
-        </w:rPr>
-      </w:pPr>
-      <w:r>
+          <w:sz w:val="22"/>
+          <w:szCs w:val="22"/>
+        </w:rPr>
+      </w:pPr>
+      <w:r>
+        <w:rPr>
+          <w:sz w:val="22"/>
+          <w:szCs w:val="22"/>
+        </w:rPr>
         <w:t>Implemented initial versions of the Subscribe, Publish and Unsubscribe functions</w:t>
       </w:r>
     </w:p>
@@ -105,10 +121,32 @@
         <w:rPr>
           <w:b/>
           <w:bCs/>
-        </w:rPr>
-      </w:pPr>
-      <w:r>
-        <w:t>Implemented article validation functions for Publish, Subscribe and Unsubscribe commands and also wrote multiple test cases to test those validation methods</w:t>
+          <w:sz w:val="22"/>
+          <w:szCs w:val="22"/>
+        </w:rPr>
+      </w:pPr>
+      <w:r>
+        <w:rPr>
+          <w:sz w:val="22"/>
+          <w:szCs w:val="22"/>
+        </w:rPr>
+        <w:t xml:space="preserve">Implemented article validation functions for Publish, Subscribe and Unsubscribe commands </w:t>
+      </w:r>
+      <w:proofErr w:type="gramStart"/>
+      <w:r>
+        <w:rPr>
+          <w:sz w:val="22"/>
+          <w:szCs w:val="22"/>
+        </w:rPr>
+        <w:t>and also</w:t>
+      </w:r>
+      <w:proofErr w:type="gramEnd"/>
+      <w:r>
+        <w:rPr>
+          <w:sz w:val="22"/>
+          <w:szCs w:val="22"/>
+        </w:rPr>
+        <w:t xml:space="preserve"> wrote multiple test cases to test those validation methods</w:t>
       </w:r>
     </w:p>
     <w:p>
@@ -121,26 +159,52 @@
         <w:rPr>
           <w:b/>
           <w:bCs/>
-        </w:rPr>
-      </w:pPr>
-      <w:r>
+          <w:sz w:val="22"/>
+          <w:szCs w:val="22"/>
+        </w:rPr>
+      </w:pPr>
+      <w:r>
+        <w:rPr>
+          <w:sz w:val="22"/>
+          <w:szCs w:val="22"/>
+        </w:rPr>
         <w:t xml:space="preserve">Implemented </w:t>
       </w:r>
       <w:r>
+        <w:rPr>
+          <w:sz w:val="22"/>
+          <w:szCs w:val="22"/>
+        </w:rPr>
         <w:t xml:space="preserve">the complete </w:t>
       </w:r>
       <w:proofErr w:type="spellStart"/>
       <w:r>
+        <w:rPr>
+          <w:sz w:val="22"/>
+          <w:szCs w:val="22"/>
+        </w:rPr>
         <w:t>PubSub</w:t>
       </w:r>
       <w:proofErr w:type="spellEnd"/>
       <w:r>
+        <w:rPr>
+          <w:sz w:val="22"/>
+          <w:szCs w:val="22"/>
+        </w:rPr>
         <w:t xml:space="preserve"> Client command line interface along with the corresponding command line format validation functions and</w:t>
       </w:r>
       <w:r>
+        <w:rPr>
+          <w:sz w:val="22"/>
+          <w:szCs w:val="22"/>
+        </w:rPr>
         <w:t xml:space="preserve"> complete</w:t>
       </w:r>
       <w:r>
+        <w:rPr>
+          <w:sz w:val="22"/>
+          <w:szCs w:val="22"/>
+        </w:rPr>
         <w:t xml:space="preserve"> multi-thread implementations for making RMI calls and receiving published articles via UDP</w:t>
       </w:r>
     </w:p>
@@ -154,9 +218,15 @@
         <w:rPr>
           <w:b/>
           <w:bCs/>
-        </w:rPr>
-      </w:pPr>
-      <w:r>
+          <w:sz w:val="22"/>
+          <w:szCs w:val="22"/>
+        </w:rPr>
+      </w:pPr>
+      <w:r>
+        <w:rPr>
+          <w:sz w:val="22"/>
+          <w:szCs w:val="22"/>
+        </w:rPr>
         <w:t>Implemented functionality for pinging the server every 10 seconds from the client.</w:t>
       </w:r>
     </w:p>
@@ -170,25 +240,47 @@
         <w:rPr>
           <w:b/>
           <w:bCs/>
-        </w:rPr>
-      </w:pPr>
-      <w:r>
+          <w:sz w:val="22"/>
+          <w:szCs w:val="22"/>
+        </w:rPr>
+      </w:pPr>
+      <w:r>
+        <w:rPr>
+          <w:sz w:val="22"/>
+          <w:szCs w:val="22"/>
+        </w:rPr>
         <w:t xml:space="preserve">Al </w:t>
       </w:r>
       <w:proofErr w:type="spellStart"/>
       <w:r>
+        <w:rPr>
+          <w:sz w:val="22"/>
+          <w:szCs w:val="22"/>
+        </w:rPr>
         <w:t>Yaqdhan</w:t>
       </w:r>
       <w:proofErr w:type="spellEnd"/>
       <w:r>
+        <w:rPr>
+          <w:sz w:val="22"/>
+          <w:szCs w:val="22"/>
+        </w:rPr>
         <w:t xml:space="preserve"> Al </w:t>
       </w:r>
       <w:proofErr w:type="spellStart"/>
       <w:r>
+        <w:rPr>
+          <w:sz w:val="22"/>
+          <w:szCs w:val="22"/>
+        </w:rPr>
         <w:t>Maawali</w:t>
       </w:r>
       <w:proofErr w:type="spellEnd"/>
       <w:r>
+        <w:rPr>
+          <w:sz w:val="22"/>
+          <w:szCs w:val="22"/>
+        </w:rPr>
         <w:t xml:space="preserve"> (X500: almaa009): </w:t>
       </w:r>
     </w:p>
@@ -202,9 +294,15 @@
         <w:rPr>
           <w:b/>
           <w:bCs/>
-        </w:rPr>
-      </w:pPr>
-      <w:r>
+          <w:sz w:val="22"/>
+          <w:szCs w:val="22"/>
+        </w:rPr>
+      </w:pPr>
+      <w:r>
+        <w:rPr>
+          <w:sz w:val="22"/>
+          <w:szCs w:val="22"/>
+        </w:rPr>
         <w:t>Implemented threading and command line code base</w:t>
       </w:r>
     </w:p>
@@ -218,9 +316,15 @@
         <w:rPr>
           <w:b/>
           <w:bCs/>
-        </w:rPr>
-      </w:pPr>
-      <w:r>
+          <w:sz w:val="22"/>
+          <w:szCs w:val="22"/>
+        </w:rPr>
+      </w:pPr>
+      <w:r>
+        <w:rPr>
+          <w:sz w:val="22"/>
+          <w:szCs w:val="22"/>
+        </w:rPr>
         <w:t>Implemented the ping function</w:t>
       </w:r>
     </w:p>
@@ -234,9 +338,15 @@
         <w:rPr>
           <w:b/>
           <w:bCs/>
-        </w:rPr>
-      </w:pPr>
-      <w:r>
+          <w:sz w:val="22"/>
+          <w:szCs w:val="22"/>
+        </w:rPr>
+      </w:pPr>
+      <w:r>
+        <w:rPr>
+          <w:sz w:val="22"/>
+          <w:szCs w:val="22"/>
+        </w:rPr>
         <w:t>Created some J-unit tests to test the validity of the clients input in the command line.</w:t>
       </w:r>
     </w:p>
@@ -250,9 +360,15 @@
         <w:rPr>
           <w:b/>
           <w:bCs/>
-        </w:rPr>
-      </w:pPr>
-      <w:r>
+          <w:sz w:val="22"/>
+          <w:szCs w:val="22"/>
+        </w:rPr>
+      </w:pPr>
+      <w:r>
+        <w:rPr>
+          <w:sz w:val="22"/>
+          <w:szCs w:val="22"/>
+        </w:rPr>
         <w:t>William Stahl (X500: stahl186)</w:t>
       </w:r>
     </w:p>
@@ -266,9 +382,15 @@
         <w:rPr>
           <w:b/>
           <w:bCs/>
-        </w:rPr>
-      </w:pPr>
-      <w:r>
+          <w:sz w:val="22"/>
+          <w:szCs w:val="22"/>
+        </w:rPr>
+      </w:pPr>
+      <w:r>
+        <w:rPr>
+          <w:sz w:val="22"/>
+          <w:szCs w:val="22"/>
+        </w:rPr>
         <w:t>Implemented data structures and logic for publishing to clients according to their subscriptions.</w:t>
       </w:r>
     </w:p>
@@ -282,9 +404,15 @@
         <w:rPr>
           <w:b/>
           <w:bCs/>
-        </w:rPr>
-      </w:pPr>
-      <w:r>
+          <w:sz w:val="22"/>
+          <w:szCs w:val="22"/>
+        </w:rPr>
+      </w:pPr>
+      <w:r>
+        <w:rPr>
+          <w:sz w:val="22"/>
+          <w:szCs w:val="22"/>
+        </w:rPr>
         <w:t>Implemented initial versions of Join, Leave.</w:t>
       </w:r>
     </w:p>
@@ -301,18 +429,34 @@
         </w:rPr>
       </w:pPr>
       <w:r>
+        <w:rPr>
+          <w:sz w:val="22"/>
+          <w:szCs w:val="22"/>
+        </w:rPr>
         <w:t xml:space="preserve">Wrote tests for public methods of </w:t>
       </w:r>
       <w:proofErr w:type="spellStart"/>
       <w:r>
+        <w:rPr>
+          <w:sz w:val="22"/>
+          <w:szCs w:val="22"/>
+        </w:rPr>
         <w:t>PubSubServer</w:t>
       </w:r>
       <w:proofErr w:type="spellEnd"/>
       <w:r>
+        <w:rPr>
+          <w:sz w:val="22"/>
+          <w:szCs w:val="22"/>
+        </w:rPr>
         <w:t xml:space="preserve"> class, which includes </w:t>
       </w:r>
       <w:proofErr w:type="spellStart"/>
       <w:r>
+        <w:rPr>
+          <w:sz w:val="22"/>
+          <w:szCs w:val="22"/>
+        </w:rPr>
         <w:t>ClientTestThread</w:t>
       </w:r>
       <w:proofErr w:type="spellEnd"/>
@@ -322,15 +466,51 @@
     </w:p>
     <w:p>
       <w:pPr>
-        <w:pStyle w:val="ListParagraph"/>
-        <w:ind w:left="1440"/>
-      </w:pPr>
-    </w:p>
-    <w:p>
-      <w:pPr>
-        <w:pStyle w:val="ListParagraph"/>
-        <w:ind w:left="1440"/>
-      </w:pPr>
+        <w:rPr>
+          <w:b/>
+          <w:bCs/>
+        </w:rPr>
+      </w:pPr>
+    </w:p>
+    <w:p>
+      <w:pPr>
+        <w:rPr>
+          <w:sz w:val="22"/>
+          <w:szCs w:val="22"/>
+        </w:rPr>
+      </w:pPr>
+      <w:r>
+        <w:rPr>
+          <w:b/>
+          <w:bCs/>
+          <w:sz w:val="22"/>
+          <w:szCs w:val="22"/>
+        </w:rPr>
+        <w:t xml:space="preserve">Note: </w:t>
+      </w:r>
+      <w:r>
+        <w:rPr>
+          <w:sz w:val="22"/>
+          <w:szCs w:val="22"/>
+        </w:rPr>
+        <w:t>We have another document called “</w:t>
+      </w:r>
+      <w:r>
+        <w:rPr>
+          <w:b/>
+          <w:bCs/>
+          <w:sz w:val="22"/>
+          <w:szCs w:val="22"/>
+        </w:rPr>
+        <w:t>DesignDoc.pdf”</w:t>
+      </w:r>
+      <w:r>
+        <w:rPr>
+          <w:sz w:val="22"/>
+          <w:szCs w:val="22"/>
+        </w:rPr>
+        <w:t xml:space="preserve"> that details our overall system design.</w:t>
+      </w:r>
     </w:p>
     <w:p>
       <w:pPr>
@@ -364,8 +544,34 @@
       </w:r>
     </w:p>
     <w:p>
-      <w:r>
-        <w:t>The following steps have to executed in the order specified below for successfully running the Client(s) and server:</w:t>
+      <w:pPr>
+        <w:rPr>
+          <w:sz w:val="22"/>
+          <w:szCs w:val="22"/>
+        </w:rPr>
+      </w:pPr>
+      <w:r>
+        <w:rPr>
+          <w:sz w:val="22"/>
+          <w:szCs w:val="22"/>
+        </w:rPr>
+        <w:t xml:space="preserve">The following steps </w:t>
+      </w:r>
+      <w:proofErr w:type="gramStart"/>
+      <w:r>
+        <w:rPr>
+          <w:sz w:val="22"/>
+          <w:szCs w:val="22"/>
+        </w:rPr>
+        <w:t>have to</w:t>
+      </w:r>
+      <w:proofErr w:type="gramEnd"/>
+      <w:r>
+        <w:rPr>
+          <w:sz w:val="22"/>
+          <w:szCs w:val="22"/>
+        </w:rPr>
+        <w:t xml:space="preserve"> executed in the order specified below for successfully running the Client(s) and server:</w:t>
       </w:r>
     </w:p>
     <w:p>
@@ -375,16 +581,32 @@
           <w:ilvl w:val="0"/>
           <w:numId w:val="1"/>
         </w:numPr>
-      </w:pPr>
-      <w:r>
+        <w:rPr>
+          <w:sz w:val="22"/>
+          <w:szCs w:val="22"/>
+        </w:rPr>
+      </w:pPr>
+      <w:r>
+        <w:rPr>
+          <w:sz w:val="22"/>
+          <w:szCs w:val="22"/>
+        </w:rPr>
         <w:t>Navigate to the “</w:t>
       </w:r>
       <w:proofErr w:type="spellStart"/>
       <w:r>
+        <w:rPr>
+          <w:sz w:val="22"/>
+          <w:szCs w:val="22"/>
+        </w:rPr>
         <w:t>src</w:t>
       </w:r>
       <w:proofErr w:type="spellEnd"/>
       <w:r>
+        <w:rPr>
+          <w:sz w:val="22"/>
+          <w:szCs w:val="22"/>
+        </w:rPr>
         <w:t>” folder in the attached zip file</w:t>
       </w:r>
     </w:p>
@@ -395,16 +617,32 @@
           <w:ilvl w:val="0"/>
           <w:numId w:val="1"/>
         </w:numPr>
-      </w:pPr>
-      <w:r>
+        <w:rPr>
+          <w:sz w:val="22"/>
+          <w:szCs w:val="22"/>
+        </w:rPr>
+      </w:pPr>
+      <w:r>
+        <w:rPr>
+          <w:sz w:val="22"/>
+          <w:szCs w:val="22"/>
+        </w:rPr>
         <w:t>Open 3 separate terminals in the “</w:t>
       </w:r>
       <w:proofErr w:type="spellStart"/>
       <w:r>
+        <w:rPr>
+          <w:sz w:val="22"/>
+          <w:szCs w:val="22"/>
+        </w:rPr>
         <w:t>src</w:t>
       </w:r>
       <w:proofErr w:type="spellEnd"/>
       <w:r>
+        <w:rPr>
+          <w:sz w:val="22"/>
+          <w:szCs w:val="22"/>
+        </w:rPr>
         <w:t>” folder</w:t>
       </w:r>
     </w:p>
@@ -415,24 +653,48 @@
           <w:ilvl w:val="0"/>
           <w:numId w:val="1"/>
         </w:numPr>
-      </w:pPr>
-      <w:r>
+        <w:rPr>
+          <w:sz w:val="22"/>
+          <w:szCs w:val="22"/>
+        </w:rPr>
+      </w:pPr>
+      <w:r>
+        <w:rPr>
+          <w:sz w:val="22"/>
+          <w:szCs w:val="22"/>
+        </w:rPr>
         <w:t>In one terminal, type “</w:t>
       </w:r>
       <w:proofErr w:type="spellStart"/>
       <w:r>
+        <w:rPr>
+          <w:sz w:val="22"/>
+          <w:szCs w:val="22"/>
+        </w:rPr>
         <w:t>rmiregistry</w:t>
       </w:r>
       <w:proofErr w:type="spellEnd"/>
       <w:r>
+        <w:rPr>
+          <w:sz w:val="22"/>
+          <w:szCs w:val="22"/>
+        </w:rPr>
         <w:t xml:space="preserve"> 1099 &amp;” and hit “ENTER” on the keyboard. Keep this terminal running while manually running the </w:t>
       </w:r>
       <w:proofErr w:type="spellStart"/>
       <w:r>
+        <w:rPr>
+          <w:sz w:val="22"/>
+          <w:szCs w:val="22"/>
+        </w:rPr>
         <w:t>PubSub</w:t>
       </w:r>
       <w:proofErr w:type="spellEnd"/>
       <w:r>
+        <w:rPr>
+          <w:sz w:val="22"/>
+          <w:szCs w:val="22"/>
+        </w:rPr>
         <w:t xml:space="preserve"> server and clients</w:t>
       </w:r>
     </w:p>
@@ -443,8 +705,16 @@
           <w:ilvl w:val="0"/>
           <w:numId w:val="1"/>
         </w:numPr>
-      </w:pPr>
-      <w:r>
+        <w:rPr>
+          <w:sz w:val="22"/>
+          <w:szCs w:val="22"/>
+        </w:rPr>
+      </w:pPr>
+      <w:r>
+        <w:rPr>
+          <w:sz w:val="22"/>
+          <w:szCs w:val="22"/>
+        </w:rPr>
         <w:t>In the second terminal, do the following steps:</w:t>
       </w:r>
     </w:p>
@@ -455,16 +725,32 @@
           <w:ilvl w:val="1"/>
           <w:numId w:val="1"/>
         </w:numPr>
-      </w:pPr>
-      <w:r>
+        <w:rPr>
+          <w:sz w:val="22"/>
+          <w:szCs w:val="22"/>
+        </w:rPr>
+      </w:pPr>
+      <w:r>
+        <w:rPr>
+          <w:sz w:val="22"/>
+          <w:szCs w:val="22"/>
+        </w:rPr>
         <w:t>Type “</w:t>
       </w:r>
       <w:proofErr w:type="spellStart"/>
       <w:r>
+        <w:rPr>
+          <w:sz w:val="22"/>
+          <w:szCs w:val="22"/>
+        </w:rPr>
         <w:t>javac</w:t>
       </w:r>
       <w:proofErr w:type="spellEnd"/>
       <w:r>
+        <w:rPr>
+          <w:sz w:val="22"/>
+          <w:szCs w:val="22"/>
+        </w:rPr>
         <w:t xml:space="preserve"> PubSubServer.java” and hit ENTER</w:t>
       </w:r>
     </w:p>
@@ -475,24 +761,48 @@
           <w:ilvl w:val="1"/>
           <w:numId w:val="1"/>
         </w:numPr>
-      </w:pPr>
-      <w:r>
+        <w:rPr>
+          <w:sz w:val="22"/>
+          <w:szCs w:val="22"/>
+        </w:rPr>
+      </w:pPr>
+      <w:r>
+        <w:rPr>
+          <w:sz w:val="22"/>
+          <w:szCs w:val="22"/>
+        </w:rPr>
         <w:t xml:space="preserve">Type “java </w:t>
       </w:r>
       <w:proofErr w:type="spellStart"/>
       <w:r>
+        <w:rPr>
+          <w:sz w:val="22"/>
+          <w:szCs w:val="22"/>
+        </w:rPr>
         <w:t>PubSubServer</w:t>
       </w:r>
       <w:proofErr w:type="spellEnd"/>
       <w:r>
+        <w:rPr>
+          <w:sz w:val="22"/>
+          <w:szCs w:val="22"/>
+        </w:rPr>
         <w:t xml:space="preserve">” and hit ENTER. Upon pressing ENTER, the following message will be displayed in the terminal: “Publish-Subscribe server is ready as: </w:t>
       </w:r>
       <w:proofErr w:type="spellStart"/>
       <w:r>
+        <w:rPr>
+          <w:sz w:val="22"/>
+          <w:szCs w:val="22"/>
+        </w:rPr>
         <w:t>PubSubServer</w:t>
       </w:r>
       <w:proofErr w:type="spellEnd"/>
       <w:r>
+        <w:rPr>
+          <w:sz w:val="22"/>
+          <w:szCs w:val="22"/>
+        </w:rPr>
         <w:t>”</w:t>
       </w:r>
     </w:p>
@@ -503,8 +813,16 @@
           <w:ilvl w:val="0"/>
           <w:numId w:val="1"/>
         </w:numPr>
-      </w:pPr>
-      <w:r>
+        <w:rPr>
+          <w:sz w:val="22"/>
+          <w:szCs w:val="22"/>
+        </w:rPr>
+      </w:pPr>
+      <w:r>
+        <w:rPr>
+          <w:sz w:val="22"/>
+          <w:szCs w:val="22"/>
+        </w:rPr>
         <w:t>In the third terminal, do the following steps:</w:t>
       </w:r>
     </w:p>
@@ -515,16 +833,32 @@
           <w:ilvl w:val="1"/>
           <w:numId w:val="1"/>
         </w:numPr>
-      </w:pPr>
-      <w:r>
+        <w:rPr>
+          <w:sz w:val="22"/>
+          <w:szCs w:val="22"/>
+        </w:rPr>
+      </w:pPr>
+      <w:r>
+        <w:rPr>
+          <w:sz w:val="22"/>
+          <w:szCs w:val="22"/>
+        </w:rPr>
         <w:t>Type “</w:t>
       </w:r>
       <w:proofErr w:type="spellStart"/>
       <w:r>
+        <w:rPr>
+          <w:sz w:val="22"/>
+          <w:szCs w:val="22"/>
+        </w:rPr>
         <w:t>javac</w:t>
       </w:r>
       <w:proofErr w:type="spellEnd"/>
       <w:r>
+        <w:rPr>
+          <w:sz w:val="22"/>
+          <w:szCs w:val="22"/>
+        </w:rPr>
         <w:t xml:space="preserve"> PubSubClient.java” and hit ENTER</w:t>
       </w:r>
     </w:p>
@@ -535,17 +869,32 @@
           <w:ilvl w:val="1"/>
           <w:numId w:val="1"/>
         </w:numPr>
-      </w:pPr>
-      <w:r>
-        <w:lastRenderedPageBreak/>
+        <w:rPr>
+          <w:sz w:val="22"/>
+          <w:szCs w:val="22"/>
+        </w:rPr>
+      </w:pPr>
+      <w:r>
+        <w:rPr>
+          <w:sz w:val="22"/>
+          <w:szCs w:val="22"/>
+        </w:rPr>
         <w:t xml:space="preserve">Type “java </w:t>
       </w:r>
       <w:proofErr w:type="spellStart"/>
       <w:r>
+        <w:rPr>
+          <w:sz w:val="22"/>
+          <w:szCs w:val="22"/>
+        </w:rPr>
         <w:t>PubSubClient</w:t>
       </w:r>
       <w:proofErr w:type="spellEnd"/>
       <w:r>
+        <w:rPr>
+          <w:sz w:val="22"/>
+          <w:szCs w:val="22"/>
+        </w:rPr>
         <w:t xml:space="preserve"> localhost” and hit ENTER. Upon pressing ENTER, a welcome message will be shown which highlight all possible options for making RMI calls to the server</w:t>
       </w:r>
     </w:p>
@@ -555,48 +904,174 @@
         <w:rPr>
           <w:b/>
           <w:bCs/>
-        </w:rPr>
-      </w:pPr>
-      <w:r>
-        <w:rPr>
-          <w:b/>
-          <w:bCs/>
+          <w:sz w:val="22"/>
+          <w:szCs w:val="22"/>
+        </w:rPr>
+      </w:pPr>
+      <w:r>
+        <w:rPr>
+          <w:b/>
+          <w:bCs/>
+          <w:sz w:val="22"/>
+          <w:szCs w:val="22"/>
         </w:rPr>
         <w:t xml:space="preserve">Multiclient support: </w:t>
       </w:r>
       <w:r>
+        <w:rPr>
+          <w:sz w:val="22"/>
+          <w:szCs w:val="22"/>
+        </w:rPr>
         <w:t xml:space="preserve">If you want to test </w:t>
       </w:r>
       <w:r>
         <w:rPr>
           <w:b/>
           <w:bCs/>
+          <w:sz w:val="22"/>
+          <w:szCs w:val="22"/>
         </w:rPr>
         <w:t>multiple clients</w:t>
       </w:r>
       <w:r>
+        <w:rPr>
+          <w:sz w:val="22"/>
+          <w:szCs w:val="22"/>
+        </w:rPr>
         <w:t>, then you can open multiple more terminals in the “</w:t>
       </w:r>
       <w:proofErr w:type="spellStart"/>
       <w:r>
+        <w:rPr>
+          <w:sz w:val="22"/>
+          <w:szCs w:val="22"/>
+        </w:rPr>
         <w:t>src</w:t>
       </w:r>
       <w:proofErr w:type="spellEnd"/>
       <w:r>
+        <w:rPr>
+          <w:sz w:val="22"/>
+          <w:szCs w:val="22"/>
+        </w:rPr>
         <w:t xml:space="preserve">” folder and follow </w:t>
       </w:r>
       <w:r>
         <w:rPr>
           <w:b/>
           <w:bCs/>
+          <w:sz w:val="22"/>
+          <w:szCs w:val="22"/>
         </w:rPr>
         <w:t>step 5 above</w:t>
       </w:r>
       <w:r>
+        <w:rPr>
+          <w:sz w:val="22"/>
+          <w:szCs w:val="22"/>
+        </w:rPr>
         <w:t xml:space="preserve"> to have multiple clients communicate with the server. The maximum clients our application can support is 5, but new clients can join the server once an existing client leaves.</w:t>
       </w:r>
     </w:p>
     <w:p/>
+    <w:p>
+      <w:r>
+        <w:rPr>
+          <w:b/>
+          <w:bCs/>
+          <w:sz w:val="22"/>
+          <w:szCs w:val="22"/>
+          <w:u w:val="single"/>
+        </w:rPr>
+        <w:t>Running RMI Server and Client(s) on different Computers:</w:t>
+      </w:r>
+      <w:r>
+        <w:rPr>
+          <w:b/>
+          <w:bCs/>
+          <w:u w:val="single"/>
+        </w:rPr>
+        <w:t xml:space="preserve"> </w:t>
+      </w:r>
+      <w:r>
+        <w:rPr>
+          <w:sz w:val="22"/>
+          <w:szCs w:val="22"/>
+        </w:rPr>
+        <w:t>We were having some difficulty testing the scenario where the server and clients are running on different CSE lab machines. We kept running into a “</w:t>
+      </w:r>
+      <w:proofErr w:type="spellStart"/>
+      <w:proofErr w:type="gramStart"/>
+      <w:r>
+        <w:rPr>
+          <w:sz w:val="22"/>
+          <w:szCs w:val="22"/>
+        </w:rPr>
+        <w:t>java.rmi.ConnectException</w:t>
+      </w:r>
+      <w:proofErr w:type="spellEnd"/>
+      <w:proofErr w:type="gramEnd"/>
+      <w:r>
+        <w:rPr>
+          <w:sz w:val="22"/>
+          <w:szCs w:val="22"/>
+        </w:rPr>
+        <w:t xml:space="preserve">” error when trying to send requests to the server and also had the </w:t>
+      </w:r>
+      <w:proofErr w:type="spellStart"/>
+      <w:r>
+        <w:rPr>
+          <w:sz w:val="22"/>
+          <w:szCs w:val="22"/>
+        </w:rPr>
+        <w:t>rmiregistry</w:t>
+      </w:r>
+      <w:proofErr w:type="spellEnd"/>
+      <w:r>
+        <w:rPr>
+          <w:sz w:val="22"/>
+          <w:szCs w:val="22"/>
+        </w:rPr>
+        <w:t xml:space="preserve"> running on both our client and server machines. This is</w:t>
+      </w:r>
+      <w:r>
+        <w:rPr>
+          <w:sz w:val="22"/>
+          <w:szCs w:val="22"/>
+        </w:rPr>
+        <w:t xml:space="preserve"> </w:t>
+      </w:r>
+      <w:r>
+        <w:rPr>
+          <w:b/>
+          <w:bCs/>
+          <w:sz w:val="22"/>
+          <w:szCs w:val="22"/>
+        </w:rPr>
+        <w:t>not</w:t>
+      </w:r>
+      <w:r>
+        <w:rPr>
+          <w:sz w:val="22"/>
+          <w:szCs w:val="22"/>
+        </w:rPr>
+        <w:t xml:space="preserve"> an issue when running</w:t>
+      </w:r>
+      <w:r>
+        <w:rPr>
+          <w:sz w:val="22"/>
+          <w:szCs w:val="22"/>
+        </w:rPr>
+        <w:t xml:space="preserve"> both server and client(s)</w:t>
+      </w:r>
+      <w:r>
+        <w:rPr>
+          <w:sz w:val="22"/>
+          <w:szCs w:val="22"/>
+        </w:rPr>
+        <w:t xml:space="preserve"> on the same computer.</w:t>
+      </w:r>
+    </w:p>
     <w:p>
       <w:pPr>
         <w:rPr>
@@ -607,7 +1082,9 @@
           <w:u w:val="single"/>
         </w:rPr>
       </w:pPr>
-      <w:r>
+    </w:p>
+    <w:p>
+      <w:pPr>
         <w:rPr>
           <w:b/>
           <w:bCs/>
@@ -615,220 +1092,8 @@
           <w:szCs w:val="36"/>
           <w:u w:val="single"/>
         </w:rPr>
-        <w:t>Running RMI Server and Client(s) on different Computers:</w:t>
-      </w:r>
-    </w:p>
-    <w:p>
-      <w:r>
-        <w:t>Our implementation allows the server and clients to be on different computers and still communicate with each other. To test this feature, please perform the following steps (assuming you have a 2 computer setup):</w:t>
-      </w:r>
-    </w:p>
-    <w:p>
-      <w:pPr>
-        <w:pStyle w:val="ListParagraph"/>
-        <w:numPr>
-          <w:ilvl w:val="0"/>
-          <w:numId w:val="2"/>
-        </w:numPr>
-      </w:pPr>
-      <w:r>
-        <w:t>Navigate to the “</w:t>
-      </w:r>
-      <w:proofErr w:type="spellStart"/>
-      <w:r>
-        <w:t>src</w:t>
-      </w:r>
-      <w:proofErr w:type="spellEnd"/>
-      <w:r>
-        <w:t>” folder on both computers</w:t>
-      </w:r>
-    </w:p>
-    <w:p>
-      <w:pPr>
-        <w:pStyle w:val="ListParagraph"/>
-        <w:numPr>
-          <w:ilvl w:val="0"/>
-          <w:numId w:val="2"/>
-        </w:numPr>
-      </w:pPr>
-      <w:r>
-        <w:t>Open a terminal window in the “</w:t>
-      </w:r>
-      <w:proofErr w:type="spellStart"/>
-      <w:r>
-        <w:t>src</w:t>
-      </w:r>
-      <w:proofErr w:type="spellEnd"/>
-      <w:r>
-        <w:t>” folder on both computers</w:t>
-      </w:r>
-    </w:p>
-    <w:p>
-      <w:pPr>
-        <w:pStyle w:val="ListParagraph"/>
-        <w:numPr>
-          <w:ilvl w:val="0"/>
-          <w:numId w:val="2"/>
-        </w:numPr>
-      </w:pPr>
-      <w:r>
-        <w:t>Type “</w:t>
-      </w:r>
-      <w:proofErr w:type="spellStart"/>
-      <w:r>
-        <w:t>rmiregistry</w:t>
-      </w:r>
-      <w:proofErr w:type="spellEnd"/>
-      <w:r>
-        <w:t xml:space="preserve"> 1099 &amp;” in both terminals and hit “ENTER” on the keyboard. Keep these terminals running while manually running the </w:t>
-      </w:r>
-      <w:proofErr w:type="spellStart"/>
-      <w:r>
-        <w:t>PubSub</w:t>
-      </w:r>
-      <w:proofErr w:type="spellEnd"/>
-      <w:r>
-        <w:t xml:space="preserve"> server and clients</w:t>
-      </w:r>
-    </w:p>
-    <w:p>
-      <w:pPr>
-        <w:pStyle w:val="ListParagraph"/>
-        <w:numPr>
-          <w:ilvl w:val="0"/>
-          <w:numId w:val="2"/>
-        </w:numPr>
-      </w:pPr>
-      <w:r>
-        <w:t>Open one more terminal in the 1</w:t>
-      </w:r>
-      <w:r>
-        <w:rPr>
-          <w:vertAlign w:val="superscript"/>
-        </w:rPr>
-        <w:t>st</w:t>
-      </w:r>
-      <w:r>
-        <w:t xml:space="preserve"> computer and perform the following steps:</w:t>
-      </w:r>
-    </w:p>
-    <w:p>
-      <w:pPr>
-        <w:pStyle w:val="ListParagraph"/>
-        <w:numPr>
-          <w:ilvl w:val="1"/>
-          <w:numId w:val="2"/>
-        </w:numPr>
-      </w:pPr>
-      <w:r>
-        <w:t>Type “</w:t>
-      </w:r>
-      <w:proofErr w:type="spellStart"/>
-      <w:r>
-        <w:t>javac</w:t>
-      </w:r>
-      <w:proofErr w:type="spellEnd"/>
-      <w:r>
-        <w:t xml:space="preserve"> PubSubServer.java” and hit ENTER</w:t>
-      </w:r>
-    </w:p>
-    <w:p>
-      <w:pPr>
-        <w:pStyle w:val="ListParagraph"/>
-        <w:numPr>
-          <w:ilvl w:val="1"/>
-          <w:numId w:val="2"/>
-        </w:numPr>
-      </w:pPr>
-      <w:r>
-        <w:t xml:space="preserve">Type “java </w:t>
-      </w:r>
-      <w:proofErr w:type="spellStart"/>
-      <w:r>
-        <w:t>PubSubServer</w:t>
-      </w:r>
-      <w:proofErr w:type="spellEnd"/>
-      <w:r>
-        <w:t xml:space="preserve">” and hit ENTER. Upon pressing ENTER, the following message will be displayed in the terminal: “Publish-Subscribe server is ready as: </w:t>
-      </w:r>
-      <w:proofErr w:type="spellStart"/>
-      <w:r>
-        <w:t>PubSubServer</w:t>
-      </w:r>
-      <w:proofErr w:type="spellEnd"/>
-      <w:r>
-        <w:t>”</w:t>
-      </w:r>
-    </w:p>
-    <w:p>
-      <w:pPr>
-        <w:pStyle w:val="ListParagraph"/>
-        <w:numPr>
-          <w:ilvl w:val="0"/>
-          <w:numId w:val="2"/>
-        </w:numPr>
-      </w:pPr>
-      <w:r>
-        <w:t>Open one more terminal in the 2</w:t>
-      </w:r>
-      <w:r>
-        <w:rPr>
-          <w:vertAlign w:val="superscript"/>
-        </w:rPr>
-        <w:t>nd</w:t>
-      </w:r>
-      <w:r>
-        <w:t xml:space="preserve"> computer and perform the following steps:</w:t>
-      </w:r>
-    </w:p>
-    <w:p>
-      <w:pPr>
-        <w:pStyle w:val="ListParagraph"/>
-        <w:numPr>
-          <w:ilvl w:val="1"/>
-          <w:numId w:val="2"/>
-        </w:numPr>
-      </w:pPr>
-      <w:r>
-        <w:t>Type “</w:t>
-      </w:r>
-      <w:proofErr w:type="spellStart"/>
-      <w:r>
-        <w:t>javac</w:t>
-      </w:r>
-      <w:proofErr w:type="spellEnd"/>
-      <w:r>
-        <w:t xml:space="preserve"> PubSubClient.java” and hit ENTER</w:t>
-      </w:r>
-    </w:p>
-    <w:p>
-      <w:pPr>
-        <w:pStyle w:val="ListParagraph"/>
-        <w:numPr>
-          <w:ilvl w:val="1"/>
-          <w:numId w:val="2"/>
-        </w:numPr>
-      </w:pPr>
-      <w:r>
-        <w:t xml:space="preserve">Type “java </w:t>
-      </w:r>
-      <w:proofErr w:type="spellStart"/>
-      <w:r>
-        <w:t>PubSubClient</w:t>
-      </w:r>
-      <w:proofErr w:type="spellEnd"/>
-      <w:r>
-        <w:t xml:space="preserve"> localhost” and hit ENTER. Upon pressing ENTER, a welcome message will be shown which highlight all possible options for making RMI calls to the server</w:t>
-      </w:r>
-    </w:p>
-    <w:p>
-      <w:pPr>
-        <w:pStyle w:val="ListParagraph"/>
-        <w:ind w:left="1440"/>
-      </w:pPr>
-    </w:p>
-    <w:p>
-      <w:pPr>
+      </w:pPr>
+      <w:r>
         <w:rPr>
           <w:b/>
           <w:bCs/>
@@ -836,21 +1101,22 @@
           <w:szCs w:val="36"/>
           <w:u w:val="single"/>
         </w:rPr>
-      </w:pPr>
-      <w:r>
-        <w:rPr>
-          <w:b/>
-          <w:bCs/>
-          <w:sz w:val="36"/>
-          <w:szCs w:val="36"/>
-          <w:u w:val="single"/>
-        </w:rPr>
         <w:t>Publish-Subscribe Client Interface Usage:</w:t>
       </w:r>
     </w:p>
     <w:p/>
     <w:p>
-      <w:r>
+      <w:pPr>
+        <w:rPr>
+          <w:sz w:val="22"/>
+          <w:szCs w:val="22"/>
+        </w:rPr>
+      </w:pPr>
+      <w:r>
+        <w:rPr>
+          <w:sz w:val="22"/>
+          <w:szCs w:val="22"/>
+        </w:rPr>
         <w:t>When the client file is run, you will see the following “Welcome” screen:</w:t>
       </w:r>
     </w:p>
@@ -860,7 +1126,6 @@
         <w:rPr>
           <w:noProof/>
         </w:rPr>
-        <w:lastRenderedPageBreak/>
         <w:drawing>
           <wp:inline distT="0" distB="0" distL="0" distR="0" wp14:anchorId="18AE953C" wp14:editId="7C9FE6F3">
             <wp:extent cx="5943600" cy="2307590"/>
@@ -902,14 +1167,26 @@
     </w:p>
     <w:p/>
     <w:p>
-      <w:r>
-        <w:rPr>
-          <w:b/>
-          <w:bCs/>
+      <w:pPr>
+        <w:rPr>
+          <w:sz w:val="22"/>
+          <w:szCs w:val="22"/>
+        </w:rPr>
+      </w:pPr>
+      <w:r>
+        <w:rPr>
+          <w:b/>
+          <w:bCs/>
+          <w:sz w:val="22"/>
+          <w:szCs w:val="22"/>
         </w:rPr>
         <w:t xml:space="preserve">Note: </w:t>
       </w:r>
       <w:r>
+        <w:rPr>
+          <w:sz w:val="22"/>
+          <w:szCs w:val="22"/>
+        </w:rPr>
         <w:t>All the commands listed below are not case sensitive i.e., “join” and “Join” have the same utility, “Publish:” and “publish:” have the same utility and so on.</w:t>
       </w:r>
     </w:p>
@@ -936,7 +1213,17 @@
       </w:r>
     </w:p>
     <w:p>
-      <w:r>
+      <w:pPr>
+        <w:rPr>
+          <w:sz w:val="22"/>
+          <w:szCs w:val="22"/>
+        </w:rPr>
+      </w:pPr>
+      <w:r>
+        <w:rPr>
+          <w:sz w:val="22"/>
+          <w:szCs w:val="22"/>
+        </w:rPr>
         <w:t>Type “join” in the client terminal(s) to join the server:</w:t>
       </w:r>
     </w:p>
@@ -987,7 +1274,17 @@
     </w:p>
     <w:p/>
     <w:p>
-      <w:r>
+      <w:pPr>
+        <w:rPr>
+          <w:sz w:val="22"/>
+          <w:szCs w:val="22"/>
+        </w:rPr>
+      </w:pPr>
+      <w:r>
+        <w:rPr>
+          <w:sz w:val="22"/>
+          <w:szCs w:val="22"/>
+        </w:rPr>
         <w:t>Once the client has successfully joined, the server terminal will show a message such as below:</w:t>
       </w:r>
     </w:p>
@@ -1038,15 +1335,27 @@
     </w:p>
     <w:p/>
     <w:p>
-      <w:r>
-        <w:rPr>
-          <w:b/>
-          <w:bCs/>
+      <w:pPr>
+        <w:rPr>
+          <w:sz w:val="22"/>
+          <w:szCs w:val="22"/>
+        </w:rPr>
+      </w:pPr>
+      <w:r>
+        <w:rPr>
+          <w:b/>
+          <w:bCs/>
+          <w:sz w:val="22"/>
+          <w:szCs w:val="22"/>
           <w:u w:val="single"/>
         </w:rPr>
         <w:t xml:space="preserve">Note: </w:t>
       </w:r>
       <w:r>
+        <w:rPr>
+          <w:sz w:val="22"/>
+          <w:szCs w:val="22"/>
+        </w:rPr>
         <w:t>We have added functionality for the Client to Ping the server every 10 seconds to check if the server is still live. For that reason, you will regularly see the message “Client pinged server. Server is online.” in the server terminal.</w:t>
       </w:r>
     </w:p>
@@ -1073,7 +1382,17 @@
       </w:r>
     </w:p>
     <w:p>
-      <w:r>
+      <w:pPr>
+        <w:rPr>
+          <w:sz w:val="22"/>
+          <w:szCs w:val="22"/>
+        </w:rPr>
+      </w:pPr>
+      <w:r>
+        <w:rPr>
+          <w:sz w:val="22"/>
+          <w:szCs w:val="22"/>
+        </w:rPr>
         <w:t>Type “leave” in the client terminal(s) to leave the server:</w:t>
       </w:r>
     </w:p>
@@ -1123,7 +1442,17 @@
     </w:p>
     <w:p/>
     <w:p>
-      <w:r>
+      <w:pPr>
+        <w:rPr>
+          <w:sz w:val="22"/>
+          <w:szCs w:val="22"/>
+        </w:rPr>
+      </w:pPr>
+      <w:r>
+        <w:rPr>
+          <w:sz w:val="22"/>
+          <w:szCs w:val="22"/>
+        </w:rPr>
         <w:t>Once the client has successfully left the server, the server terminal will show a message such as below:</w:t>
       </w:r>
     </w:p>
@@ -1194,7 +1523,17 @@
       </w:r>
     </w:p>
     <w:p>
-      <w:r>
+      <w:pPr>
+        <w:rPr>
+          <w:sz w:val="22"/>
+          <w:szCs w:val="22"/>
+        </w:rPr>
+      </w:pPr>
+      <w:r>
+        <w:rPr>
+          <w:sz w:val="22"/>
+          <w:szCs w:val="22"/>
+        </w:rPr>
         <w:t>Type “subscribe: &lt;article&gt;” in the client terminal(s) to subscribe to a particular article:</w:t>
       </w:r>
     </w:p>
@@ -1204,6 +1543,7 @@
         <w:rPr>
           <w:noProof/>
         </w:rPr>
+        <w:lastRenderedPageBreak/>
         <w:drawing>
           <wp:inline distT="0" distB="0" distL="0" distR="0" wp14:anchorId="7FA11DA7" wp14:editId="62FB90C5">
             <wp:extent cx="5943600" cy="441325"/>
@@ -1245,7 +1585,17 @@
     </w:p>
     <w:p/>
     <w:p>
-      <w:r>
+      <w:pPr>
+        <w:rPr>
+          <w:sz w:val="22"/>
+          <w:szCs w:val="22"/>
+        </w:rPr>
+      </w:pPr>
+      <w:r>
+        <w:rPr>
+          <w:sz w:val="22"/>
+          <w:szCs w:val="22"/>
+        </w:rPr>
         <w:t>The server responds with the following message:</w:t>
       </w:r>
     </w:p>
@@ -1293,27 +1643,65 @@
         </w:drawing>
       </w:r>
     </w:p>
-    <w:p/>
-    <w:p>
-      <w:r>
-        <w:rPr>
-          <w:b/>
-          <w:bCs/>
+    <w:p>
+      <w:pPr>
+        <w:rPr>
+          <w:sz w:val="22"/>
+          <w:szCs w:val="22"/>
+        </w:rPr>
+      </w:pPr>
+    </w:p>
+    <w:p>
+      <w:r>
+        <w:rPr>
+          <w:b/>
+          <w:bCs/>
+          <w:sz w:val="22"/>
+          <w:szCs w:val="22"/>
         </w:rPr>
         <w:t>Note</w:t>
       </w:r>
       <w:r>
-        <w:t xml:space="preserve">: The format of the “subscribe” command matters. “subscribe: Sports;;;” is a valid command, but “subscribe Sports;;;” is </w:t>
-      </w:r>
-      <w:r>
-        <w:rPr>
-          <w:b/>
-          <w:bCs/>
+        <w:rPr>
+          <w:sz w:val="22"/>
+          <w:szCs w:val="22"/>
+        </w:rPr>
+        <w:t xml:space="preserve">: The format of the “subscribe” command matters. “subscribe: </w:t>
+      </w:r>
+      <w:proofErr w:type="gramStart"/>
+      <w:r>
+        <w:rPr>
+          <w:sz w:val="22"/>
+          <w:szCs w:val="22"/>
+        </w:rPr>
+        <w:t>Sports;;;</w:t>
+      </w:r>
+      <w:proofErr w:type="gramEnd"/>
+      <w:r>
+        <w:rPr>
+          <w:sz w:val="22"/>
+          <w:szCs w:val="22"/>
+        </w:rPr>
+        <w:t xml:space="preserve">” is a valid command, but “subscribe Sports;;;” is </w:t>
+      </w:r>
+      <w:r>
+        <w:rPr>
+          <w:b/>
+          <w:bCs/>
+          <w:sz w:val="22"/>
+          <w:szCs w:val="22"/>
         </w:rPr>
         <w:t>not</w:t>
       </w:r>
       <w:r>
-        <w:t xml:space="preserve"> a valid command since the colon is missing. Also, the article being subscribed to cannot be more than 60 characters long. If the article is more than 60 characters long (120 bytes), then the client needs to type a new subscribe command with a shorter Article.</w:t>
+        <w:rPr>
+          <w:sz w:val="22"/>
+          <w:szCs w:val="22"/>
+        </w:rPr>
+        <w:t xml:space="preserve"> a valid command since the colon is missing. Also, the article being subscribed to cannot be more than 60 characters long. If the article is more than 60 characters long (120 bytes), then the client needs to type a new subscribe command with a shorter Article</w:t>
+      </w:r>
+      <w:r>
+        <w:t>.</w:t>
       </w:r>
     </w:p>
     <w:p/>
@@ -1339,11 +1727,28 @@
       </w:r>
     </w:p>
     <w:p>
-      <w:r>
+      <w:pPr>
+        <w:rPr>
+          <w:sz w:val="22"/>
+          <w:szCs w:val="22"/>
+        </w:rPr>
+      </w:pPr>
+      <w:r>
+        <w:rPr>
+          <w:sz w:val="22"/>
+          <w:szCs w:val="22"/>
+        </w:rPr>
         <w:t>Type “publish: &lt;article&gt;” in the client terminal(s) to publish an article to a group of clients:</w:t>
       </w:r>
     </w:p>
-    <w:p/>
+    <w:p>
+      <w:pPr>
+        <w:rPr>
+          <w:sz w:val="22"/>
+          <w:szCs w:val="22"/>
+        </w:rPr>
+      </w:pPr>
+    </w:p>
     <w:p>
       <w:r>
         <w:rPr>
@@ -1390,7 +1795,17 @@
     </w:p>
     <w:p/>
     <w:p>
-      <w:r>
+      <w:pPr>
+        <w:rPr>
+          <w:sz w:val="22"/>
+          <w:szCs w:val="22"/>
+        </w:rPr>
+      </w:pPr>
+      <w:r>
+        <w:rPr>
+          <w:sz w:val="22"/>
+          <w:szCs w:val="22"/>
+        </w:rPr>
         <w:t>The server responds with the following message:</w:t>
       </w:r>
     </w:p>
@@ -1440,14 +1855,26 @@
     </w:p>
     <w:p/>
     <w:p>
-      <w:r>
-        <w:rPr>
-          <w:b/>
-          <w:bCs/>
+      <w:pPr>
+        <w:rPr>
+          <w:sz w:val="22"/>
+          <w:szCs w:val="22"/>
+        </w:rPr>
+      </w:pPr>
+      <w:r>
+        <w:rPr>
+          <w:b/>
+          <w:bCs/>
+          <w:sz w:val="22"/>
+          <w:szCs w:val="22"/>
         </w:rPr>
         <w:t xml:space="preserve">Note: </w:t>
       </w:r>
       <w:r>
+        <w:rPr>
+          <w:sz w:val="22"/>
+          <w:szCs w:val="22"/>
+        </w:rPr>
         <w:t>When the “publish” command is entered, the client terminal receives a response shown below:</w:t>
       </w:r>
     </w:p>
@@ -1497,7 +1924,41 @@
     </w:p>
     <w:p/>
     <w:p>
-      <w:r>
+      <w:pPr>
+        <w:rPr>
+          <w:sz w:val="22"/>
+          <w:szCs w:val="22"/>
+        </w:rPr>
+      </w:pPr>
+      <w:r>
+        <w:rPr>
+          <w:b/>
+          <w:bCs/>
+          <w:sz w:val="22"/>
+          <w:szCs w:val="22"/>
+        </w:rPr>
+        <w:t xml:space="preserve">Note: </w:t>
+      </w:r>
+      <w:r>
+        <w:rPr>
+          <w:sz w:val="22"/>
+          <w:szCs w:val="22"/>
+        </w:rPr>
+        <w:t>If you attempt to publish an article type that hasn’t been subscribed to yet, then you will not get any response back from the server.</w:t>
+      </w:r>
+    </w:p>
+    <w:p>
+      <w:pPr>
+        <w:rPr>
+          <w:sz w:val="22"/>
+          <w:szCs w:val="22"/>
+        </w:rPr>
+      </w:pPr>
+      <w:r>
+        <w:rPr>
+          <w:sz w:val="22"/>
+          <w:szCs w:val="22"/>
+        </w:rPr>
         <w:t>You can enter another command instantly once the response from the server is received. For example:</w:t>
       </w:r>
     </w:p>
@@ -1547,8 +2008,34 @@
       </w:r>
     </w:p>
     <w:p>
-      <w:r>
-        <w:t>Once you press “Enter”, the command will be executed and you can continue entering commands as below:</w:t>
+      <w:pPr>
+        <w:rPr>
+          <w:sz w:val="22"/>
+          <w:szCs w:val="22"/>
+        </w:rPr>
+      </w:pPr>
+      <w:r>
+        <w:rPr>
+          <w:sz w:val="22"/>
+          <w:szCs w:val="22"/>
+        </w:rPr>
+        <w:t xml:space="preserve">Once you press “Enter”, the command will be </w:t>
+      </w:r>
+      <w:proofErr w:type="gramStart"/>
+      <w:r>
+        <w:rPr>
+          <w:sz w:val="22"/>
+          <w:szCs w:val="22"/>
+        </w:rPr>
+        <w:t>executed</w:t>
+      </w:r>
+      <w:proofErr w:type="gramEnd"/>
+      <w:r>
+        <w:rPr>
+          <w:sz w:val="22"/>
+          <w:szCs w:val="22"/>
+        </w:rPr>
+        <w:t xml:space="preserve"> and you can continue entering commands as below:</w:t>
       </w:r>
     </w:p>
     <w:p/>
@@ -1557,7 +2044,6 @@
         <w:rPr>
           <w:noProof/>
         </w:rPr>
-        <w:lastRenderedPageBreak/>
         <w:drawing>
           <wp:inline distT="0" distB="0" distL="0" distR="0" wp14:anchorId="252A6465" wp14:editId="665A504E">
             <wp:extent cx="5664200" cy="1244600"/>
@@ -1599,8 +2085,43 @@
     </w:p>
     <w:p/>
     <w:p>
-      <w:r>
-        <w:t>Similar to the “subscribe” command, the format of the “publish” command matters. For example: “publish: Sports;;;contents” is valid but “publish Sports;;;contents” is invalid since the colon is missing.</w:t>
+      <w:pPr>
+        <w:rPr>
+          <w:sz w:val="22"/>
+          <w:szCs w:val="22"/>
+        </w:rPr>
+      </w:pPr>
+      <w:proofErr w:type="gramStart"/>
+      <w:r>
+        <w:rPr>
+          <w:sz w:val="22"/>
+          <w:szCs w:val="22"/>
+        </w:rPr>
+        <w:t>Similar to</w:t>
+      </w:r>
+      <w:proofErr w:type="gramEnd"/>
+      <w:r>
+        <w:rPr>
+          <w:sz w:val="22"/>
+          <w:szCs w:val="22"/>
+        </w:rPr>
+        <w:t xml:space="preserve"> the “subscribe” command, the format of the “publish” command matters. For example: “publish: </w:t>
+      </w:r>
+      <w:proofErr w:type="gramStart"/>
+      <w:r>
+        <w:rPr>
+          <w:sz w:val="22"/>
+          <w:szCs w:val="22"/>
+        </w:rPr>
+        <w:t>Sports;;;</w:t>
+      </w:r>
+      <w:proofErr w:type="gramEnd"/>
+      <w:r>
+        <w:rPr>
+          <w:sz w:val="22"/>
+          <w:szCs w:val="22"/>
+        </w:rPr>
+        <w:t>contents” is valid but “publish Sports;;;contents” is invalid since the colon is missing.</w:t>
       </w:r>
     </w:p>
     <w:p/>
@@ -1626,8 +2147,34 @@
       </w:r>
     </w:p>
     <w:p>
-      <w:r>
-        <w:t>Type “unsubscribe: Sports;;;” in the client terminal(s) to unsubscribe from an article:</w:t>
+      <w:pPr>
+        <w:rPr>
+          <w:sz w:val="22"/>
+          <w:szCs w:val="22"/>
+        </w:rPr>
+      </w:pPr>
+      <w:r>
+        <w:rPr>
+          <w:sz w:val="22"/>
+          <w:szCs w:val="22"/>
+        </w:rPr>
+        <w:t xml:space="preserve">Type “unsubscribe: </w:t>
+      </w:r>
+      <w:proofErr w:type="gramStart"/>
+      <w:r>
+        <w:rPr>
+          <w:sz w:val="22"/>
+          <w:szCs w:val="22"/>
+        </w:rPr>
+        <w:t>Sports;;;</w:t>
+      </w:r>
+      <w:proofErr w:type="gramEnd"/>
+      <w:r>
+        <w:rPr>
+          <w:sz w:val="22"/>
+          <w:szCs w:val="22"/>
+        </w:rPr>
+        <w:t>” in the client terminal(s) to unsubscribe from an article:</w:t>
       </w:r>
     </w:p>
     <w:p/>
@@ -1677,7 +2224,17 @@
     </w:p>
     <w:p/>
     <w:p>
-      <w:r>
+      <w:pPr>
+        <w:rPr>
+          <w:sz w:val="22"/>
+          <w:szCs w:val="22"/>
+        </w:rPr>
+      </w:pPr>
+      <w:r>
+        <w:rPr>
+          <w:sz w:val="22"/>
+          <w:szCs w:val="22"/>
+        </w:rPr>
         <w:t>The server responds with the following message:</w:t>
       </w:r>
     </w:p>
@@ -1727,8 +2284,43 @@
     </w:p>
     <w:p/>
     <w:p>
-      <w:r>
-        <w:t>Similar to the “subscribe” command, the format of the “unsubscribe” command matters. For example: “unsubscribe: Sports;;;” is valid but “unsubscribe Sports;;;” is invalid since the colon is missing.</w:t>
+      <w:pPr>
+        <w:rPr>
+          <w:sz w:val="22"/>
+          <w:szCs w:val="22"/>
+        </w:rPr>
+      </w:pPr>
+      <w:proofErr w:type="gramStart"/>
+      <w:r>
+        <w:rPr>
+          <w:sz w:val="22"/>
+          <w:szCs w:val="22"/>
+        </w:rPr>
+        <w:t>Similar to</w:t>
+      </w:r>
+      <w:proofErr w:type="gramEnd"/>
+      <w:r>
+        <w:rPr>
+          <w:sz w:val="22"/>
+          <w:szCs w:val="22"/>
+        </w:rPr>
+        <w:t xml:space="preserve"> the “subscribe” command, the format of the “unsubscribe” command matters. For example: “unsubscribe: </w:t>
+      </w:r>
+      <w:proofErr w:type="gramStart"/>
+      <w:r>
+        <w:rPr>
+          <w:sz w:val="22"/>
+          <w:szCs w:val="22"/>
+        </w:rPr>
+        <w:t>Sports;;;</w:t>
+      </w:r>
+      <w:proofErr w:type="gramEnd"/>
+      <w:r>
+        <w:rPr>
+          <w:sz w:val="22"/>
+          <w:szCs w:val="22"/>
+        </w:rPr>
+        <w:t>” is valid but “unsubscribe Sports;;;” is invalid since the colon is missing.</w:t>
       </w:r>
     </w:p>
     <w:p/>
@@ -1750,7 +2342,17 @@
       </w:r>
     </w:p>
     <w:p>
-      <w:r>
+      <w:pPr>
+        <w:rPr>
+          <w:sz w:val="22"/>
+          <w:szCs w:val="22"/>
+        </w:rPr>
+      </w:pPr>
+      <w:r>
+        <w:rPr>
+          <w:sz w:val="22"/>
+          <w:szCs w:val="22"/>
+        </w:rPr>
         <w:t>The “Display” command displays all the published articles a client has been and is currently subscribed to. Type “display” in the client terminal(s) to display all the articles as shown below:</w:t>
       </w:r>
     </w:p>
@@ -1800,9 +2402,16 @@
       </w:r>
     </w:p>
     <w:p/>
-    <w:p/>
-    <w:p>
-      <w:pPr>
+    <w:p>
+      <w:pPr>
+        <w:rPr>
+          <w:rFonts w:ascii="Calibri" w:eastAsia="Times New Roman" w:hAnsi="Calibri" w:cs="Calibri"/>
+          <w:color w:val="000000"/>
+          <w:sz w:val="20"/>
+          <w:szCs w:val="20"/>
+        </w:rPr>
+      </w:pPr>
+      <w:r>
         <w:rPr>
           <w:b/>
           <w:bCs/>
@@ -1810,7 +2419,8 @@
           <w:szCs w:val="36"/>
           <w:u w:val="single"/>
         </w:rPr>
-      </w:pPr>
+        <w:t xml:space="preserve">Unit tests </w:t>
+      </w:r>
       <w:r>
         <w:rPr>
           <w:b/>
@@ -1819,7 +2429,7 @@
           <w:szCs w:val="36"/>
           <w:u w:val="single"/>
         </w:rPr>
-        <w:t>U</w:t>
+        <w:t>Description and Execution Instructions</w:t>
       </w:r>
       <w:r>
         <w:rPr>
@@ -1829,187 +2439,63 @@
           <w:szCs w:val="36"/>
           <w:u w:val="single"/>
         </w:rPr>
-        <w:t>nit tests</w:t>
-      </w:r>
-      <w:r>
-        <w:rPr>
-          <w:b/>
-          <w:bCs/>
-          <w:sz w:val="36"/>
-          <w:szCs w:val="36"/>
-          <w:u w:val="single"/>
-        </w:rPr>
-        <w:t xml:space="preserve"> (Execution instructions in README.md)</w:t>
-      </w:r>
-      <w:r>
-        <w:rPr>
-          <w:b/>
-          <w:bCs/>
-          <w:sz w:val="36"/>
-          <w:szCs w:val="36"/>
-          <w:u w:val="single"/>
-        </w:rPr>
         <w:t>:</w:t>
       </w:r>
-    </w:p>
-    <w:p>
-      <w:pPr>
-        <w:rPr>
-          <w:rFonts w:ascii="Arial" w:eastAsia="Times New Roman" w:hAnsi="Arial" w:cs="Arial"/>
+      <w:r>
+        <w:rPr>
+          <w:rFonts w:ascii="Calibri" w:eastAsia="Times New Roman" w:hAnsi="Calibri" w:cs="Calibri"/>
           <w:color w:val="000000"/>
           <w:sz w:val="20"/>
           <w:szCs w:val="20"/>
         </w:rPr>
-      </w:pPr>
-    </w:p>
-    <w:p>
-      <w:pPr>
-        <w:rPr>
-          <w:rFonts w:ascii="Arial" w:eastAsia="Times New Roman" w:hAnsi="Arial" w:cs="Arial"/>
-          <w:b/>
-          <w:bCs/>
-          <w:color w:val="000000"/>
-          <w:sz w:val="22"/>
-          <w:szCs w:val="22"/>
-          <w:u w:val="single"/>
-        </w:rPr>
-      </w:pPr>
-      <w:r>
-        <w:rPr>
-          <w:rFonts w:ascii="Arial" w:eastAsia="Times New Roman" w:hAnsi="Arial" w:cs="Arial"/>
-          <w:b/>
-          <w:bCs/>
-          <w:color w:val="000000"/>
-          <w:sz w:val="22"/>
-          <w:szCs w:val="22"/>
-          <w:u w:val="single"/>
-        </w:rPr>
-        <w:t>Testing Classes</w:t>
-      </w:r>
-    </w:p>
-    <w:p>
-      <w:pPr>
-        <w:rPr>
-          <w:rFonts w:ascii="Arial" w:eastAsia="Times New Roman" w:hAnsi="Arial" w:cs="Arial"/>
+        <w:t xml:space="preserve"> </w:t>
+      </w:r>
+    </w:p>
+    <w:p>
+      <w:pPr>
+        <w:rPr>
+          <w:rFonts w:ascii="Calibri" w:eastAsia="Times New Roman" w:hAnsi="Calibri" w:cs="Calibri"/>
           <w:color w:val="000000"/>
           <w:sz w:val="20"/>
           <w:szCs w:val="20"/>
         </w:rPr>
       </w:pPr>
-      <w:r>
-        <w:rPr>
-          <w:rFonts w:ascii="Arial" w:eastAsia="Times New Roman" w:hAnsi="Arial" w:cs="Arial"/>
-          <w:color w:val="000000"/>
-          <w:sz w:val="20"/>
-          <w:szCs w:val="20"/>
-        </w:rPr>
-        <w:t xml:space="preserve">We defined multiple JUNIT test classes that tested public methods in </w:t>
-      </w:r>
-      <w:proofErr w:type="spellStart"/>
-      <w:r>
-        <w:rPr>
-          <w:rFonts w:ascii="Arial" w:eastAsia="Times New Roman" w:hAnsi="Arial" w:cs="Arial"/>
-          <w:color w:val="000000"/>
-          <w:sz w:val="20"/>
-          <w:szCs w:val="20"/>
-        </w:rPr>
-        <w:t>PubSubServer</w:t>
-      </w:r>
-      <w:proofErr w:type="spellEnd"/>
-      <w:r>
-        <w:rPr>
-          <w:rFonts w:ascii="Arial" w:eastAsia="Times New Roman" w:hAnsi="Arial" w:cs="Arial"/>
-          <w:color w:val="000000"/>
-          <w:sz w:val="20"/>
-          <w:szCs w:val="20"/>
-        </w:rPr>
-        <w:t xml:space="preserve"> such as Join, Leave, Publish, Subscribe and Unsubscribe as well as private methods which were defined for performing article format and command line format validation. We designed 27 test cases (14 positive and 13 negative) that were designed for catching both valid and invalid article formats for the Publish, Subscribe and Unsubscribe functions. Invalid article formats for the Publish function included articles where the first three fields are all empty or only the contents field is missing or all 4 fields are empty. Invalid article formats for the Subscribe functions included articles where either an empty string was passed as the </w:t>
-      </w:r>
-      <w:r>
-        <w:rPr>
-          <w:rFonts w:ascii="Arial" w:eastAsia="Times New Roman" w:hAnsi="Arial" w:cs="Arial"/>
-          <w:color w:val="000000"/>
-          <w:sz w:val="20"/>
-          <w:szCs w:val="20"/>
-        </w:rPr>
-        <w:lastRenderedPageBreak/>
-        <w:t xml:space="preserve">Article name or the contents field was populated or when none of the fields are populated. We also included 9 test cases for checking the command format of the input received from the </w:t>
-      </w:r>
-      <w:proofErr w:type="spellStart"/>
-      <w:r>
-        <w:rPr>
-          <w:rFonts w:ascii="Arial" w:eastAsia="Times New Roman" w:hAnsi="Arial" w:cs="Arial"/>
-          <w:color w:val="000000"/>
-          <w:sz w:val="20"/>
-          <w:szCs w:val="20"/>
-        </w:rPr>
-        <w:t>PubSubClient</w:t>
-      </w:r>
-      <w:proofErr w:type="spellEnd"/>
-      <w:r>
-        <w:rPr>
-          <w:rFonts w:ascii="Arial" w:eastAsia="Times New Roman" w:hAnsi="Arial" w:cs="Arial"/>
-          <w:color w:val="000000"/>
-          <w:sz w:val="20"/>
-          <w:szCs w:val="20"/>
-        </w:rPr>
-        <w:t xml:space="preserve"> User interface which included 3 positive test cases and 6 negative test cases that tested incorrect formats such as “publish Sports;;;contents”.</w:t>
-      </w:r>
-    </w:p>
-    <w:p>
-      <w:pPr>
-        <w:rPr>
-          <w:rFonts w:ascii="Arial" w:eastAsia="Times New Roman" w:hAnsi="Arial" w:cs="Arial"/>
-          <w:color w:val="000000"/>
-          <w:sz w:val="20"/>
-          <w:szCs w:val="20"/>
-        </w:rPr>
-      </w:pPr>
-    </w:p>
-    <w:p>
-      <w:pPr>
-        <w:rPr>
-          <w:rFonts w:ascii="Arial" w:eastAsia="Times New Roman" w:hAnsi="Arial" w:cs="Arial"/>
-          <w:color w:val="000000"/>
-          <w:sz w:val="20"/>
-          <w:szCs w:val="20"/>
-        </w:rPr>
-      </w:pPr>
-      <w:r>
-        <w:rPr>
-          <w:rFonts w:ascii="Arial" w:eastAsia="Times New Roman" w:hAnsi="Arial" w:cs="Arial"/>
-          <w:color w:val="000000"/>
-          <w:sz w:val="20"/>
-          <w:szCs w:val="20"/>
-        </w:rPr>
-        <w:t xml:space="preserve">The public facing method tests are </w:t>
-      </w:r>
-      <w:r>
-        <w:rPr>
-          <w:rFonts w:ascii="Arial" w:eastAsia="Times New Roman" w:hAnsi="Arial" w:cs="Arial"/>
-          <w:color w:val="000000"/>
-          <w:sz w:val="20"/>
-          <w:szCs w:val="20"/>
-        </w:rPr>
-        <w:t xml:space="preserve">in another class, </w:t>
-      </w:r>
-      <w:r>
-        <w:rPr>
-          <w:rFonts w:ascii="Arial" w:eastAsia="Times New Roman" w:hAnsi="Arial" w:cs="Arial"/>
-          <w:color w:val="000000"/>
-          <w:sz w:val="20"/>
-          <w:szCs w:val="20"/>
-        </w:rPr>
-        <w:t xml:space="preserve">and we have included </w:t>
-      </w:r>
-      <w:r>
-        <w:rPr>
-          <w:rFonts w:ascii="Arial" w:eastAsia="Times New Roman" w:hAnsi="Arial" w:cs="Arial"/>
-          <w:color w:val="000000"/>
-          <w:sz w:val="20"/>
-          <w:szCs w:val="20"/>
-        </w:rPr>
-        <w:t>9 tests:</w:t>
+    </w:p>
+    <w:p>
+      <w:pPr>
+        <w:rPr>
+          <w:rFonts w:ascii="Calibri" w:eastAsia="Times New Roman" w:hAnsi="Calibri" w:cs="Calibri"/>
+          <w:color w:val="000000"/>
+          <w:sz w:val="22"/>
+          <w:szCs w:val="22"/>
+        </w:rPr>
+      </w:pPr>
+      <w:r>
+        <w:rPr>
+          <w:rFonts w:ascii="Calibri" w:eastAsia="Times New Roman" w:hAnsi="Calibri" w:cs="Calibri"/>
+          <w:color w:val="000000"/>
+          <w:sz w:val="22"/>
+          <w:szCs w:val="22"/>
+        </w:rPr>
+        <w:t>Following are the private method test cases</w:t>
+      </w:r>
+      <w:r>
+        <w:rPr>
+          <w:rFonts w:ascii="Calibri" w:eastAsia="Times New Roman" w:hAnsi="Calibri" w:cs="Calibri"/>
+          <w:color w:val="000000"/>
+          <w:sz w:val="22"/>
+          <w:szCs w:val="22"/>
+        </w:rPr>
+        <w:t xml:space="preserve"> defined in a private test method class</w:t>
+      </w:r>
+      <w:r>
+        <w:rPr>
+          <w:rFonts w:ascii="Calibri" w:eastAsia="Times New Roman" w:hAnsi="Calibri" w:cs="Calibri"/>
+          <w:color w:val="000000"/>
+          <w:sz w:val="22"/>
+          <w:szCs w:val="22"/>
+        </w:rPr>
+        <w:t>:</w:t>
       </w:r>
     </w:p>
     <w:p>
@@ -2020,31 +2506,67 @@
           <w:numId w:val="5"/>
         </w:numPr>
         <w:rPr>
-          <w:rFonts w:ascii="Arial" w:eastAsia="Times New Roman" w:hAnsi="Arial" w:cs="Arial"/>
-          <w:color w:val="000000"/>
-          <w:sz w:val="20"/>
-          <w:szCs w:val="20"/>
+          <w:rFonts w:ascii="Calibri" w:eastAsia="Times New Roman" w:hAnsi="Calibri" w:cs="Calibri"/>
+          <w:color w:val="000000"/>
+          <w:sz w:val="22"/>
+          <w:szCs w:val="22"/>
         </w:rPr>
       </w:pPr>
       <w:proofErr w:type="spellStart"/>
       <w:r>
         <w:rPr>
-          <w:rFonts w:ascii="Arial" w:eastAsia="Times New Roman" w:hAnsi="Arial" w:cs="Arial"/>
-          <w:color w:val="000000"/>
-          <w:sz w:val="20"/>
-          <w:szCs w:val="20"/>
-        </w:rPr>
-        <w:t>CheckJoin</w:t>
+          <w:rFonts w:ascii="Calibri" w:eastAsia="Times New Roman" w:hAnsi="Calibri" w:cs="Calibri"/>
+          <w:color w:val="000000"/>
+          <w:sz w:val="22"/>
+          <w:szCs w:val="22"/>
+        </w:rPr>
+        <w:t>CheckInvalidIP</w:t>
       </w:r>
       <w:proofErr w:type="spellEnd"/>
       <w:r>
         <w:rPr>
-          <w:rFonts w:ascii="Arial" w:eastAsia="Times New Roman" w:hAnsi="Arial" w:cs="Arial"/>
-          <w:color w:val="000000"/>
-          <w:sz w:val="20"/>
-          <w:szCs w:val="20"/>
-        </w:rPr>
-        <w:t>: 5 negative (invalid Port/IP, already joined, etc.) cases and 1 positive case</w:t>
+          <w:rFonts w:ascii="Calibri" w:eastAsia="Times New Roman" w:hAnsi="Calibri" w:cs="Calibri"/>
+          <w:color w:val="000000"/>
+          <w:sz w:val="22"/>
+          <w:szCs w:val="22"/>
+        </w:rPr>
+        <w:t xml:space="preserve">: 3 </w:t>
+      </w:r>
+      <w:r>
+        <w:rPr>
+          <w:rFonts w:ascii="Calibri" w:eastAsia="Times New Roman" w:hAnsi="Calibri" w:cs="Calibri"/>
+          <w:color w:val="000000"/>
+          <w:sz w:val="22"/>
+          <w:szCs w:val="22"/>
+        </w:rPr>
+        <w:t>negative</w:t>
+      </w:r>
+      <w:r>
+        <w:rPr>
+          <w:rFonts w:ascii="Calibri" w:eastAsia="Times New Roman" w:hAnsi="Calibri" w:cs="Calibri"/>
+          <w:color w:val="000000"/>
+          <w:sz w:val="22"/>
+          <w:szCs w:val="22"/>
+        </w:rPr>
+        <w:t xml:space="preserve"> test cases for checking invalid IP addresses such as those that don’t have 4 subfields </w:t>
+      </w:r>
+      <w:r>
+        <w:rPr>
+          <w:rFonts w:ascii="Calibri" w:eastAsia="Times New Roman" w:hAnsi="Calibri" w:cs="Calibri"/>
+          <w:color w:val="000000"/>
+          <w:sz w:val="22"/>
+          <w:szCs w:val="22"/>
+        </w:rPr>
+        <w:t xml:space="preserve">or if one of the subfields has a value greater than </w:t>
+      </w:r>
+      <w:r>
+        <w:rPr>
+          <w:rFonts w:ascii="Calibri" w:eastAsia="Times New Roman" w:hAnsi="Calibri" w:cs="Calibri"/>
+          <w:color w:val="000000"/>
+          <w:sz w:val="22"/>
+          <w:szCs w:val="22"/>
+        </w:rPr>
+        <w:t>256</w:t>
       </w:r>
     </w:p>
     <w:p>
@@ -2055,31 +2577,58 @@
           <w:numId w:val="5"/>
         </w:numPr>
         <w:rPr>
-          <w:rFonts w:ascii="Arial" w:eastAsia="Times New Roman" w:hAnsi="Arial" w:cs="Arial"/>
-          <w:color w:val="000000"/>
-          <w:sz w:val="20"/>
-          <w:szCs w:val="20"/>
+          <w:rFonts w:ascii="Calibri" w:eastAsia="Times New Roman" w:hAnsi="Calibri" w:cs="Calibri"/>
+          <w:color w:val="000000"/>
+          <w:sz w:val="22"/>
+          <w:szCs w:val="22"/>
         </w:rPr>
       </w:pPr>
       <w:proofErr w:type="spellStart"/>
       <w:r>
         <w:rPr>
-          <w:rFonts w:ascii="Arial" w:eastAsia="Times New Roman" w:hAnsi="Arial" w:cs="Arial"/>
-          <w:color w:val="000000"/>
-          <w:sz w:val="20"/>
-          <w:szCs w:val="20"/>
-        </w:rPr>
-        <w:t>CheckServerCapacity</w:t>
+          <w:rFonts w:ascii="Calibri" w:eastAsia="Times New Roman" w:hAnsi="Calibri" w:cs="Calibri"/>
+          <w:color w:val="000000"/>
+          <w:sz w:val="22"/>
+          <w:szCs w:val="22"/>
+        </w:rPr>
+        <w:t>Check</w:t>
+      </w:r>
+      <w:r>
+        <w:rPr>
+          <w:rFonts w:ascii="Calibri" w:eastAsia="Times New Roman" w:hAnsi="Calibri" w:cs="Calibri"/>
+          <w:color w:val="000000"/>
+          <w:sz w:val="22"/>
+          <w:szCs w:val="22"/>
+        </w:rPr>
+        <w:t>ValidArticleForPublish</w:t>
       </w:r>
       <w:proofErr w:type="spellEnd"/>
       <w:r>
         <w:rPr>
-          <w:rFonts w:ascii="Arial" w:eastAsia="Times New Roman" w:hAnsi="Arial" w:cs="Arial"/>
-          <w:color w:val="000000"/>
-          <w:sz w:val="20"/>
-          <w:szCs w:val="20"/>
-        </w:rPr>
-        <w:t>: Negative case where client is rejected from full server</w:t>
+          <w:rFonts w:ascii="Calibri" w:eastAsia="Times New Roman" w:hAnsi="Calibri" w:cs="Calibri"/>
+          <w:color w:val="000000"/>
+          <w:sz w:val="22"/>
+          <w:szCs w:val="22"/>
+        </w:rPr>
+        <w:t xml:space="preserve">: </w:t>
+      </w:r>
+      <w:r>
+        <w:rPr>
+          <w:rFonts w:ascii="Calibri" w:eastAsia="Times New Roman" w:hAnsi="Calibri" w:cs="Calibri"/>
+          <w:color w:val="000000"/>
+          <w:sz w:val="22"/>
+          <w:szCs w:val="22"/>
+        </w:rPr>
+        <w:t>8 positive cases where the article is valid for publishing. Articles are valid for publishing when one of the first 3 fields in the article string are populated with a value</w:t>
+      </w:r>
+      <w:r>
+        <w:rPr>
+          <w:rFonts w:ascii="Calibri" w:eastAsia="Times New Roman" w:hAnsi="Calibri" w:cs="Calibri"/>
+          <w:color w:val="000000"/>
+          <w:sz w:val="22"/>
+          <w:szCs w:val="22"/>
+        </w:rPr>
+        <w:t xml:space="preserve"> and the “contents” field is populated too</w:t>
       </w:r>
     </w:p>
     <w:p>
@@ -2090,31 +2639,78 @@
           <w:numId w:val="5"/>
         </w:numPr>
         <w:rPr>
-          <w:rFonts w:ascii="Arial" w:eastAsia="Times New Roman" w:hAnsi="Arial" w:cs="Arial"/>
-          <w:color w:val="000000"/>
-          <w:sz w:val="20"/>
-          <w:szCs w:val="20"/>
+          <w:rFonts w:ascii="Calibri" w:eastAsia="Times New Roman" w:hAnsi="Calibri" w:cs="Calibri"/>
+          <w:color w:val="000000"/>
+          <w:sz w:val="22"/>
+          <w:szCs w:val="22"/>
         </w:rPr>
       </w:pPr>
       <w:proofErr w:type="spellStart"/>
       <w:r>
         <w:rPr>
-          <w:rFonts w:ascii="Arial" w:eastAsia="Times New Roman" w:hAnsi="Arial" w:cs="Arial"/>
-          <w:color w:val="000000"/>
-          <w:sz w:val="20"/>
-          <w:szCs w:val="20"/>
-        </w:rPr>
-        <w:t>CheckLeave</w:t>
+          <w:rFonts w:ascii="Calibri" w:eastAsia="Times New Roman" w:hAnsi="Calibri" w:cs="Calibri"/>
+          <w:color w:val="000000"/>
+          <w:sz w:val="22"/>
+          <w:szCs w:val="22"/>
+        </w:rPr>
+        <w:t>Check</w:t>
+      </w:r>
+      <w:r>
+        <w:rPr>
+          <w:rFonts w:ascii="Calibri" w:eastAsia="Times New Roman" w:hAnsi="Calibri" w:cs="Calibri"/>
+          <w:color w:val="000000"/>
+          <w:sz w:val="22"/>
+          <w:szCs w:val="22"/>
+        </w:rPr>
+        <w:t>In</w:t>
+      </w:r>
+      <w:r>
+        <w:rPr>
+          <w:rFonts w:ascii="Calibri" w:eastAsia="Times New Roman" w:hAnsi="Calibri" w:cs="Calibri"/>
+          <w:color w:val="000000"/>
+          <w:sz w:val="22"/>
+          <w:szCs w:val="22"/>
+        </w:rPr>
+        <w:t>ValidArticleForPublish</w:t>
       </w:r>
       <w:proofErr w:type="spellEnd"/>
       <w:r>
         <w:rPr>
-          <w:rFonts w:ascii="Arial" w:eastAsia="Times New Roman" w:hAnsi="Arial" w:cs="Arial"/>
-          <w:color w:val="000000"/>
-          <w:sz w:val="20"/>
-          <w:szCs w:val="20"/>
-        </w:rPr>
-        <w:t>: Negative cases before and after client has left (which is a positive case)</w:t>
+          <w:rFonts w:ascii="Calibri" w:eastAsia="Times New Roman" w:hAnsi="Calibri" w:cs="Calibri"/>
+          <w:color w:val="000000"/>
+          <w:sz w:val="22"/>
+          <w:szCs w:val="22"/>
+        </w:rPr>
+        <w:t xml:space="preserve">: </w:t>
+      </w:r>
+      <w:r>
+        <w:rPr>
+          <w:rFonts w:ascii="Calibri" w:eastAsia="Times New Roman" w:hAnsi="Calibri" w:cs="Calibri"/>
+          <w:color w:val="000000"/>
+          <w:sz w:val="22"/>
+          <w:szCs w:val="22"/>
+        </w:rPr>
+        <w:t xml:space="preserve">6 negative cases where either the contents field is </w:t>
+      </w:r>
+      <w:proofErr w:type="gramStart"/>
+      <w:r>
+        <w:rPr>
+          <w:rFonts w:ascii="Calibri" w:eastAsia="Times New Roman" w:hAnsi="Calibri" w:cs="Calibri"/>
+          <w:color w:val="000000"/>
+          <w:sz w:val="22"/>
+          <w:szCs w:val="22"/>
+        </w:rPr>
+        <w:t>missing</w:t>
+      </w:r>
+      <w:proofErr w:type="gramEnd"/>
+      <w:r>
+        <w:rPr>
+          <w:rFonts w:ascii="Calibri" w:eastAsia="Times New Roman" w:hAnsi="Calibri" w:cs="Calibri"/>
+          <w:color w:val="000000"/>
+          <w:sz w:val="22"/>
+          <w:szCs w:val="22"/>
+        </w:rPr>
+        <w:t xml:space="preserve"> or all of the first 3 fields are missing or when an empty string is passed</w:t>
       </w:r>
     </w:p>
     <w:p>
@@ -2125,31 +2721,40 @@
           <w:numId w:val="5"/>
         </w:numPr>
         <w:rPr>
-          <w:rFonts w:ascii="Arial" w:eastAsia="Times New Roman" w:hAnsi="Arial" w:cs="Arial"/>
-          <w:color w:val="000000"/>
-          <w:sz w:val="20"/>
-          <w:szCs w:val="20"/>
+          <w:rFonts w:ascii="Calibri" w:eastAsia="Times New Roman" w:hAnsi="Calibri" w:cs="Calibri"/>
+          <w:color w:val="000000"/>
+          <w:sz w:val="22"/>
+          <w:szCs w:val="22"/>
         </w:rPr>
       </w:pPr>
       <w:proofErr w:type="spellStart"/>
       <w:r>
         <w:rPr>
-          <w:rFonts w:ascii="Arial" w:eastAsia="Times New Roman" w:hAnsi="Arial" w:cs="Arial"/>
-          <w:color w:val="000000"/>
-          <w:sz w:val="20"/>
-          <w:szCs w:val="20"/>
-        </w:rPr>
-        <w:t>CheckInvalidSubscribe</w:t>
+          <w:rFonts w:ascii="Calibri" w:eastAsia="Times New Roman" w:hAnsi="Calibri" w:cs="Calibri"/>
+          <w:color w:val="000000"/>
+          <w:sz w:val="22"/>
+          <w:szCs w:val="22"/>
+        </w:rPr>
+        <w:t>CheckValidArticleForSubAndUnsub</w:t>
       </w:r>
       <w:proofErr w:type="spellEnd"/>
       <w:r>
         <w:rPr>
-          <w:rFonts w:ascii="Arial" w:eastAsia="Times New Roman" w:hAnsi="Arial" w:cs="Arial"/>
-          <w:color w:val="000000"/>
-          <w:sz w:val="20"/>
-          <w:szCs w:val="20"/>
-        </w:rPr>
-        <w:t>: Negative cases where the topic is invalid, contents are present, empty fields, using IP/Port info that hasn’t joined</w:t>
+          <w:rFonts w:ascii="Calibri" w:eastAsia="Times New Roman" w:hAnsi="Calibri" w:cs="Calibri"/>
+          <w:color w:val="000000"/>
+          <w:sz w:val="22"/>
+          <w:szCs w:val="22"/>
+        </w:rPr>
+        <w:t xml:space="preserve">: </w:t>
+      </w:r>
+      <w:r>
+        <w:rPr>
+          <w:rFonts w:ascii="Calibri" w:eastAsia="Times New Roman" w:hAnsi="Calibri" w:cs="Calibri"/>
+          <w:color w:val="000000"/>
+          <w:sz w:val="22"/>
+          <w:szCs w:val="22"/>
+        </w:rPr>
+        <w:t>4 positive cases where the article string is valid for subscribing to and unsubscribing from. An article is valid for subscribe and unsubscribe when any one of the first three fields in the article string is populated and the contents field is missing</w:t>
       </w:r>
     </w:p>
     <w:p>
@@ -2160,31 +2765,87 @@
           <w:numId w:val="5"/>
         </w:numPr>
         <w:rPr>
-          <w:rFonts w:ascii="Arial" w:eastAsia="Times New Roman" w:hAnsi="Arial" w:cs="Arial"/>
-          <w:color w:val="000000"/>
-          <w:sz w:val="20"/>
-          <w:szCs w:val="20"/>
+          <w:rFonts w:ascii="Calibri" w:eastAsia="Times New Roman" w:hAnsi="Calibri" w:cs="Calibri"/>
+          <w:color w:val="000000"/>
+          <w:sz w:val="22"/>
+          <w:szCs w:val="22"/>
         </w:rPr>
       </w:pPr>
       <w:proofErr w:type="spellStart"/>
       <w:r>
         <w:rPr>
-          <w:rFonts w:ascii="Arial" w:eastAsia="Times New Roman" w:hAnsi="Arial" w:cs="Arial"/>
-          <w:color w:val="000000"/>
-          <w:sz w:val="20"/>
-          <w:szCs w:val="20"/>
-        </w:rPr>
-        <w:t>CheckValidSubscription</w:t>
+          <w:rFonts w:ascii="Calibri" w:eastAsia="Times New Roman" w:hAnsi="Calibri" w:cs="Calibri"/>
+          <w:color w:val="000000"/>
+          <w:sz w:val="22"/>
+          <w:szCs w:val="22"/>
+        </w:rPr>
+        <w:t>Check</w:t>
+      </w:r>
+      <w:r>
+        <w:rPr>
+          <w:rFonts w:ascii="Calibri" w:eastAsia="Times New Roman" w:hAnsi="Calibri" w:cs="Calibri"/>
+          <w:color w:val="000000"/>
+          <w:sz w:val="22"/>
+          <w:szCs w:val="22"/>
+        </w:rPr>
+        <w:t>In</w:t>
+      </w:r>
+      <w:r>
+        <w:rPr>
+          <w:rFonts w:ascii="Calibri" w:eastAsia="Times New Roman" w:hAnsi="Calibri" w:cs="Calibri"/>
+          <w:color w:val="000000"/>
+          <w:sz w:val="22"/>
+          <w:szCs w:val="22"/>
+        </w:rPr>
+        <w:t>ValidArticleForSubAndUnsub</w:t>
       </w:r>
       <w:proofErr w:type="spellEnd"/>
       <w:r>
         <w:rPr>
-          <w:rFonts w:ascii="Arial" w:eastAsia="Times New Roman" w:hAnsi="Arial" w:cs="Arial"/>
-          <w:color w:val="000000"/>
-          <w:sz w:val="20"/>
-          <w:szCs w:val="20"/>
-        </w:rPr>
-        <w:t>: Positive cases of all 6 combinations ranging from all three fields to just one of the three</w:t>
+          <w:rFonts w:ascii="Calibri" w:eastAsia="Times New Roman" w:hAnsi="Calibri" w:cs="Calibri"/>
+          <w:color w:val="000000"/>
+          <w:sz w:val="22"/>
+          <w:szCs w:val="22"/>
+        </w:rPr>
+        <w:t xml:space="preserve">: </w:t>
+      </w:r>
+      <w:r>
+        <w:rPr>
+          <w:rFonts w:ascii="Calibri" w:eastAsia="Times New Roman" w:hAnsi="Calibri" w:cs="Calibri"/>
+          <w:color w:val="000000"/>
+          <w:sz w:val="22"/>
+          <w:szCs w:val="22"/>
+        </w:rPr>
+        <w:t xml:space="preserve">4 negative cases where the article string is invalid for subscribe and unsubscribe. The article string is invalid for subscribe and unsubscribe when the </w:t>
+      </w:r>
+      <w:r>
+        <w:rPr>
+          <w:rFonts w:ascii="Calibri" w:eastAsia="Times New Roman" w:hAnsi="Calibri" w:cs="Calibri"/>
+          <w:color w:val="000000"/>
+          <w:sz w:val="22"/>
+          <w:szCs w:val="22"/>
+        </w:rPr>
+        <w:t xml:space="preserve">first three fields of the article string are all </w:t>
+      </w:r>
+      <w:proofErr w:type="gramStart"/>
+      <w:r>
+        <w:rPr>
+          <w:rFonts w:ascii="Calibri" w:eastAsia="Times New Roman" w:hAnsi="Calibri" w:cs="Calibri"/>
+          <w:color w:val="000000"/>
+          <w:sz w:val="22"/>
+          <w:szCs w:val="22"/>
+        </w:rPr>
+        <w:t>missing</w:t>
+      </w:r>
+      <w:proofErr w:type="gramEnd"/>
+      <w:r>
+        <w:rPr>
+          <w:rFonts w:ascii="Calibri" w:eastAsia="Times New Roman" w:hAnsi="Calibri" w:cs="Calibri"/>
+          <w:color w:val="000000"/>
+          <w:sz w:val="22"/>
+          <w:szCs w:val="22"/>
+        </w:rPr>
+        <w:t xml:space="preserve"> or the contents field is populated or an empty string is passed</w:t>
       </w:r>
     </w:p>
     <w:p>
@@ -2195,31 +2856,89 @@
           <w:numId w:val="5"/>
         </w:numPr>
         <w:rPr>
-          <w:rFonts w:ascii="Arial" w:eastAsia="Times New Roman" w:hAnsi="Arial" w:cs="Arial"/>
-          <w:color w:val="000000"/>
-          <w:sz w:val="20"/>
-          <w:szCs w:val="20"/>
+          <w:rFonts w:ascii="Calibri" w:eastAsia="Times New Roman" w:hAnsi="Calibri" w:cs="Calibri"/>
+          <w:color w:val="000000"/>
+          <w:sz w:val="22"/>
+          <w:szCs w:val="22"/>
         </w:rPr>
       </w:pPr>
       <w:proofErr w:type="spellStart"/>
       <w:r>
         <w:rPr>
-          <w:rFonts w:ascii="Arial" w:eastAsia="Times New Roman" w:hAnsi="Arial" w:cs="Arial"/>
-          <w:color w:val="000000"/>
-          <w:sz w:val="20"/>
-          <w:szCs w:val="20"/>
-        </w:rPr>
-        <w:t>CheckInvalidUnsubscirbe</w:t>
+          <w:rFonts w:ascii="Calibri" w:eastAsia="Times New Roman" w:hAnsi="Calibri" w:cs="Calibri"/>
+          <w:color w:val="000000"/>
+          <w:sz w:val="22"/>
+          <w:szCs w:val="22"/>
+        </w:rPr>
+        <w:t>CheckValidCommand</w:t>
       </w:r>
       <w:proofErr w:type="spellEnd"/>
       <w:r>
         <w:rPr>
-          <w:rFonts w:ascii="Arial" w:eastAsia="Times New Roman" w:hAnsi="Arial" w:cs="Arial"/>
-          <w:color w:val="000000"/>
-          <w:sz w:val="20"/>
-          <w:szCs w:val="20"/>
-        </w:rPr>
-        <w:t>: Negative cases of unsubscribing from articles the client wasn’t subscribed to EXACTLY, invalid topics, strings, non-joined IP/Port, not confusing with other client’s subscriptions</w:t>
+          <w:rFonts w:ascii="Calibri" w:eastAsia="Times New Roman" w:hAnsi="Calibri" w:cs="Calibri"/>
+          <w:color w:val="000000"/>
+          <w:sz w:val="22"/>
+          <w:szCs w:val="22"/>
+        </w:rPr>
+        <w:t xml:space="preserve">: 3 positive test cases for checking the validity of the user input commands via the </w:t>
+      </w:r>
+      <w:proofErr w:type="spellStart"/>
+      <w:r>
+        <w:rPr>
+          <w:rFonts w:ascii="Calibri" w:eastAsia="Times New Roman" w:hAnsi="Calibri" w:cs="Calibri"/>
+          <w:color w:val="000000"/>
+          <w:sz w:val="22"/>
+          <w:szCs w:val="22"/>
+        </w:rPr>
+        <w:t>PubSub</w:t>
+      </w:r>
+      <w:proofErr w:type="spellEnd"/>
+      <w:r>
+        <w:rPr>
+          <w:rFonts w:ascii="Calibri" w:eastAsia="Times New Roman" w:hAnsi="Calibri" w:cs="Calibri"/>
+          <w:color w:val="000000"/>
+          <w:sz w:val="22"/>
+          <w:szCs w:val="22"/>
+        </w:rPr>
+        <w:t xml:space="preserve"> Client user interface</w:t>
+      </w:r>
+      <w:r>
+        <w:rPr>
+          <w:rFonts w:ascii="Calibri" w:eastAsia="Times New Roman" w:hAnsi="Calibri" w:cs="Calibri"/>
+          <w:color w:val="000000"/>
+          <w:sz w:val="22"/>
+          <w:szCs w:val="22"/>
+        </w:rPr>
+        <w:t>.</w:t>
+      </w:r>
+      <w:r>
+        <w:rPr>
+          <w:rFonts w:ascii="Calibri" w:eastAsia="Times New Roman" w:hAnsi="Calibri" w:cs="Calibri"/>
+          <w:color w:val="000000"/>
+          <w:sz w:val="22"/>
+          <w:szCs w:val="22"/>
+        </w:rPr>
+        <w:t xml:space="preserve"> The 3 specific commands that </w:t>
+      </w:r>
+      <w:proofErr w:type="gramStart"/>
+      <w:r>
+        <w:rPr>
+          <w:rFonts w:ascii="Calibri" w:eastAsia="Times New Roman" w:hAnsi="Calibri" w:cs="Calibri"/>
+          <w:color w:val="000000"/>
+          <w:sz w:val="22"/>
+          <w:szCs w:val="22"/>
+        </w:rPr>
+        <w:t>have to</w:t>
+      </w:r>
+      <w:proofErr w:type="gramEnd"/>
+      <w:r>
+        <w:rPr>
+          <w:rFonts w:ascii="Calibri" w:eastAsia="Times New Roman" w:hAnsi="Calibri" w:cs="Calibri"/>
+          <w:color w:val="000000"/>
+          <w:sz w:val="22"/>
+          <w:szCs w:val="22"/>
+        </w:rPr>
+        <w:t xml:space="preserve"> be validated are publish, subscribe and unsubscribe since they always have to be followed with a colon, after which the article string is mentioned. This helps ensure the user request is correctly parsed and the article string is passed to the server for subscribe, unsub or publish</w:t>
       </w:r>
     </w:p>
     <w:p>
@@ -2230,40 +2949,134 @@
           <w:numId w:val="5"/>
         </w:numPr>
         <w:rPr>
-          <w:rFonts w:ascii="Arial" w:eastAsia="Times New Roman" w:hAnsi="Arial" w:cs="Arial"/>
-          <w:color w:val="000000"/>
-          <w:sz w:val="20"/>
-          <w:szCs w:val="20"/>
+          <w:rFonts w:ascii="Calibri" w:eastAsia="Times New Roman" w:hAnsi="Calibri" w:cs="Calibri"/>
+          <w:color w:val="000000"/>
+          <w:sz w:val="22"/>
+          <w:szCs w:val="22"/>
         </w:rPr>
       </w:pPr>
       <w:proofErr w:type="spellStart"/>
       <w:r>
         <w:rPr>
-          <w:rFonts w:ascii="Arial" w:eastAsia="Times New Roman" w:hAnsi="Arial" w:cs="Arial"/>
-          <w:color w:val="000000"/>
-          <w:sz w:val="20"/>
-          <w:szCs w:val="20"/>
-        </w:rPr>
-        <w:t>CheckValidUnsubscribe</w:t>
+          <w:rFonts w:ascii="Calibri" w:eastAsia="Times New Roman" w:hAnsi="Calibri" w:cs="Calibri"/>
+          <w:color w:val="000000"/>
+          <w:sz w:val="22"/>
+          <w:szCs w:val="22"/>
+        </w:rPr>
+        <w:t>CheckInvalidCommand</w:t>
       </w:r>
       <w:proofErr w:type="spellEnd"/>
       <w:r>
         <w:rPr>
-          <w:rFonts w:ascii="Arial" w:eastAsia="Times New Roman" w:hAnsi="Arial" w:cs="Arial"/>
-          <w:color w:val="000000"/>
-          <w:sz w:val="20"/>
-          <w:szCs w:val="20"/>
+          <w:rFonts w:ascii="Calibri" w:eastAsia="Times New Roman" w:hAnsi="Calibri" w:cs="Calibri"/>
+          <w:color w:val="000000"/>
+          <w:sz w:val="22"/>
+          <w:szCs w:val="22"/>
         </w:rPr>
         <w:t xml:space="preserve">: </w:t>
       </w:r>
       <w:r>
         <w:rPr>
-          <w:rFonts w:ascii="Arial" w:eastAsia="Times New Roman" w:hAnsi="Arial" w:cs="Arial"/>
-          <w:color w:val="000000"/>
-          <w:sz w:val="20"/>
-          <w:szCs w:val="20"/>
-        </w:rPr>
-        <w:t>Positive cases where clients unsubscribing do not clobber each other’s subscriptions</w:t>
+          <w:rFonts w:ascii="Calibri" w:eastAsia="Times New Roman" w:hAnsi="Calibri" w:cs="Calibri"/>
+          <w:color w:val="000000"/>
+          <w:sz w:val="22"/>
+          <w:szCs w:val="22"/>
+        </w:rPr>
+        <w:t>6 negative test cases for checking if the command fo</w:t>
+      </w:r>
+      <w:r>
+        <w:rPr>
+          <w:rFonts w:ascii="Calibri" w:eastAsia="Times New Roman" w:hAnsi="Calibri" w:cs="Calibri"/>
+          <w:color w:val="000000"/>
+          <w:sz w:val="22"/>
+          <w:szCs w:val="22"/>
+        </w:rPr>
+        <w:t>r</w:t>
+      </w:r>
+      <w:r>
+        <w:rPr>
+          <w:rFonts w:ascii="Calibri" w:eastAsia="Times New Roman" w:hAnsi="Calibri" w:cs="Calibri"/>
+          <w:color w:val="000000"/>
+          <w:sz w:val="22"/>
+          <w:szCs w:val="22"/>
+        </w:rPr>
+        <w:t xml:space="preserve">mat of the user input from the Client user interface is invalid, which includes wrong commands such as “pub”, “sub” or commands where the colon is missing such as “publish </w:t>
+      </w:r>
+      <w:proofErr w:type="gramStart"/>
+      <w:r>
+        <w:rPr>
+          <w:rFonts w:ascii="Calibri" w:eastAsia="Times New Roman" w:hAnsi="Calibri" w:cs="Calibri"/>
+          <w:color w:val="000000"/>
+          <w:sz w:val="22"/>
+          <w:szCs w:val="22"/>
+        </w:rPr>
+        <w:t>Sports;;;</w:t>
+      </w:r>
+      <w:proofErr w:type="gramEnd"/>
+      <w:r>
+        <w:rPr>
+          <w:rFonts w:ascii="Calibri" w:eastAsia="Times New Roman" w:hAnsi="Calibri" w:cs="Calibri"/>
+          <w:color w:val="000000"/>
+          <w:sz w:val="22"/>
+          <w:szCs w:val="22"/>
+        </w:rPr>
+        <w:t>contents”</w:t>
+      </w:r>
+    </w:p>
+    <w:p>
+      <w:pPr>
+        <w:rPr>
+          <w:rFonts w:ascii="Calibri" w:eastAsia="Times New Roman" w:hAnsi="Calibri" w:cs="Calibri"/>
+          <w:color w:val="000000"/>
+          <w:sz w:val="22"/>
+          <w:szCs w:val="22"/>
+        </w:rPr>
+      </w:pPr>
+    </w:p>
+    <w:p>
+      <w:pPr>
+        <w:rPr>
+          <w:rFonts w:ascii="Calibri" w:eastAsia="Times New Roman" w:hAnsi="Calibri" w:cs="Calibri"/>
+          <w:color w:val="000000"/>
+          <w:sz w:val="22"/>
+          <w:szCs w:val="22"/>
+        </w:rPr>
+      </w:pPr>
+      <w:r>
+        <w:rPr>
+          <w:rFonts w:ascii="Calibri" w:eastAsia="Times New Roman" w:hAnsi="Calibri" w:cs="Calibri"/>
+          <w:color w:val="000000"/>
+          <w:sz w:val="22"/>
+          <w:szCs w:val="22"/>
+        </w:rPr>
+        <w:t xml:space="preserve">The public facing method tests are </w:t>
+      </w:r>
+      <w:r>
+        <w:rPr>
+          <w:rFonts w:ascii="Calibri" w:eastAsia="Times New Roman" w:hAnsi="Calibri" w:cs="Calibri"/>
+          <w:color w:val="000000"/>
+          <w:sz w:val="22"/>
+          <w:szCs w:val="22"/>
+        </w:rPr>
+        <w:t xml:space="preserve">in another class, </w:t>
+      </w:r>
+      <w:r>
+        <w:rPr>
+          <w:rFonts w:ascii="Calibri" w:eastAsia="Times New Roman" w:hAnsi="Calibri" w:cs="Calibri"/>
+          <w:color w:val="000000"/>
+          <w:sz w:val="22"/>
+          <w:szCs w:val="22"/>
+        </w:rPr>
+        <w:t xml:space="preserve">and we have included </w:t>
+      </w:r>
+      <w:r>
+        <w:rPr>
+          <w:rFonts w:ascii="Calibri" w:eastAsia="Times New Roman" w:hAnsi="Calibri" w:cs="Calibri"/>
+          <w:color w:val="000000"/>
+          <w:sz w:val="22"/>
+          <w:szCs w:val="22"/>
+        </w:rPr>
+        <w:t>9 tests:</w:t>
       </w:r>
     </w:p>
     <w:p>
@@ -2274,31 +3087,31 @@
           <w:numId w:val="5"/>
         </w:numPr>
         <w:rPr>
-          <w:rFonts w:ascii="Arial" w:eastAsia="Times New Roman" w:hAnsi="Arial" w:cs="Arial"/>
-          <w:color w:val="000000"/>
-          <w:sz w:val="20"/>
-          <w:szCs w:val="20"/>
+          <w:rFonts w:ascii="Calibri" w:eastAsia="Times New Roman" w:hAnsi="Calibri" w:cs="Calibri"/>
+          <w:color w:val="000000"/>
+          <w:sz w:val="22"/>
+          <w:szCs w:val="22"/>
         </w:rPr>
       </w:pPr>
       <w:proofErr w:type="spellStart"/>
       <w:r>
         <w:rPr>
-          <w:rFonts w:ascii="Arial" w:eastAsia="Times New Roman" w:hAnsi="Arial" w:cs="Arial"/>
-          <w:color w:val="000000"/>
-          <w:sz w:val="20"/>
-          <w:szCs w:val="20"/>
-        </w:rPr>
-        <w:t>CheckPing</w:t>
+          <w:rFonts w:ascii="Calibri" w:eastAsia="Times New Roman" w:hAnsi="Calibri" w:cs="Calibri"/>
+          <w:color w:val="000000"/>
+          <w:sz w:val="22"/>
+          <w:szCs w:val="22"/>
+        </w:rPr>
+        <w:t>CheckJoin</w:t>
       </w:r>
       <w:proofErr w:type="spellEnd"/>
       <w:r>
         <w:rPr>
-          <w:rFonts w:ascii="Arial" w:eastAsia="Times New Roman" w:hAnsi="Arial" w:cs="Arial"/>
-          <w:color w:val="000000"/>
-          <w:sz w:val="20"/>
-          <w:szCs w:val="20"/>
-        </w:rPr>
-        <w:t>: Positive case where server is successfully pinged</w:t>
+          <w:rFonts w:ascii="Calibri" w:eastAsia="Times New Roman" w:hAnsi="Calibri" w:cs="Calibri"/>
+          <w:color w:val="000000"/>
+          <w:sz w:val="22"/>
+          <w:szCs w:val="22"/>
+        </w:rPr>
+        <w:t>: 5 negative (invalid Port/IP, already joined, etc.) cases and 1 positive case</w:t>
       </w:r>
     </w:p>
     <w:p>
@@ -2309,49 +3122,322 @@
           <w:numId w:val="5"/>
         </w:numPr>
         <w:rPr>
-          <w:rFonts w:ascii="Arial" w:eastAsia="Times New Roman" w:hAnsi="Arial" w:cs="Arial"/>
-          <w:color w:val="000000"/>
-          <w:sz w:val="20"/>
-          <w:szCs w:val="20"/>
+          <w:rFonts w:ascii="Calibri" w:eastAsia="Times New Roman" w:hAnsi="Calibri" w:cs="Calibri"/>
+          <w:color w:val="000000"/>
+          <w:sz w:val="22"/>
+          <w:szCs w:val="22"/>
         </w:rPr>
       </w:pPr>
       <w:proofErr w:type="spellStart"/>
       <w:r>
         <w:rPr>
-          <w:rFonts w:ascii="Arial" w:eastAsia="Times New Roman" w:hAnsi="Arial" w:cs="Arial"/>
-          <w:color w:val="000000"/>
-          <w:sz w:val="20"/>
-          <w:szCs w:val="20"/>
+          <w:rFonts w:ascii="Calibri" w:eastAsia="Times New Roman" w:hAnsi="Calibri" w:cs="Calibri"/>
+          <w:color w:val="000000"/>
+          <w:sz w:val="22"/>
+          <w:szCs w:val="22"/>
+        </w:rPr>
+        <w:t>CheckServerCapacity</w:t>
+      </w:r>
+      <w:proofErr w:type="spellEnd"/>
+      <w:r>
+        <w:rPr>
+          <w:rFonts w:ascii="Calibri" w:eastAsia="Times New Roman" w:hAnsi="Calibri" w:cs="Calibri"/>
+          <w:color w:val="000000"/>
+          <w:sz w:val="22"/>
+          <w:szCs w:val="22"/>
+        </w:rPr>
+        <w:t>: Negative case where client is rejected from full server</w:t>
+      </w:r>
+    </w:p>
+    <w:p>
+      <w:pPr>
+        <w:pStyle w:val="ListParagraph"/>
+        <w:numPr>
+          <w:ilvl w:val="0"/>
+          <w:numId w:val="5"/>
+        </w:numPr>
+        <w:rPr>
+          <w:rFonts w:ascii="Calibri" w:eastAsia="Times New Roman" w:hAnsi="Calibri" w:cs="Calibri"/>
+          <w:color w:val="000000"/>
+          <w:sz w:val="22"/>
+          <w:szCs w:val="22"/>
+        </w:rPr>
+      </w:pPr>
+      <w:proofErr w:type="spellStart"/>
+      <w:r>
+        <w:rPr>
+          <w:rFonts w:ascii="Calibri" w:eastAsia="Times New Roman" w:hAnsi="Calibri" w:cs="Calibri"/>
+          <w:color w:val="000000"/>
+          <w:sz w:val="22"/>
+          <w:szCs w:val="22"/>
+        </w:rPr>
+        <w:t>CheckLeave</w:t>
+      </w:r>
+      <w:proofErr w:type="spellEnd"/>
+      <w:r>
+        <w:rPr>
+          <w:rFonts w:ascii="Calibri" w:eastAsia="Times New Roman" w:hAnsi="Calibri" w:cs="Calibri"/>
+          <w:color w:val="000000"/>
+          <w:sz w:val="22"/>
+          <w:szCs w:val="22"/>
+        </w:rPr>
+        <w:t>: Negative cases before and after client has left (which is a positive case)</w:t>
+      </w:r>
+    </w:p>
+    <w:p>
+      <w:pPr>
+        <w:pStyle w:val="ListParagraph"/>
+        <w:numPr>
+          <w:ilvl w:val="0"/>
+          <w:numId w:val="5"/>
+        </w:numPr>
+        <w:rPr>
+          <w:rFonts w:ascii="Calibri" w:eastAsia="Times New Roman" w:hAnsi="Calibri" w:cs="Calibri"/>
+          <w:color w:val="000000"/>
+          <w:sz w:val="22"/>
+          <w:szCs w:val="22"/>
+        </w:rPr>
+      </w:pPr>
+      <w:proofErr w:type="spellStart"/>
+      <w:r>
+        <w:rPr>
+          <w:rFonts w:ascii="Calibri" w:eastAsia="Times New Roman" w:hAnsi="Calibri" w:cs="Calibri"/>
+          <w:color w:val="000000"/>
+          <w:sz w:val="22"/>
+          <w:szCs w:val="22"/>
+        </w:rPr>
+        <w:t>CheckInvalidSubscribe</w:t>
+      </w:r>
+      <w:proofErr w:type="spellEnd"/>
+      <w:r>
+        <w:rPr>
+          <w:rFonts w:ascii="Calibri" w:eastAsia="Times New Roman" w:hAnsi="Calibri" w:cs="Calibri"/>
+          <w:color w:val="000000"/>
+          <w:sz w:val="22"/>
+          <w:szCs w:val="22"/>
+        </w:rPr>
+        <w:t>: Negative cases where the topic is invalid, contents are present, empty fields, using IP/Port info that hasn’t joined</w:t>
+      </w:r>
+    </w:p>
+    <w:p>
+      <w:pPr>
+        <w:pStyle w:val="ListParagraph"/>
+        <w:numPr>
+          <w:ilvl w:val="0"/>
+          <w:numId w:val="5"/>
+        </w:numPr>
+        <w:rPr>
+          <w:rFonts w:ascii="Calibri" w:eastAsia="Times New Roman" w:hAnsi="Calibri" w:cs="Calibri"/>
+          <w:color w:val="000000"/>
+          <w:sz w:val="22"/>
+          <w:szCs w:val="22"/>
+        </w:rPr>
+      </w:pPr>
+      <w:proofErr w:type="spellStart"/>
+      <w:r>
+        <w:rPr>
+          <w:rFonts w:ascii="Calibri" w:eastAsia="Times New Roman" w:hAnsi="Calibri" w:cs="Calibri"/>
+          <w:color w:val="000000"/>
+          <w:sz w:val="22"/>
+          <w:szCs w:val="22"/>
+        </w:rPr>
+        <w:t>CheckValidSubscription</w:t>
+      </w:r>
+      <w:proofErr w:type="spellEnd"/>
+      <w:r>
+        <w:rPr>
+          <w:rFonts w:ascii="Calibri" w:eastAsia="Times New Roman" w:hAnsi="Calibri" w:cs="Calibri"/>
+          <w:color w:val="000000"/>
+          <w:sz w:val="22"/>
+          <w:szCs w:val="22"/>
+        </w:rPr>
+        <w:t>: Positive cases of all 6 combinations ranging from all three fields to just one of the three</w:t>
+      </w:r>
+    </w:p>
+    <w:p>
+      <w:pPr>
+        <w:pStyle w:val="ListParagraph"/>
+        <w:numPr>
+          <w:ilvl w:val="0"/>
+          <w:numId w:val="5"/>
+        </w:numPr>
+        <w:rPr>
+          <w:rFonts w:ascii="Calibri" w:eastAsia="Times New Roman" w:hAnsi="Calibri" w:cs="Calibri"/>
+          <w:color w:val="000000"/>
+          <w:sz w:val="22"/>
+          <w:szCs w:val="22"/>
+        </w:rPr>
+      </w:pPr>
+      <w:proofErr w:type="spellStart"/>
+      <w:r>
+        <w:rPr>
+          <w:rFonts w:ascii="Calibri" w:eastAsia="Times New Roman" w:hAnsi="Calibri" w:cs="Calibri"/>
+          <w:color w:val="000000"/>
+          <w:sz w:val="22"/>
+          <w:szCs w:val="22"/>
+        </w:rPr>
+        <w:t>CheckInvalidUnsubscirbe</w:t>
+      </w:r>
+      <w:proofErr w:type="spellEnd"/>
+      <w:r>
+        <w:rPr>
+          <w:rFonts w:ascii="Calibri" w:eastAsia="Times New Roman" w:hAnsi="Calibri" w:cs="Calibri"/>
+          <w:color w:val="000000"/>
+          <w:sz w:val="22"/>
+          <w:szCs w:val="22"/>
+        </w:rPr>
+        <w:t>: Negative cases of unsubscribing from articles the client wasn’t subscribed to EXACTLY, invalid topics, strings, non-joined IP/Port, not confusing with other client’s subscriptions</w:t>
+      </w:r>
+    </w:p>
+    <w:p>
+      <w:pPr>
+        <w:pStyle w:val="ListParagraph"/>
+        <w:numPr>
+          <w:ilvl w:val="0"/>
+          <w:numId w:val="5"/>
+        </w:numPr>
+        <w:rPr>
+          <w:rFonts w:ascii="Calibri" w:eastAsia="Times New Roman" w:hAnsi="Calibri" w:cs="Calibri"/>
+          <w:color w:val="000000"/>
+          <w:sz w:val="22"/>
+          <w:szCs w:val="22"/>
+        </w:rPr>
+      </w:pPr>
+      <w:proofErr w:type="spellStart"/>
+      <w:r>
+        <w:rPr>
+          <w:rFonts w:ascii="Calibri" w:eastAsia="Times New Roman" w:hAnsi="Calibri" w:cs="Calibri"/>
+          <w:color w:val="000000"/>
+          <w:sz w:val="22"/>
+          <w:szCs w:val="22"/>
+        </w:rPr>
+        <w:t>CheckValidUnsubscribe</w:t>
+      </w:r>
+      <w:proofErr w:type="spellEnd"/>
+      <w:r>
+        <w:rPr>
+          <w:rFonts w:ascii="Calibri" w:eastAsia="Times New Roman" w:hAnsi="Calibri" w:cs="Calibri"/>
+          <w:color w:val="000000"/>
+          <w:sz w:val="22"/>
+          <w:szCs w:val="22"/>
+        </w:rPr>
+        <w:t xml:space="preserve">: </w:t>
+      </w:r>
+      <w:r>
+        <w:rPr>
+          <w:rFonts w:ascii="Calibri" w:eastAsia="Times New Roman" w:hAnsi="Calibri" w:cs="Calibri"/>
+          <w:color w:val="000000"/>
+          <w:sz w:val="22"/>
+          <w:szCs w:val="22"/>
+        </w:rPr>
+        <w:t>Positive cases where clients unsubscribing do</w:t>
+      </w:r>
+      <w:r>
+        <w:rPr>
+          <w:rFonts w:ascii="Calibri" w:eastAsia="Times New Roman" w:hAnsi="Calibri" w:cs="Calibri"/>
+          <w:color w:val="000000"/>
+          <w:sz w:val="22"/>
+          <w:szCs w:val="22"/>
+        </w:rPr>
+        <w:t>es</w:t>
+      </w:r>
+      <w:r>
+        <w:rPr>
+          <w:rFonts w:ascii="Calibri" w:eastAsia="Times New Roman" w:hAnsi="Calibri" w:cs="Calibri"/>
+          <w:color w:val="000000"/>
+          <w:sz w:val="22"/>
+          <w:szCs w:val="22"/>
+        </w:rPr>
+        <w:t xml:space="preserve"> not clobber each other’s subscriptions</w:t>
+      </w:r>
+    </w:p>
+    <w:p>
+      <w:pPr>
+        <w:pStyle w:val="ListParagraph"/>
+        <w:numPr>
+          <w:ilvl w:val="0"/>
+          <w:numId w:val="5"/>
+        </w:numPr>
+        <w:rPr>
+          <w:rFonts w:ascii="Calibri" w:eastAsia="Times New Roman" w:hAnsi="Calibri" w:cs="Calibri"/>
+          <w:color w:val="000000"/>
+          <w:sz w:val="22"/>
+          <w:szCs w:val="22"/>
+        </w:rPr>
+      </w:pPr>
+      <w:proofErr w:type="spellStart"/>
+      <w:r>
+        <w:rPr>
+          <w:rFonts w:ascii="Calibri" w:eastAsia="Times New Roman" w:hAnsi="Calibri" w:cs="Calibri"/>
+          <w:color w:val="000000"/>
+          <w:sz w:val="22"/>
+          <w:szCs w:val="22"/>
+        </w:rPr>
+        <w:lastRenderedPageBreak/>
+        <w:t>CheckPing</w:t>
+      </w:r>
+      <w:proofErr w:type="spellEnd"/>
+      <w:r>
+        <w:rPr>
+          <w:rFonts w:ascii="Calibri" w:eastAsia="Times New Roman" w:hAnsi="Calibri" w:cs="Calibri"/>
+          <w:color w:val="000000"/>
+          <w:sz w:val="22"/>
+          <w:szCs w:val="22"/>
+        </w:rPr>
+        <w:t>: Positive case where server is successfully pinged</w:t>
+      </w:r>
+    </w:p>
+    <w:p>
+      <w:pPr>
+        <w:pStyle w:val="ListParagraph"/>
+        <w:numPr>
+          <w:ilvl w:val="0"/>
+          <w:numId w:val="5"/>
+        </w:numPr>
+        <w:rPr>
+          <w:rFonts w:ascii="Calibri" w:eastAsia="Times New Roman" w:hAnsi="Calibri" w:cs="Calibri"/>
+          <w:color w:val="000000"/>
+          <w:sz w:val="22"/>
+          <w:szCs w:val="22"/>
+        </w:rPr>
+      </w:pPr>
+      <w:proofErr w:type="spellStart"/>
+      <w:r>
+        <w:rPr>
+          <w:rFonts w:ascii="Calibri" w:eastAsia="Times New Roman" w:hAnsi="Calibri" w:cs="Calibri"/>
+          <w:color w:val="000000"/>
+          <w:sz w:val="22"/>
+          <w:szCs w:val="22"/>
         </w:rPr>
         <w:t>CheckReception</w:t>
       </w:r>
       <w:proofErr w:type="spellEnd"/>
       <w:r>
         <w:rPr>
-          <w:rFonts w:ascii="Arial" w:eastAsia="Times New Roman" w:hAnsi="Arial" w:cs="Arial"/>
-          <w:color w:val="000000"/>
-          <w:sz w:val="20"/>
-          <w:szCs w:val="20"/>
+          <w:rFonts w:ascii="Calibri" w:eastAsia="Times New Roman" w:hAnsi="Calibri" w:cs="Calibri"/>
+          <w:color w:val="000000"/>
+          <w:sz w:val="22"/>
+          <w:szCs w:val="22"/>
         </w:rPr>
         <w:t xml:space="preserve">: Positive case where client receives content it is subscribed to and </w:t>
       </w:r>
       <w:proofErr w:type="spellStart"/>
       <w:r>
         <w:rPr>
-          <w:rFonts w:ascii="Arial" w:eastAsia="Times New Roman" w:hAnsi="Arial" w:cs="Arial"/>
-          <w:color w:val="000000"/>
-          <w:sz w:val="20"/>
-          <w:szCs w:val="20"/>
+          <w:rFonts w:ascii="Calibri" w:eastAsia="Times New Roman" w:hAnsi="Calibri" w:cs="Calibri"/>
+          <w:color w:val="000000"/>
+          <w:sz w:val="22"/>
+          <w:szCs w:val="22"/>
         </w:rPr>
         <w:t>not</w:t>
       </w:r>
       <w:proofErr w:type="spellEnd"/>
       <w:r>
         <w:rPr>
-          <w:rFonts w:ascii="Arial" w:eastAsia="Times New Roman" w:hAnsi="Arial" w:cs="Arial"/>
-          <w:color w:val="000000"/>
-          <w:sz w:val="20"/>
-          <w:szCs w:val="20"/>
+          <w:rFonts w:ascii="Calibri" w:eastAsia="Times New Roman" w:hAnsi="Calibri" w:cs="Calibri"/>
+          <w:color w:val="000000"/>
+          <w:sz w:val="22"/>
+          <w:szCs w:val="22"/>
         </w:rPr>
         <w:t xml:space="preserve"> other content.</w:t>
       </w:r>
@@ -2364,59 +3450,405 @@
           <w:numId w:val="5"/>
         </w:numPr>
         <w:rPr>
-          <w:rFonts w:ascii="Arial" w:eastAsia="Times New Roman" w:hAnsi="Arial" w:cs="Arial"/>
-          <w:color w:val="000000"/>
-          <w:sz w:val="20"/>
-          <w:szCs w:val="20"/>
-        </w:rPr>
-      </w:pPr>
-      <w:r>
-        <w:rPr>
-          <w:rFonts w:ascii="Arial" w:eastAsia="Times New Roman" w:hAnsi="Arial" w:cs="Arial"/>
-          <w:color w:val="000000"/>
-          <w:sz w:val="20"/>
-          <w:szCs w:val="20"/>
-        </w:rPr>
-        <w:t>NOTE: This test uses UDP, so UDP failures may cause this test to fail.</w:t>
-      </w:r>
-    </w:p>
-    <w:p>
-      <w:pPr>
-        <w:rPr>
-          <w:b/>
-          <w:bCs/>
-          <w:u w:val="single"/>
-        </w:rPr>
-      </w:pPr>
-    </w:p>
-    <w:p/>
-    <w:p/>
-    <w:p>
-      <w:pPr>
-        <w:rPr>
-          <w:b/>
-          <w:bCs/>
-          <w:sz w:val="28"/>
-          <w:szCs w:val="28"/>
-        </w:rPr>
-      </w:pPr>
-    </w:p>
-    <w:p/>
-    <w:p/>
-    <w:p/>
-    <w:p/>
-    <w:p>
-      <w:pPr>
-        <w:rPr>
-          <w:b/>
-          <w:bCs/>
-        </w:rPr>
-      </w:pPr>
-    </w:p>
-    <w:p/>
+          <w:rFonts w:ascii="Calibri" w:eastAsia="Times New Roman" w:hAnsi="Calibri" w:cs="Calibri"/>
+          <w:color w:val="000000"/>
+          <w:sz w:val="22"/>
+          <w:szCs w:val="22"/>
+        </w:rPr>
+      </w:pPr>
+      <w:r>
+        <w:rPr>
+          <w:rFonts w:ascii="Calibri" w:eastAsia="Times New Roman" w:hAnsi="Calibri" w:cs="Calibri"/>
+          <w:color w:val="000000"/>
+          <w:sz w:val="22"/>
+          <w:szCs w:val="22"/>
+        </w:rPr>
+        <w:t>NOTE: This test uses UDP, so UDP failures may cause this test to fail</w:t>
+      </w:r>
+    </w:p>
+    <w:p>
+      <w:pPr>
+        <w:rPr>
+          <w:rFonts w:ascii="Calibri" w:eastAsia="Times New Roman" w:hAnsi="Calibri" w:cs="Calibri"/>
+          <w:color w:val="000000"/>
+          <w:sz w:val="22"/>
+          <w:szCs w:val="22"/>
+        </w:rPr>
+      </w:pPr>
+    </w:p>
+    <w:p>
+      <w:pPr>
+        <w:rPr>
+          <w:rFonts w:ascii="Calibri" w:eastAsia="Times New Roman" w:hAnsi="Calibri" w:cs="Calibri"/>
+          <w:color w:val="000000"/>
+          <w:sz w:val="22"/>
+          <w:szCs w:val="22"/>
+        </w:rPr>
+      </w:pPr>
+      <w:r>
+        <w:rPr>
+          <w:rFonts w:ascii="Calibri" w:eastAsia="Times New Roman" w:hAnsi="Calibri" w:cs="Calibri"/>
+          <w:color w:val="000000"/>
+          <w:sz w:val="22"/>
+          <w:szCs w:val="22"/>
+        </w:rPr>
+        <w:t xml:space="preserve">Following are the </w:t>
+      </w:r>
+      <w:r>
+        <w:rPr>
+          <w:rFonts w:ascii="Calibri" w:eastAsia="Times New Roman" w:hAnsi="Calibri" w:cs="Calibri"/>
+          <w:b/>
+          <w:bCs/>
+          <w:color w:val="000000"/>
+          <w:sz w:val="22"/>
+          <w:szCs w:val="22"/>
+        </w:rPr>
+        <w:t>instructions to run the test cases</w:t>
+      </w:r>
+      <w:r>
+        <w:rPr>
+          <w:rFonts w:ascii="Calibri" w:eastAsia="Times New Roman" w:hAnsi="Calibri" w:cs="Calibri"/>
+          <w:color w:val="000000"/>
+          <w:sz w:val="22"/>
+          <w:szCs w:val="22"/>
+        </w:rPr>
+        <w:t>:</w:t>
+      </w:r>
+    </w:p>
+    <w:p>
+      <w:pPr>
+        <w:pStyle w:val="ListParagraph"/>
+        <w:numPr>
+          <w:ilvl w:val="0"/>
+          <w:numId w:val="8"/>
+        </w:numPr>
+        <w:rPr>
+          <w:rFonts w:ascii="Calibri" w:eastAsia="Times New Roman" w:hAnsi="Calibri" w:cs="Calibri"/>
+          <w:color w:val="000000"/>
+          <w:sz w:val="22"/>
+          <w:szCs w:val="22"/>
+        </w:rPr>
+      </w:pPr>
+      <w:r>
+        <w:rPr>
+          <w:rFonts w:ascii="Calibri" w:eastAsia="Times New Roman" w:hAnsi="Calibri" w:cs="Calibri"/>
+          <w:color w:val="000000"/>
+          <w:sz w:val="22"/>
+          <w:szCs w:val="22"/>
+        </w:rPr>
+        <w:t>Navigate to the “</w:t>
+      </w:r>
+      <w:proofErr w:type="spellStart"/>
+      <w:r>
+        <w:rPr>
+          <w:rFonts w:ascii="Calibri" w:eastAsia="Times New Roman" w:hAnsi="Calibri" w:cs="Calibri"/>
+          <w:color w:val="000000"/>
+          <w:sz w:val="22"/>
+          <w:szCs w:val="22"/>
+        </w:rPr>
+        <w:t>src</w:t>
+      </w:r>
+      <w:proofErr w:type="spellEnd"/>
+      <w:r>
+        <w:rPr>
+          <w:rFonts w:ascii="Calibri" w:eastAsia="Times New Roman" w:hAnsi="Calibri" w:cs="Calibri"/>
+          <w:color w:val="000000"/>
+          <w:sz w:val="22"/>
+          <w:szCs w:val="22"/>
+        </w:rPr>
+        <w:t>” directory</w:t>
+      </w:r>
+      <w:r>
+        <w:rPr>
+          <w:rFonts w:ascii="Calibri" w:eastAsia="Times New Roman" w:hAnsi="Calibri" w:cs="Calibri"/>
+          <w:color w:val="000000"/>
+          <w:sz w:val="22"/>
+          <w:szCs w:val="22"/>
+        </w:rPr>
+        <w:t xml:space="preserve"> and open a terminal window in this directory</w:t>
+      </w:r>
+    </w:p>
+    <w:p>
+      <w:pPr>
+        <w:pStyle w:val="ListParagraph"/>
+        <w:numPr>
+          <w:ilvl w:val="0"/>
+          <w:numId w:val="8"/>
+        </w:numPr>
+        <w:rPr>
+          <w:rFonts w:ascii="Calibri" w:eastAsia="Times New Roman" w:hAnsi="Calibri" w:cs="Calibri"/>
+          <w:color w:val="000000"/>
+          <w:sz w:val="22"/>
+          <w:szCs w:val="22"/>
+        </w:rPr>
+      </w:pPr>
+      <w:r>
+        <w:rPr>
+          <w:rFonts w:ascii="Calibri" w:eastAsia="Times New Roman" w:hAnsi="Calibri" w:cs="Calibri"/>
+          <w:color w:val="000000"/>
+          <w:sz w:val="22"/>
+          <w:szCs w:val="22"/>
+        </w:rPr>
+        <w:t>Type “</w:t>
+      </w:r>
+      <w:proofErr w:type="spellStart"/>
+      <w:r>
+        <w:rPr>
+          <w:rFonts w:ascii="Calibri" w:eastAsia="Times New Roman" w:hAnsi="Calibri" w:cs="Calibri"/>
+          <w:color w:val="000000"/>
+          <w:sz w:val="22"/>
+          <w:szCs w:val="22"/>
+        </w:rPr>
+        <w:t>rmiregistry</w:t>
+      </w:r>
+      <w:proofErr w:type="spellEnd"/>
+      <w:r>
+        <w:rPr>
+          <w:rFonts w:ascii="Calibri" w:eastAsia="Times New Roman" w:hAnsi="Calibri" w:cs="Calibri"/>
+          <w:color w:val="000000"/>
+          <w:sz w:val="22"/>
+          <w:szCs w:val="22"/>
+        </w:rPr>
+        <w:t>” and click ENTER</w:t>
+      </w:r>
+    </w:p>
+    <w:p>
+      <w:pPr>
+        <w:pStyle w:val="ListParagraph"/>
+        <w:numPr>
+          <w:ilvl w:val="0"/>
+          <w:numId w:val="8"/>
+        </w:numPr>
+        <w:rPr>
+          <w:rFonts w:ascii="Calibri" w:eastAsia="Times New Roman" w:hAnsi="Calibri" w:cs="Calibri"/>
+          <w:color w:val="000000"/>
+          <w:sz w:val="22"/>
+          <w:szCs w:val="22"/>
+        </w:rPr>
+      </w:pPr>
+      <w:r>
+        <w:rPr>
+          <w:rFonts w:ascii="Calibri" w:eastAsia="Times New Roman" w:hAnsi="Calibri" w:cs="Calibri"/>
+          <w:color w:val="000000"/>
+          <w:sz w:val="22"/>
+          <w:szCs w:val="22"/>
+        </w:rPr>
+        <w:t>Open another terminal in the “</w:t>
+      </w:r>
+      <w:proofErr w:type="spellStart"/>
+      <w:r>
+        <w:rPr>
+          <w:rFonts w:ascii="Calibri" w:eastAsia="Times New Roman" w:hAnsi="Calibri" w:cs="Calibri"/>
+          <w:color w:val="000000"/>
+          <w:sz w:val="22"/>
+          <w:szCs w:val="22"/>
+        </w:rPr>
+        <w:t>src</w:t>
+      </w:r>
+      <w:proofErr w:type="spellEnd"/>
+      <w:r>
+        <w:rPr>
+          <w:rFonts w:ascii="Calibri" w:eastAsia="Times New Roman" w:hAnsi="Calibri" w:cs="Calibri"/>
+          <w:color w:val="000000"/>
+          <w:sz w:val="22"/>
+          <w:szCs w:val="22"/>
+        </w:rPr>
+        <w:t>” directory and type “./start-servers.sh” and click ENTER.</w:t>
+      </w:r>
+    </w:p>
+    <w:p>
+      <w:pPr>
+        <w:pStyle w:val="ListParagraph"/>
+        <w:numPr>
+          <w:ilvl w:val="0"/>
+          <w:numId w:val="8"/>
+        </w:numPr>
+        <w:rPr>
+          <w:rFonts w:ascii="Calibri" w:eastAsia="Times New Roman" w:hAnsi="Calibri" w:cs="Calibri"/>
+          <w:color w:val="000000"/>
+          <w:sz w:val="22"/>
+          <w:szCs w:val="22"/>
+        </w:rPr>
+      </w:pPr>
+      <w:r>
+        <w:rPr>
+          <w:rFonts w:ascii="Calibri" w:eastAsia="Times New Roman" w:hAnsi="Calibri" w:cs="Calibri"/>
+          <w:color w:val="000000"/>
+          <w:sz w:val="22"/>
+          <w:szCs w:val="22"/>
+        </w:rPr>
+        <w:t>Navigate to the “tests” directory from the root</w:t>
+      </w:r>
+      <w:r>
+        <w:rPr>
+          <w:rFonts w:ascii="Calibri" w:eastAsia="Times New Roman" w:hAnsi="Calibri" w:cs="Calibri"/>
+          <w:color w:val="000000"/>
+          <w:sz w:val="22"/>
+          <w:szCs w:val="22"/>
+        </w:rPr>
+        <w:t xml:space="preserve"> and open a terminal window in the “tests” directory</w:t>
+      </w:r>
+    </w:p>
+    <w:p>
+      <w:pPr>
+        <w:pStyle w:val="ListParagraph"/>
+        <w:numPr>
+          <w:ilvl w:val="0"/>
+          <w:numId w:val="8"/>
+        </w:numPr>
+        <w:rPr>
+          <w:rFonts w:ascii="Calibri" w:eastAsia="Times New Roman" w:hAnsi="Calibri" w:cs="Calibri"/>
+          <w:color w:val="000000"/>
+          <w:sz w:val="22"/>
+          <w:szCs w:val="22"/>
+        </w:rPr>
+      </w:pPr>
+      <w:r>
+        <w:rPr>
+          <w:rFonts w:ascii="Calibri" w:eastAsia="Times New Roman" w:hAnsi="Calibri" w:cs="Calibri"/>
+          <w:color w:val="000000"/>
+          <w:sz w:val="22"/>
+          <w:szCs w:val="22"/>
+        </w:rPr>
+        <w:t xml:space="preserve">In the terminal window, enter the following command to execute the tests: </w:t>
+      </w:r>
+      <w:r>
+        <w:rPr>
+          <w:rFonts w:ascii="Calibri" w:eastAsia="Times New Roman" w:hAnsi="Calibri" w:cs="Calibri"/>
+          <w:color w:val="000000"/>
+          <w:sz w:val="22"/>
+          <w:szCs w:val="22"/>
+        </w:rPr>
+        <w:t xml:space="preserve">java -cp </w:t>
+      </w:r>
+      <w:proofErr w:type="gramStart"/>
+      <w:r>
+        <w:rPr>
+          <w:rFonts w:ascii="Calibri" w:eastAsia="Times New Roman" w:hAnsi="Calibri" w:cs="Calibri"/>
+          <w:color w:val="000000"/>
+          <w:sz w:val="22"/>
+          <w:szCs w:val="22"/>
+        </w:rPr>
+        <w:t>./../lib/junit-4.13.2.jar:./../lib/hamcrest-core-1.3.jar:.</w:t>
+      </w:r>
+      <w:proofErr w:type="gramEnd"/>
+      <w:r>
+        <w:rPr>
+          <w:rFonts w:ascii="Calibri" w:eastAsia="Times New Roman" w:hAnsi="Calibri" w:cs="Calibri"/>
+          <w:color w:val="000000"/>
+          <w:sz w:val="22"/>
+          <w:szCs w:val="22"/>
+        </w:rPr>
+        <w:t xml:space="preserve"> </w:t>
+      </w:r>
+      <w:proofErr w:type="spellStart"/>
+      <w:r>
+        <w:rPr>
+          <w:rFonts w:ascii="Calibri" w:eastAsia="Times New Roman" w:hAnsi="Calibri" w:cs="Calibri"/>
+          <w:color w:val="000000"/>
+          <w:sz w:val="22"/>
+          <w:szCs w:val="22"/>
+        </w:rPr>
+        <w:t>RunTestClasses</w:t>
+      </w:r>
+      <w:proofErr w:type="spellEnd"/>
+    </w:p>
+    <w:p>
+      <w:pPr>
+        <w:pStyle w:val="ListParagraph"/>
+        <w:numPr>
+          <w:ilvl w:val="0"/>
+          <w:numId w:val="8"/>
+        </w:numPr>
+        <w:rPr>
+          <w:rFonts w:ascii="Calibri" w:eastAsia="Times New Roman" w:hAnsi="Calibri" w:cs="Calibri"/>
+          <w:color w:val="000000"/>
+          <w:sz w:val="22"/>
+          <w:szCs w:val="22"/>
+        </w:rPr>
+      </w:pPr>
+      <w:r>
+        <w:rPr>
+          <w:rFonts w:ascii="Calibri" w:eastAsia="Times New Roman" w:hAnsi="Calibri" w:cs="Calibri"/>
+          <w:color w:val="000000"/>
+          <w:sz w:val="22"/>
+          <w:szCs w:val="22"/>
+        </w:rPr>
+        <w:t>If you want to re-run the tests, then terminate all open java processes by using either “</w:t>
+      </w:r>
+      <w:proofErr w:type="spellStart"/>
+      <w:r>
+        <w:rPr>
+          <w:rFonts w:ascii="Calibri" w:eastAsia="Times New Roman" w:hAnsi="Calibri" w:cs="Calibri"/>
+          <w:color w:val="000000"/>
+          <w:sz w:val="22"/>
+          <w:szCs w:val="22"/>
+        </w:rPr>
+        <w:t>pkill</w:t>
+      </w:r>
+      <w:proofErr w:type="spellEnd"/>
+      <w:r>
+        <w:rPr>
+          <w:rFonts w:ascii="Calibri" w:eastAsia="Times New Roman" w:hAnsi="Calibri" w:cs="Calibri"/>
+          <w:color w:val="000000"/>
+          <w:sz w:val="22"/>
+          <w:szCs w:val="22"/>
+        </w:rPr>
+        <w:t xml:space="preserve"> -15 java” in one of the terminals or press Ctrl (or Command) + C in all the terminals to stop execution. Repeat Steps 1-5 to re-run all tests </w:t>
+      </w:r>
+    </w:p>
+    <w:p>
+      <w:pPr>
+        <w:rPr>
+          <w:rFonts w:ascii="Calibri" w:eastAsia="Times New Roman" w:hAnsi="Calibri" w:cs="Calibri"/>
+          <w:color w:val="000000"/>
+          <w:sz w:val="22"/>
+          <w:szCs w:val="22"/>
+        </w:rPr>
+      </w:pPr>
+    </w:p>
+    <w:p>
+      <w:pPr>
+        <w:rPr>
+          <w:rFonts w:ascii="Calibri" w:eastAsia="Times New Roman" w:hAnsi="Calibri" w:cs="Calibri"/>
+          <w:color w:val="000000"/>
+          <w:sz w:val="22"/>
+          <w:szCs w:val="22"/>
+        </w:rPr>
+      </w:pPr>
+      <w:r>
+        <w:rPr>
+          <w:rFonts w:ascii="Calibri" w:eastAsia="Times New Roman" w:hAnsi="Calibri" w:cs="Calibri"/>
+          <w:color w:val="000000"/>
+          <w:sz w:val="22"/>
+          <w:szCs w:val="22"/>
+        </w:rPr>
+        <w:t>Note: Please ensure to close any existing terminals that are running the “</w:t>
+      </w:r>
+      <w:proofErr w:type="spellStart"/>
+      <w:r>
+        <w:rPr>
+          <w:rFonts w:ascii="Calibri" w:eastAsia="Times New Roman" w:hAnsi="Calibri" w:cs="Calibri"/>
+          <w:color w:val="000000"/>
+          <w:sz w:val="22"/>
+          <w:szCs w:val="22"/>
+        </w:rPr>
+        <w:t>rmiregistry</w:t>
+      </w:r>
+      <w:proofErr w:type="spellEnd"/>
+      <w:r>
+        <w:rPr>
+          <w:rFonts w:ascii="Calibri" w:eastAsia="Times New Roman" w:hAnsi="Calibri" w:cs="Calibri"/>
+          <w:color w:val="000000"/>
+          <w:sz w:val="22"/>
+          <w:szCs w:val="22"/>
+        </w:rPr>
+        <w:t xml:space="preserve"> 1099 &amp;” command before executing the above tests.</w:t>
+      </w:r>
+    </w:p>
     <w:sectPr>
       <w:pgSz w:w="12240" w:h="15840"/>
-      <w:pgMar w:top="1440" w:right="1440" w:bottom="1440" w:left="1440" w:header="0" w:footer="0" w:gutter="0"/>
+      <w:pgMar w:top="360" w:right="1152" w:bottom="806" w:left="1152" w:header="0" w:footer="0" w:gutter="0"/>
       <w:cols w:space="720"/>
       <w:formProt w:val="0"/>
       <w:docGrid w:linePitch="360"/>
@@ -2541,6 +3973,119 @@
     </w:lvl>
   </w:abstractNum>
   <w:abstractNum w:abstractNumId="1" w15:restartNumberingAfterBreak="0">
+    <w:nsid w:val="144C6A6C"/>
+    <w:multiLevelType w:val="multilevel"/>
+    <w:tmpl w:val="C03E7E84"/>
+    <w:lvl w:ilvl="0">
+      <w:start w:val="1"/>
+      <w:numFmt w:val="decimal"/>
+      <w:lvlText w:val="%1."/>
+      <w:lvlJc w:val="left"/>
+      <w:pPr>
+        <w:tabs>
+          <w:tab w:val="num" w:pos="0"/>
+        </w:tabs>
+        <w:ind w:left="720" w:hanging="360"/>
+      </w:pPr>
+    </w:lvl>
+    <w:lvl w:ilvl="1">
+      <w:start w:val="1"/>
+      <w:numFmt w:val="lowerLetter"/>
+      <w:lvlText w:val="%2."/>
+      <w:lvlJc w:val="left"/>
+      <w:pPr>
+        <w:tabs>
+          <w:tab w:val="num" w:pos="0"/>
+        </w:tabs>
+        <w:ind w:left="1440" w:hanging="360"/>
+      </w:pPr>
+    </w:lvl>
+    <w:lvl w:ilvl="2">
+      <w:start w:val="1"/>
+      <w:numFmt w:val="lowerRoman"/>
+      <w:lvlText w:val="%3."/>
+      <w:lvlJc w:val="right"/>
+      <w:pPr>
+        <w:tabs>
+          <w:tab w:val="num" w:pos="0"/>
+        </w:tabs>
+        <w:ind w:left="2160" w:hanging="180"/>
+      </w:pPr>
+    </w:lvl>
+    <w:lvl w:ilvl="3">
+      <w:start w:val="1"/>
+      <w:numFmt w:val="decimal"/>
+      <w:lvlText w:val="%4."/>
+      <w:lvlJc w:val="left"/>
+      <w:pPr>
+        <w:tabs>
+          <w:tab w:val="num" w:pos="0"/>
+        </w:tabs>
+        <w:ind w:left="2880" w:hanging="360"/>
+      </w:pPr>
+    </w:lvl>
+    <w:lvl w:ilvl="4">
+      <w:start w:val="1"/>
+      <w:numFmt w:val="lowerLetter"/>
+      <w:lvlText w:val="%5."/>
+      <w:lvlJc w:val="left"/>
+      <w:pPr>
+        <w:tabs>
+          <w:tab w:val="num" w:pos="0"/>
+        </w:tabs>
+        <w:ind w:left="3600" w:hanging="360"/>
+      </w:pPr>
+    </w:lvl>
+    <w:lvl w:ilvl="5">
+      <w:start w:val="1"/>
+      <w:numFmt w:val="lowerRoman"/>
+      <w:lvlText w:val="%6."/>
+      <w:lvlJc w:val="right"/>
+      <w:pPr>
+        <w:tabs>
+          <w:tab w:val="num" w:pos="0"/>
+        </w:tabs>
+        <w:ind w:left="4320" w:hanging="180"/>
+      </w:pPr>
+    </w:lvl>
+    <w:lvl w:ilvl="6">
+      <w:start w:val="1"/>
+      <w:numFmt w:val="decimal"/>
+      <w:lvlText w:val="%7."/>
+      <w:lvlJc w:val="left"/>
+      <w:pPr>
+        <w:tabs>
+          <w:tab w:val="num" w:pos="0"/>
+        </w:tabs>
+        <w:ind w:left="5040" w:hanging="360"/>
+      </w:pPr>
+    </w:lvl>
+    <w:lvl w:ilvl="7">
+      <w:start w:val="1"/>
+      <w:numFmt w:val="lowerLetter"/>
+      <w:lvlText w:val="%8."/>
+      <w:lvlJc w:val="left"/>
+      <w:pPr>
+        <w:tabs>
+          <w:tab w:val="num" w:pos="0"/>
+        </w:tabs>
+        <w:ind w:left="5760" w:hanging="360"/>
+      </w:pPr>
+    </w:lvl>
+    <w:lvl w:ilvl="8">
+      <w:start w:val="1"/>
+      <w:numFmt w:val="lowerRoman"/>
+      <w:lvlText w:val="%9."/>
+      <w:lvlJc w:val="right"/>
+      <w:pPr>
+        <w:tabs>
+          <w:tab w:val="num" w:pos="0"/>
+        </w:tabs>
+        <w:ind w:left="6480" w:hanging="180"/>
+      </w:pPr>
+    </w:lvl>
+  </w:abstractNum>
+  <w:abstractNum w:abstractNumId="2" w15:restartNumberingAfterBreak="0">
     <w:nsid w:val="18744470"/>
     <w:multiLevelType w:val="multilevel"/>
     <w:tmpl w:val="681EC258"/>
@@ -2653,7 +4198,7 @@
       </w:pPr>
     </w:lvl>
   </w:abstractNum>
-  <w:abstractNum w:abstractNumId="2" w15:restartNumberingAfterBreak="0">
+  <w:abstractNum w:abstractNumId="3" w15:restartNumberingAfterBreak="0">
     <w:nsid w:val="1ECC2538"/>
     <w:multiLevelType w:val="multilevel"/>
     <w:tmpl w:val="0FCA3D70"/>
@@ -2775,7 +4320,7 @@
       </w:pPr>
     </w:lvl>
   </w:abstractNum>
-  <w:abstractNum w:abstractNumId="3" w15:restartNumberingAfterBreak="0">
+  <w:abstractNum w:abstractNumId="4" w15:restartNumberingAfterBreak="0">
     <w:nsid w:val="381B21DD"/>
     <w:multiLevelType w:val="multilevel"/>
     <w:tmpl w:val="AD74ABA8"/>
@@ -2888,7 +4433,206 @@
       </w:pPr>
     </w:lvl>
   </w:abstractNum>
-  <w:abstractNum w:abstractNumId="4" w15:restartNumberingAfterBreak="0">
+  <w:abstractNum w:abstractNumId="5" w15:restartNumberingAfterBreak="0">
+    <w:nsid w:val="49D940E6"/>
+    <w:multiLevelType w:val="hybridMultilevel"/>
+    <w:tmpl w:val="09BE41D4"/>
+    <w:lvl w:ilvl="0" w:tplc="04090001">
+      <w:start w:val="1"/>
+      <w:numFmt w:val="bullet"/>
+      <w:lvlText w:val=""/>
+      <w:lvlJc w:val="left"/>
+      <w:pPr>
+        <w:ind w:left="720" w:hanging="360"/>
+      </w:pPr>
+      <w:rPr>
+        <w:rFonts w:ascii="Symbol" w:hAnsi="Symbol" w:hint="default"/>
+      </w:rPr>
+    </w:lvl>
+    <w:lvl w:ilvl="1" w:tplc="04090003" w:tentative="1">
+      <w:start w:val="1"/>
+      <w:numFmt w:val="bullet"/>
+      <w:lvlText w:val="o"/>
+      <w:lvlJc w:val="left"/>
+      <w:pPr>
+        <w:ind w:left="1440" w:hanging="360"/>
+      </w:pPr>
+      <w:rPr>
+        <w:rFonts w:ascii="Courier New" w:hAnsi="Courier New" w:cs="Courier New" w:hint="default"/>
+      </w:rPr>
+    </w:lvl>
+    <w:lvl w:ilvl="2" w:tplc="04090005" w:tentative="1">
+      <w:start w:val="1"/>
+      <w:numFmt w:val="bullet"/>
+      <w:lvlText w:val=""/>
+      <w:lvlJc w:val="left"/>
+      <w:pPr>
+        <w:ind w:left="2160" w:hanging="360"/>
+      </w:pPr>
+      <w:rPr>
+        <w:rFonts w:ascii="Wingdings" w:hAnsi="Wingdings" w:hint="default"/>
+      </w:rPr>
+    </w:lvl>
+    <w:lvl w:ilvl="3" w:tplc="04090001">
+      <w:start w:val="1"/>
+      <w:numFmt w:val="bullet"/>
+      <w:lvlText w:val=""/>
+      <w:lvlJc w:val="left"/>
+      <w:pPr>
+        <w:ind w:left="2880" w:hanging="360"/>
+      </w:pPr>
+      <w:rPr>
+        <w:rFonts w:ascii="Symbol" w:hAnsi="Symbol" w:hint="default"/>
+      </w:rPr>
+    </w:lvl>
+    <w:lvl w:ilvl="4" w:tplc="04090003" w:tentative="1">
+      <w:start w:val="1"/>
+      <w:numFmt w:val="bullet"/>
+      <w:lvlText w:val="o"/>
+      <w:lvlJc w:val="left"/>
+      <w:pPr>
+        <w:ind w:left="3600" w:hanging="360"/>
+      </w:pPr>
+      <w:rPr>
+        <w:rFonts w:ascii="Courier New" w:hAnsi="Courier New" w:cs="Courier New" w:hint="default"/>
+      </w:rPr>
+    </w:lvl>
+    <w:lvl w:ilvl="5" w:tplc="04090005" w:tentative="1">
+      <w:start w:val="1"/>
+      <w:numFmt w:val="bullet"/>
+      <w:lvlText w:val=""/>
+      <w:lvlJc w:val="left"/>
+      <w:pPr>
+        <w:ind w:left="4320" w:hanging="360"/>
+      </w:pPr>
+      <w:rPr>
+        <w:rFonts w:ascii="Wingdings" w:hAnsi="Wingdings" w:hint="default"/>
+      </w:rPr>
+    </w:lvl>
+    <w:lvl w:ilvl="6" w:tplc="04090001" w:tentative="1">
+      <w:start w:val="1"/>
+      <w:numFmt w:val="bullet"/>
+      <w:lvlText w:val=""/>
+      <w:lvlJc w:val="left"/>
+      <w:pPr>
+        <w:ind w:left="5040" w:hanging="360"/>
+      </w:pPr>
+      <w:rPr>
+        <w:rFonts w:ascii="Symbol" w:hAnsi="Symbol" w:hint="default"/>
+      </w:rPr>
+    </w:lvl>
+    <w:lvl w:ilvl="7" w:tplc="04090003" w:tentative="1">
+      <w:start w:val="1"/>
+      <w:numFmt w:val="bullet"/>
+      <w:lvlText w:val="o"/>
+      <w:lvlJc w:val="left"/>
+      <w:pPr>
+        <w:ind w:left="5760" w:hanging="360"/>
+      </w:pPr>
+      <w:rPr>
+        <w:rFonts w:ascii="Courier New" w:hAnsi="Courier New" w:cs="Courier New" w:hint="default"/>
+      </w:rPr>
+    </w:lvl>
+    <w:lvl w:ilvl="8" w:tplc="04090005" w:tentative="1">
+      <w:start w:val="1"/>
+      <w:numFmt w:val="bullet"/>
+      <w:lvlText w:val=""/>
+      <w:lvlJc w:val="left"/>
+      <w:pPr>
+        <w:ind w:left="6480" w:hanging="360"/>
+      </w:pPr>
+      <w:rPr>
+        <w:rFonts w:ascii="Wingdings" w:hAnsi="Wingdings" w:hint="default"/>
+      </w:rPr>
+    </w:lvl>
+  </w:abstractNum>
+  <w:abstractNum w:abstractNumId="6" w15:restartNumberingAfterBreak="0">
+    <w:nsid w:val="52525392"/>
+    <w:multiLevelType w:val="hybridMultilevel"/>
+    <w:tmpl w:val="E9A05B26"/>
+    <w:lvl w:ilvl="0" w:tplc="FFFFFFFF">
+      <w:start w:val="1"/>
+      <w:numFmt w:val="decimal"/>
+      <w:lvlText w:val="%1."/>
+      <w:lvlJc w:val="left"/>
+      <w:pPr>
+        <w:ind w:left="720" w:hanging="360"/>
+      </w:pPr>
+    </w:lvl>
+    <w:lvl w:ilvl="1" w:tplc="FFFFFFFF">
+      <w:start w:val="1"/>
+      <w:numFmt w:val="lowerLetter"/>
+      <w:lvlText w:val="%2."/>
+      <w:lvlJc w:val="left"/>
+      <w:pPr>
+        <w:ind w:left="1440" w:hanging="360"/>
+      </w:pPr>
+    </w:lvl>
+    <w:lvl w:ilvl="2" w:tplc="FFFFFFFF" w:tentative="1">
+      <w:start w:val="1"/>
+      <w:numFmt w:val="lowerRoman"/>
+      <w:lvlText w:val="%3."/>
+      <w:lvlJc w:val="right"/>
+      <w:pPr>
+        <w:ind w:left="2160" w:hanging="180"/>
+      </w:pPr>
+    </w:lvl>
+    <w:lvl w:ilvl="3" w:tplc="FFFFFFFF" w:tentative="1">
+      <w:start w:val="1"/>
+      <w:numFmt w:val="decimal"/>
+      <w:lvlText w:val="%4."/>
+      <w:lvlJc w:val="left"/>
+      <w:pPr>
+        <w:ind w:left="2880" w:hanging="360"/>
+      </w:pPr>
+    </w:lvl>
+    <w:lvl w:ilvl="4" w:tplc="FFFFFFFF" w:tentative="1">
+      <w:start w:val="1"/>
+      <w:numFmt w:val="lowerLetter"/>
+      <w:lvlText w:val="%5."/>
+      <w:lvlJc w:val="left"/>
+      <w:pPr>
+        <w:ind w:left="3600" w:hanging="360"/>
+      </w:pPr>
+    </w:lvl>
+    <w:lvl w:ilvl="5" w:tplc="FFFFFFFF" w:tentative="1">
+      <w:start w:val="1"/>
+      <w:numFmt w:val="lowerRoman"/>
+      <w:lvlText w:val="%6."/>
+      <w:lvlJc w:val="right"/>
+      <w:pPr>
+        <w:ind w:left="4320" w:hanging="180"/>
+      </w:pPr>
+    </w:lvl>
+    <w:lvl w:ilvl="6" w:tplc="FFFFFFFF" w:tentative="1">
+      <w:start w:val="1"/>
+      <w:numFmt w:val="decimal"/>
+      <w:lvlText w:val="%7."/>
+      <w:lvlJc w:val="left"/>
+      <w:pPr>
+        <w:ind w:left="5040" w:hanging="360"/>
+      </w:pPr>
+    </w:lvl>
+    <w:lvl w:ilvl="7" w:tplc="FFFFFFFF" w:tentative="1">
+      <w:start w:val="1"/>
+      <w:numFmt w:val="lowerLetter"/>
+      <w:lvlText w:val="%8."/>
+      <w:lvlJc w:val="left"/>
+      <w:pPr>
+        <w:ind w:left="5760" w:hanging="360"/>
+      </w:pPr>
+    </w:lvl>
+    <w:lvl w:ilvl="8" w:tplc="FFFFFFFF" w:tentative="1">
+      <w:start w:val="1"/>
+      <w:numFmt w:val="lowerRoman"/>
+      <w:lvlText w:val="%9."/>
+      <w:lvlJc w:val="right"/>
+      <w:pPr>
+        <w:ind w:left="6480" w:hanging="180"/>
+      </w:pPr>
+    </w:lvl>
+  </w:abstractNum>
+  <w:abstractNum w:abstractNumId="7" w15:restartNumberingAfterBreak="0">
     <w:nsid w:val="6DEB1774"/>
     <w:multiLevelType w:val="hybridMultilevel"/>
     <w:tmpl w:val="E9A05B26"/>
@@ -2975,19 +4719,28 @@
     </w:lvl>
   </w:abstractNum>
   <w:num w:numId="1" w16cid:durableId="1340694756">
-    <w:abstractNumId w:val="1"/>
+    <w:abstractNumId w:val="2"/>
   </w:num>
   <w:num w:numId="2" w16cid:durableId="1894341695">
     <w:abstractNumId w:val="0"/>
   </w:num>
   <w:num w:numId="3" w16cid:durableId="1338657975">
+    <w:abstractNumId w:val="4"/>
+  </w:num>
+  <w:num w:numId="4" w16cid:durableId="1400054070">
     <w:abstractNumId w:val="3"/>
   </w:num>
-  <w:num w:numId="4" w16cid:durableId="1400054070">
-    <w:abstractNumId w:val="2"/>
+  <w:num w:numId="5" w16cid:durableId="1516765840">
+    <w:abstractNumId w:val="7"/>
   </w:num>
-  <w:num w:numId="5" w16cid:durableId="1516765840">
-    <w:abstractNumId w:val="4"/>
+  <w:num w:numId="6" w16cid:durableId="444812271">
+    <w:abstractNumId w:val="5"/>
+  </w:num>
+  <w:num w:numId="7" w16cid:durableId="918249265">
+    <w:abstractNumId w:val="1"/>
+  </w:num>
+  <w:num w:numId="8" w16cid:durableId="1479036329">
+    <w:abstractNumId w:val="6"/>
   </w:num>
 </w:numbering>
 </file>

</xml_diff>